<commit_message>
Insert half of the content
</commit_message>
<xml_diff>
--- a/langkawiPACKAGE.docx
+++ b/langkawiPACKAGE.docx
@@ -1,6 +1,6 @@
 
 <file path=word/document.xml><?xml version="1.0" encoding="utf-8"?>
-<w:document xmlns:wpc="http://schemas.microsoft.com/office/word/2010/wordprocessingCanvas" xmlns:cx="http://schemas.microsoft.com/office/drawing/2014/chartex" xmlns:cx1="http://schemas.microsoft.com/office/drawing/2015/9/8/chartex" xmlns:cx2="http://schemas.microsoft.com/office/drawing/2015/10/21/chartex" xmlns:cx3="http://schemas.microsoft.com/office/drawing/2016/5/9/chartex" xmlns:cx4="http://schemas.microsoft.com/office/drawing/2016/5/10/chartex" xmlns:cx5="http://schemas.microsoft.com/office/drawing/2016/5/11/chartex" xmlns:cx6="http://schemas.microsoft.com/office/drawing/2016/5/12/chartex" xmlns:cx7="http://schemas.microsoft.com/office/drawing/2016/5/13/chartex" xmlns:cx8="http://schemas.microsoft.com/office/drawing/2016/5/14/chartex" xmlns:mc="http://schemas.openxmlformats.org/markup-compatibility/2006" xmlns:aink="http://schemas.microsoft.com/office/drawing/2016/ink" xmlns:am3d="http://schemas.microsoft.com/office/drawing/2017/model3d" xmlns:o="urn:schemas-microsoft-com:office:office" xmlns:oel="http://schemas.microsoft.com/office/2019/extlst" xmlns:r="http://schemas.openxmlformats.org/officeDocument/2006/relationships" xmlns:m="http://schemas.openxmlformats.org/officeDocument/2006/math" xmlns:v="urn:schemas-microsoft-com:vml" xmlns:wp14="http://schemas.microsoft.com/office/word/2010/wordprocessingDrawing" xmlns:wp="http://schemas.openxmlformats.org/drawingml/2006/wordprocessingDrawing" xmlns:w10="urn:schemas-microsoft-com:office:word" xmlns:w="http://schemas.openxmlformats.org/wordprocessingml/2006/main" xmlns:w14="http://schemas.microsoft.com/office/word/2010/wordml" xmlns:w15="http://schemas.microsoft.com/office/word/2012/wordml" xmlns:w16cex="http://schemas.microsoft.com/office/word/2018/wordml/cex" xmlns:w16cid="http://schemas.microsoft.com/office/word/2016/wordml/cid" xmlns:w16="http://schemas.microsoft.com/office/word/2018/wordml" xmlns:w16du="http://schemas.microsoft.com/office/word/2023/wordml/word16du" xmlns:w16sdtdh="http://schemas.microsoft.com/office/word/2020/wordml/sdtdatahash" xmlns:w16sdtfl="http://schemas.microsoft.com/office/word/2024/wordml/sdtformatlock" xmlns:w16se="http://schemas.microsoft.com/office/word/2015/wordml/symex" xmlns:wpg="http://schemas.microsoft.com/office/word/2010/wordprocessingGroup" xmlns:wpi="http://schemas.microsoft.com/office/word/2010/wordprocessingInk" xmlns:wne="http://schemas.microsoft.com/office/word/2006/wordml" xmlns:wps="http://schemas.microsoft.com/office/word/2010/wordprocessingShape" mc:Ignorable="w14 w15 w16se w16cid w16 w16cex w16sdtdh w16sdtfl w16du wp14">
+<w:document xmlns:wpc="http://schemas.microsoft.com/office/word/2010/wordprocessingCanvas" xmlns:cx="http://schemas.microsoft.com/office/drawing/2014/chartex" xmlns:cx1="http://schemas.microsoft.com/office/drawing/2015/9/8/chartex" xmlns:cx2="http://schemas.microsoft.com/office/drawing/2015/10/21/chartex" xmlns:cx3="http://schemas.microsoft.com/office/drawing/2016/5/9/chartex" xmlns:cx4="http://schemas.microsoft.com/office/drawing/2016/5/10/chartex" xmlns:cx5="http://schemas.microsoft.com/office/drawing/2016/5/11/chartex" xmlns:cx6="http://schemas.microsoft.com/office/drawing/2016/5/12/chartex" xmlns:cx7="http://schemas.microsoft.com/office/drawing/2016/5/13/chartex" xmlns:cx8="http://schemas.microsoft.com/office/drawing/2016/5/14/chartex" xmlns:mc="http://schemas.openxmlformats.org/markup-compatibility/2006" xmlns:aink="http://schemas.microsoft.com/office/drawing/2016/ink" xmlns:am3d="http://schemas.microsoft.com/office/drawing/2017/model3d" xmlns:o="urn:schemas-microsoft-com:office:office" xmlns:oel="http://schemas.microsoft.com/office/2019/extlst" xmlns:r="http://schemas.openxmlformats.org/officeDocument/2006/relationships" xmlns:m="http://schemas.openxmlformats.org/officeDocument/2006/math" xmlns:v="urn:schemas-microsoft-com:vml" xmlns:wp14="http://schemas.microsoft.com/office/word/2010/wordprocessingDrawing" xmlns:wp="http://schemas.openxmlformats.org/drawingml/2006/wordprocessingDrawing" xmlns:w10="urn:schemas-microsoft-com:office:word" xmlns:w="http://schemas.openxmlformats.org/wordprocessingml/2006/main" xmlns:w14="http://schemas.microsoft.com/office/word/2010/wordml" xmlns:w15="http://schemas.microsoft.com/office/word/2012/wordml" xmlns:w16cex="http://schemas.microsoft.com/office/word/2018/wordml/cex" xmlns:w16cid="http://schemas.microsoft.com/office/word/2016/wordml/cid" xmlns:w16="http://schemas.microsoft.com/office/word/2018/wordml" xmlns:w16du="http://schemas.microsoft.com/office/word/2023/wordml/word16du" xmlns:w16sdtdh="http://schemas.microsoft.com/office/word/2020/wordml/sdtdatahash" xmlns:w16se="http://schemas.microsoft.com/office/word/2015/wordml/symex" xmlns:wpg="http://schemas.microsoft.com/office/word/2010/wordprocessingGroup" xmlns:wpi="http://schemas.microsoft.com/office/word/2010/wordprocessingInk" xmlns:wne="http://schemas.microsoft.com/office/word/2006/wordml" xmlns:wps="http://schemas.microsoft.com/office/word/2010/wordprocessingShape" mc:Ignorable="w14 w15 w16se w16cid w16 w16cex w16sdtdh w16du wp14">
   <w:body>
     <w:p>
       <w:pPr>
@@ -89,8 +89,569 @@
     </w:p>
     <w:p>
       <w:r>
-        <w:t>Langkawi, known as the "Jewel of Kedah," is an enchanting archipelago located on the northwest coast of Malaysia. With its pristine beaches, lush rainforests, and rich cultural heritage, Langkawi offers a perfect blend of relaxation and adventure for every type of traveler. This package offers a well-balanced itinerary with a focus on exploration, nature, and cultural experiences.</w:t>
-      </w:r>
+        <w:t xml:space="preserve">Langkawi, known as the "Jewel of Kedah," is an enchanting archipelago located on the northwest coast of Malaysia. With its pristine beaches, lush rainforests, and rich cultural heritage, Langkawi offers a perfect blend of relaxation and adventure for every type of </w:t>
+      </w:r>
+      <w:proofErr w:type="spellStart"/>
+      <w:r>
+        <w:t>traveler</w:t>
+      </w:r>
+      <w:proofErr w:type="spellEnd"/>
+      <w:r>
+        <w:t>. This package offers a well-balanced itinerary with a focus on exploration, nature, and cultural experiences.</w:t>
+      </w:r>
+    </w:p>
+    <w:p>
+      <w:pPr>
+        <w:rPr>
+          <w:b/>
+          <w:bCs/>
+          <w:lang w:val="en-US"/>
+        </w:rPr>
+      </w:pPr>
+      <w:r>
+        <w:rPr>
+          <w:b/>
+          <w:bCs/>
+          <w:lang w:val="en-US"/>
+        </w:rPr>
+        <w:t>What's Included: </w:t>
+      </w:r>
+    </w:p>
+    <w:p>
+      <w:pPr>
+        <w:pStyle w:val="NoSpacing"/>
+        <w:numPr>
+          <w:ilvl w:val="0"/>
+          <w:numId w:val="1"/>
+        </w:numPr>
+        <w:rPr>
+          <w:lang w:val="en-US"/>
+        </w:rPr>
+      </w:pPr>
+      <w:r>
+        <w:rPr>
+          <w:lang w:val="en-US"/>
+        </w:rPr>
+        <w:t>Accommodation (4 Days / 3 Nights): </w:t>
+      </w:r>
+    </w:p>
+    <w:p>
+      <w:pPr>
+        <w:pStyle w:val="NoSpacing"/>
+        <w:rPr>
+          <w:lang w:val="en-US"/>
+        </w:rPr>
+      </w:pPr>
+      <w:r>
+        <w:rPr>
+          <w:lang w:val="en-US"/>
+        </w:rPr>
+        <w:t>Stay at a luxurious beachfront resort offering comfortable rooms and modern amenities, all with beautiful views of the Andaman Sea. </w:t>
+      </w:r>
+    </w:p>
+    <w:p>
+      <w:pPr>
+        <w:pStyle w:val="NoSpacing"/>
+        <w:rPr>
+          <w:lang w:val="en-US"/>
+        </w:rPr>
+      </w:pPr>
+    </w:p>
+    <w:p>
+      <w:pPr>
+        <w:pStyle w:val="NoSpacing"/>
+        <w:numPr>
+          <w:ilvl w:val="0"/>
+          <w:numId w:val="2"/>
+        </w:numPr>
+        <w:rPr>
+          <w:lang w:val="en-US"/>
+        </w:rPr>
+      </w:pPr>
+      <w:r>
+        <w:rPr>
+          <w:lang w:val="en-US"/>
+        </w:rPr>
+        <w:t>Daily Buffet Breakfast: </w:t>
+      </w:r>
+    </w:p>
+    <w:p>
+      <w:pPr>
+        <w:pStyle w:val="NoSpacing"/>
+        <w:rPr>
+          <w:lang w:val="en-US"/>
+        </w:rPr>
+      </w:pPr>
+      <w:r>
+        <w:rPr>
+          <w:lang w:val="en-US"/>
+        </w:rPr>
+        <w:t>Enjoy a delicious buffet breakfast every morning at the resort, starting your day in the best way. </w:t>
+      </w:r>
+    </w:p>
+    <w:p>
+      <w:pPr>
+        <w:pStyle w:val="NoSpacing"/>
+        <w:rPr>
+          <w:lang w:val="en-US"/>
+        </w:rPr>
+      </w:pPr>
+    </w:p>
+    <w:p>
+      <w:pPr>
+        <w:pStyle w:val="NoSpacing"/>
+        <w:numPr>
+          <w:ilvl w:val="0"/>
+          <w:numId w:val="3"/>
+        </w:numPr>
+        <w:rPr>
+          <w:lang w:val="en-US"/>
+        </w:rPr>
+      </w:pPr>
+      <w:r>
+        <w:rPr>
+          <w:lang w:val="en-US"/>
+        </w:rPr>
+        <w:t>Island Hopping Tour: </w:t>
+      </w:r>
+    </w:p>
+    <w:p>
+      <w:pPr>
+        <w:pStyle w:val="NoSpacing"/>
+        <w:rPr>
+          <w:lang w:val="en-US"/>
+        </w:rPr>
+      </w:pPr>
+      <w:r>
+        <w:rPr>
+          <w:lang w:val="en-US"/>
+        </w:rPr>
+        <w:t>Explore nearby islands, snorkel in vibrant coral reefs, and relax on secluded beaches, perfect for nature lovers and adventure seekers. </w:t>
+      </w:r>
+    </w:p>
+    <w:p>
+      <w:pPr>
+        <w:pStyle w:val="NoSpacing"/>
+        <w:rPr>
+          <w:lang w:val="en-US"/>
+        </w:rPr>
+      </w:pPr>
+    </w:p>
+    <w:p>
+      <w:pPr>
+        <w:pStyle w:val="NoSpacing"/>
+        <w:numPr>
+          <w:ilvl w:val="0"/>
+          <w:numId w:val="4"/>
+        </w:numPr>
+        <w:rPr>
+          <w:lang w:val="en-US"/>
+        </w:rPr>
+      </w:pPr>
+      <w:r>
+        <w:rPr>
+          <w:lang w:val="en-US"/>
+        </w:rPr>
+        <w:t xml:space="preserve">Langkawi </w:t>
+      </w:r>
+      <w:proofErr w:type="spellStart"/>
+      <w:r>
+        <w:rPr>
+          <w:lang w:val="en-US"/>
+        </w:rPr>
+        <w:t>SkyCab</w:t>
+      </w:r>
+      <w:proofErr w:type="spellEnd"/>
+      <w:r>
+        <w:rPr>
+          <w:lang w:val="en-US"/>
+        </w:rPr>
+        <w:t xml:space="preserve"> Ride: </w:t>
+      </w:r>
+    </w:p>
+    <w:p>
+      <w:pPr>
+        <w:pStyle w:val="NoSpacing"/>
+        <w:rPr>
+          <w:lang w:val="en-US"/>
+        </w:rPr>
+      </w:pPr>
+      <w:r>
+        <w:rPr>
+          <w:lang w:val="en-US"/>
+        </w:rPr>
+        <w:t xml:space="preserve">Experience stunning panoramic views of Langkawi from the top of Mount Mat </w:t>
+      </w:r>
+      <w:proofErr w:type="spellStart"/>
+      <w:r>
+        <w:rPr>
+          <w:lang w:val="en-US"/>
+        </w:rPr>
+        <w:t>Cincang</w:t>
+      </w:r>
+      <w:proofErr w:type="spellEnd"/>
+      <w:r>
+        <w:rPr>
+          <w:lang w:val="en-US"/>
+        </w:rPr>
+        <w:t xml:space="preserve"> via the iconic Langkawi </w:t>
+      </w:r>
+      <w:proofErr w:type="spellStart"/>
+      <w:r>
+        <w:rPr>
+          <w:lang w:val="en-US"/>
+        </w:rPr>
+        <w:t>SkyCab</w:t>
+      </w:r>
+      <w:proofErr w:type="spellEnd"/>
+      <w:r>
+        <w:rPr>
+          <w:lang w:val="en-US"/>
+        </w:rPr>
+        <w:t>. </w:t>
+      </w:r>
+    </w:p>
+    <w:p>
+      <w:pPr>
+        <w:pStyle w:val="NoSpacing"/>
+        <w:rPr>
+          <w:lang w:val="en-US"/>
+        </w:rPr>
+      </w:pPr>
+    </w:p>
+    <w:p>
+      <w:pPr>
+        <w:pStyle w:val="NoSpacing"/>
+        <w:numPr>
+          <w:ilvl w:val="0"/>
+          <w:numId w:val="4"/>
+        </w:numPr>
+        <w:rPr>
+          <w:lang w:val="en-US"/>
+        </w:rPr>
+      </w:pPr>
+      <w:r>
+        <w:rPr>
+          <w:lang w:val="en-US"/>
+        </w:rPr>
+        <w:t>Entrance Fees: </w:t>
+      </w:r>
+    </w:p>
+    <w:p>
+      <w:pPr>
+        <w:pStyle w:val="NoSpacing"/>
+        <w:rPr>
+          <w:lang w:val="en-US"/>
+        </w:rPr>
+      </w:pPr>
+      <w:r>
+        <w:rPr>
+          <w:lang w:val="en-US"/>
+        </w:rPr>
+        <w:t>All entrance fees to attractions included in the itinerary. </w:t>
+      </w:r>
+    </w:p>
+    <w:p>
+      <w:pPr>
+        <w:pStyle w:val="NoSpacing"/>
+        <w:rPr>
+          <w:lang w:val="en-US"/>
+        </w:rPr>
+      </w:pPr>
+    </w:p>
+    <w:p>
+      <w:pPr>
+        <w:pStyle w:val="NoSpacing"/>
+        <w:numPr>
+          <w:ilvl w:val="0"/>
+          <w:numId w:val="4"/>
+        </w:numPr>
+        <w:rPr>
+          <w:lang w:val="en-US"/>
+        </w:rPr>
+      </w:pPr>
+      <w:r>
+        <w:rPr>
+          <w:lang w:val="en-US"/>
+        </w:rPr>
+        <w:t>Return Airport Transfers: </w:t>
+      </w:r>
+    </w:p>
+    <w:p>
+      <w:pPr>
+        <w:pStyle w:val="NoSpacing"/>
+        <w:rPr>
+          <w:lang w:val="en-US"/>
+        </w:rPr>
+      </w:pPr>
+      <w:r>
+        <w:rPr>
+          <w:lang w:val="en-US"/>
+        </w:rPr>
+        <w:t>Convenient airport transfers between Langkawi International Airport and your resort for a stress-free arrival and departure. </w:t>
+      </w:r>
+    </w:p>
+    <w:p>
+      <w:pPr>
+        <w:pStyle w:val="NoSpacing"/>
+        <w:rPr>
+          <w:lang w:val="en-US"/>
+        </w:rPr>
+      </w:pPr>
+    </w:p>
+    <w:p>
+      <w:pPr>
+        <w:pStyle w:val="NoSpacing"/>
+        <w:rPr>
+          <w:b/>
+          <w:bCs/>
+          <w:lang w:val="en-US"/>
+        </w:rPr>
+      </w:pPr>
+      <w:r>
+        <w:rPr>
+          <w:b/>
+          <w:bCs/>
+          <w:lang w:val="en-US"/>
+        </w:rPr>
+        <w:t>What to Expect: </w:t>
+      </w:r>
+    </w:p>
+    <w:p>
+      <w:pPr>
+        <w:pStyle w:val="NoSpacing"/>
+        <w:ind w:firstLine="40"/>
+        <w:rPr>
+          <w:lang w:val="en-US"/>
+        </w:rPr>
+      </w:pPr>
+    </w:p>
+    <w:p>
+      <w:pPr>
+        <w:pStyle w:val="NoSpacing"/>
+        <w:numPr>
+          <w:ilvl w:val="0"/>
+          <w:numId w:val="4"/>
+        </w:numPr>
+        <w:rPr>
+          <w:lang w:val="en-US"/>
+        </w:rPr>
+      </w:pPr>
+      <w:r>
+        <w:rPr>
+          <w:lang w:val="en-US"/>
+        </w:rPr>
+        <w:t>Beach Bliss: </w:t>
+      </w:r>
+    </w:p>
+    <w:p>
+      <w:pPr>
+        <w:pStyle w:val="NoSpacing"/>
+        <w:rPr>
+          <w:lang w:val="en-US"/>
+        </w:rPr>
+      </w:pPr>
+      <w:r>
+        <w:rPr>
+          <w:lang w:val="en-US"/>
+        </w:rPr>
+        <w:t>Relax on Langkawi's pristine beaches, soak up the sun, and enjoy the turquoise waters of the Andaman Sea. </w:t>
+      </w:r>
+    </w:p>
+    <w:p>
+      <w:pPr>
+        <w:pStyle w:val="NoSpacing"/>
+        <w:rPr>
+          <w:lang w:val="en-US"/>
+        </w:rPr>
+      </w:pPr>
+    </w:p>
+    <w:p>
+      <w:pPr>
+        <w:pStyle w:val="NoSpacing"/>
+        <w:numPr>
+          <w:ilvl w:val="0"/>
+          <w:numId w:val="4"/>
+        </w:numPr>
+        <w:rPr>
+          <w:lang w:val="en-US"/>
+        </w:rPr>
+      </w:pPr>
+      <w:r>
+        <w:rPr>
+          <w:lang w:val="en-US"/>
+        </w:rPr>
+        <w:t>Island Adventures: </w:t>
+      </w:r>
+    </w:p>
+    <w:p>
+      <w:pPr>
+        <w:pStyle w:val="NoSpacing"/>
+        <w:rPr>
+          <w:lang w:val="en-US"/>
+        </w:rPr>
+      </w:pPr>
+      <w:r>
+        <w:rPr>
+          <w:lang w:val="en-US"/>
+        </w:rPr>
+        <w:t xml:space="preserve">Enjoy an unforgettable </w:t>
+      </w:r>
+      <w:proofErr w:type="gramStart"/>
+      <w:r>
+        <w:rPr>
+          <w:lang w:val="en-US"/>
+        </w:rPr>
+        <w:t>island hopping</w:t>
+      </w:r>
+      <w:proofErr w:type="gramEnd"/>
+      <w:r>
+        <w:rPr>
+          <w:lang w:val="en-US"/>
+        </w:rPr>
+        <w:t xml:space="preserve"> tour, discover hidden lagoons, snorkel in crystal-clear waters, and unwind on secluded beaches. </w:t>
+      </w:r>
+    </w:p>
+    <w:p>
+      <w:pPr>
+        <w:pStyle w:val="NoSpacing"/>
+        <w:rPr>
+          <w:lang w:val="en-US"/>
+        </w:rPr>
+      </w:pPr>
+    </w:p>
+    <w:p>
+      <w:pPr>
+        <w:pStyle w:val="NoSpacing"/>
+        <w:numPr>
+          <w:ilvl w:val="0"/>
+          <w:numId w:val="4"/>
+        </w:numPr>
+        <w:rPr>
+          <w:lang w:val="en-US"/>
+        </w:rPr>
+      </w:pPr>
+      <w:r>
+        <w:rPr>
+          <w:lang w:val="en-US"/>
+        </w:rPr>
+        <w:t>Thrilling Experiences: </w:t>
+      </w:r>
+    </w:p>
+    <w:p>
+      <w:pPr>
+        <w:pStyle w:val="NoSpacing"/>
+        <w:rPr>
+          <w:lang w:val="en-US"/>
+        </w:rPr>
+      </w:pPr>
+      <w:r>
+        <w:rPr>
+          <w:lang w:val="en-US"/>
+        </w:rPr>
+        <w:t xml:space="preserve">Ride the Langkawi </w:t>
+      </w:r>
+      <w:proofErr w:type="spellStart"/>
+      <w:r>
+        <w:rPr>
+          <w:lang w:val="en-US"/>
+        </w:rPr>
+        <w:t>SkyCab</w:t>
+      </w:r>
+      <w:proofErr w:type="spellEnd"/>
+      <w:r>
+        <w:rPr>
+          <w:lang w:val="en-US"/>
+        </w:rPr>
+        <w:t xml:space="preserve"> for breathtaking views, visit the stunning </w:t>
+      </w:r>
+      <w:proofErr w:type="spellStart"/>
+      <w:r>
+        <w:rPr>
+          <w:lang w:val="en-US"/>
+        </w:rPr>
+        <w:t>Telaga</w:t>
+      </w:r>
+      <w:proofErr w:type="spellEnd"/>
+      <w:r>
+        <w:rPr>
+          <w:lang w:val="en-US"/>
+        </w:rPr>
+        <w:t xml:space="preserve"> </w:t>
+      </w:r>
+      <w:proofErr w:type="spellStart"/>
+      <w:r>
+        <w:rPr>
+          <w:lang w:val="en-US"/>
+        </w:rPr>
+        <w:t>Tujuh</w:t>
+      </w:r>
+      <w:proofErr w:type="spellEnd"/>
+      <w:r>
+        <w:rPr>
+          <w:lang w:val="en-US"/>
+        </w:rPr>
+        <w:t xml:space="preserve"> Waterfalls, and explore the fascinating Kilim </w:t>
+      </w:r>
+      <w:proofErr w:type="spellStart"/>
+      <w:r>
+        <w:rPr>
+          <w:lang w:val="en-US"/>
+        </w:rPr>
+        <w:t>Geoforest</w:t>
+      </w:r>
+      <w:proofErr w:type="spellEnd"/>
+      <w:r>
+        <w:rPr>
+          <w:lang w:val="en-US"/>
+        </w:rPr>
+        <w:t xml:space="preserve"> Park. </w:t>
+      </w:r>
+    </w:p>
+    <w:p>
+      <w:pPr>
+        <w:pStyle w:val="NoSpacing"/>
+        <w:rPr>
+          <w:lang w:val="en-US"/>
+        </w:rPr>
+      </w:pPr>
+    </w:p>
+    <w:p>
+      <w:pPr>
+        <w:pStyle w:val="NoSpacing"/>
+        <w:numPr>
+          <w:ilvl w:val="0"/>
+          <w:numId w:val="4"/>
+        </w:numPr>
+        <w:rPr>
+          <w:lang w:val="en-US"/>
+        </w:rPr>
+      </w:pPr>
+      <w:r>
+        <w:rPr>
+          <w:lang w:val="en-US"/>
+        </w:rPr>
+        <w:t>Relaxing Retreat: </w:t>
+      </w:r>
+    </w:p>
+    <w:p>
+      <w:pPr>
+        <w:pStyle w:val="NoSpacing"/>
+        <w:rPr>
+          <w:lang w:val="en-US"/>
+        </w:rPr>
+      </w:pPr>
+      <w:r>
+        <w:rPr>
+          <w:lang w:val="en-US"/>
+        </w:rPr>
+        <w:t>Indulge in optional spa treatments, savor delicious seafood, and unwind in the peaceful surroundings of a true island paradise. </w:t>
+      </w:r>
+    </w:p>
+    <w:p>
+      <w:pPr>
+        <w:pStyle w:val="NoSpacing"/>
+      </w:pPr>
     </w:p>
     <w:p/>
     <w:p/>
@@ -105,7 +666,7 @@
 </file>
 
 <file path=word/endnotes.xml><?xml version="1.0" encoding="utf-8"?>
-<w:endnotes xmlns:wpc="http://schemas.microsoft.com/office/word/2010/wordprocessingCanvas" xmlns:cx="http://schemas.microsoft.com/office/drawing/2014/chartex" xmlns:cx1="http://schemas.microsoft.com/office/drawing/2015/9/8/chartex" xmlns:cx2="http://schemas.microsoft.com/office/drawing/2015/10/21/chartex" xmlns:cx3="http://schemas.microsoft.com/office/drawing/2016/5/9/chartex" xmlns:cx4="http://schemas.microsoft.com/office/drawing/2016/5/10/chartex" xmlns:cx5="http://schemas.microsoft.com/office/drawing/2016/5/11/chartex" xmlns:cx6="http://schemas.microsoft.com/office/drawing/2016/5/12/chartex" xmlns:cx7="http://schemas.microsoft.com/office/drawing/2016/5/13/chartex" xmlns:cx8="http://schemas.microsoft.com/office/drawing/2016/5/14/chartex" xmlns:mc="http://schemas.openxmlformats.org/markup-compatibility/2006" xmlns:aink="http://schemas.microsoft.com/office/drawing/2016/ink" xmlns:am3d="http://schemas.microsoft.com/office/drawing/2017/model3d" xmlns:o="urn:schemas-microsoft-com:office:office" xmlns:oel="http://schemas.microsoft.com/office/2019/extlst" xmlns:r="http://schemas.openxmlformats.org/officeDocument/2006/relationships" xmlns:m="http://schemas.openxmlformats.org/officeDocument/2006/math" xmlns:v="urn:schemas-microsoft-com:vml" xmlns:wp14="http://schemas.microsoft.com/office/word/2010/wordprocessingDrawing" xmlns:wp="http://schemas.openxmlformats.org/drawingml/2006/wordprocessingDrawing" xmlns:w10="urn:schemas-microsoft-com:office:word" xmlns:w="http://schemas.openxmlformats.org/wordprocessingml/2006/main" xmlns:w14="http://schemas.microsoft.com/office/word/2010/wordml" xmlns:w15="http://schemas.microsoft.com/office/word/2012/wordml" xmlns:w16cex="http://schemas.microsoft.com/office/word/2018/wordml/cex" xmlns:w16cid="http://schemas.microsoft.com/office/word/2016/wordml/cid" xmlns:w16="http://schemas.microsoft.com/office/word/2018/wordml" xmlns:w16du="http://schemas.microsoft.com/office/word/2023/wordml/word16du" xmlns:w16sdtdh="http://schemas.microsoft.com/office/word/2020/wordml/sdtdatahash" xmlns:w16sdtfl="http://schemas.microsoft.com/office/word/2024/wordml/sdtformatlock" xmlns:w16se="http://schemas.microsoft.com/office/word/2015/wordml/symex" xmlns:wpg="http://schemas.microsoft.com/office/word/2010/wordprocessingGroup" xmlns:wpi="http://schemas.microsoft.com/office/word/2010/wordprocessingInk" xmlns:wne="http://schemas.microsoft.com/office/word/2006/wordml" xmlns:wps="http://schemas.microsoft.com/office/word/2010/wordprocessingShape" mc:Ignorable="w14 w15 w16se w16cid w16 w16cex w16sdtdh w16sdtfl w16du wp14">
+<w:endnotes xmlns:wpc="http://schemas.microsoft.com/office/word/2010/wordprocessingCanvas" xmlns:cx="http://schemas.microsoft.com/office/drawing/2014/chartex" xmlns:cx1="http://schemas.microsoft.com/office/drawing/2015/9/8/chartex" xmlns:cx2="http://schemas.microsoft.com/office/drawing/2015/10/21/chartex" xmlns:cx3="http://schemas.microsoft.com/office/drawing/2016/5/9/chartex" xmlns:cx4="http://schemas.microsoft.com/office/drawing/2016/5/10/chartex" xmlns:cx5="http://schemas.microsoft.com/office/drawing/2016/5/11/chartex" xmlns:cx6="http://schemas.microsoft.com/office/drawing/2016/5/12/chartex" xmlns:cx7="http://schemas.microsoft.com/office/drawing/2016/5/13/chartex" xmlns:cx8="http://schemas.microsoft.com/office/drawing/2016/5/14/chartex" xmlns:mc="http://schemas.openxmlformats.org/markup-compatibility/2006" xmlns:aink="http://schemas.microsoft.com/office/drawing/2016/ink" xmlns:am3d="http://schemas.microsoft.com/office/drawing/2017/model3d" xmlns:o="urn:schemas-microsoft-com:office:office" xmlns:oel="http://schemas.microsoft.com/office/2019/extlst" xmlns:r="http://schemas.openxmlformats.org/officeDocument/2006/relationships" xmlns:m="http://schemas.openxmlformats.org/officeDocument/2006/math" xmlns:v="urn:schemas-microsoft-com:vml" xmlns:wp14="http://schemas.microsoft.com/office/word/2010/wordprocessingDrawing" xmlns:wp="http://schemas.openxmlformats.org/drawingml/2006/wordprocessingDrawing" xmlns:w10="urn:schemas-microsoft-com:office:word" xmlns:w="http://schemas.openxmlformats.org/wordprocessingml/2006/main" xmlns:w14="http://schemas.microsoft.com/office/word/2010/wordml" xmlns:w15="http://schemas.microsoft.com/office/word/2012/wordml" xmlns:w16cex="http://schemas.microsoft.com/office/word/2018/wordml/cex" xmlns:w16cid="http://schemas.microsoft.com/office/word/2016/wordml/cid" xmlns:w16="http://schemas.microsoft.com/office/word/2018/wordml" xmlns:w16du="http://schemas.microsoft.com/office/word/2023/wordml/word16du" xmlns:w16sdtdh="http://schemas.microsoft.com/office/word/2020/wordml/sdtdatahash" xmlns:w16se="http://schemas.microsoft.com/office/word/2015/wordml/symex" xmlns:wpg="http://schemas.microsoft.com/office/word/2010/wordprocessingGroup" xmlns:wpi="http://schemas.microsoft.com/office/word/2010/wordprocessingInk" xmlns:wne="http://schemas.microsoft.com/office/word/2006/wordml" xmlns:wps="http://schemas.microsoft.com/office/word/2010/wordprocessingShape" mc:Ignorable="w14 w15 w16se w16cid w16 w16cex w16sdtdh w16du wp14">
   <w:endnote w:type="separator" w:id="-1">
     <w:p>
       <w:pPr>
@@ -130,7 +691,7 @@
 </file>
 
 <file path=word/footnotes.xml><?xml version="1.0" encoding="utf-8"?>
-<w:footnotes xmlns:wpc="http://schemas.microsoft.com/office/word/2010/wordprocessingCanvas" xmlns:cx="http://schemas.microsoft.com/office/drawing/2014/chartex" xmlns:cx1="http://schemas.microsoft.com/office/drawing/2015/9/8/chartex" xmlns:cx2="http://schemas.microsoft.com/office/drawing/2015/10/21/chartex" xmlns:cx3="http://schemas.microsoft.com/office/drawing/2016/5/9/chartex" xmlns:cx4="http://schemas.microsoft.com/office/drawing/2016/5/10/chartex" xmlns:cx5="http://schemas.microsoft.com/office/drawing/2016/5/11/chartex" xmlns:cx6="http://schemas.microsoft.com/office/drawing/2016/5/12/chartex" xmlns:cx7="http://schemas.microsoft.com/office/drawing/2016/5/13/chartex" xmlns:cx8="http://schemas.microsoft.com/office/drawing/2016/5/14/chartex" xmlns:mc="http://schemas.openxmlformats.org/markup-compatibility/2006" xmlns:aink="http://schemas.microsoft.com/office/drawing/2016/ink" xmlns:am3d="http://schemas.microsoft.com/office/drawing/2017/model3d" xmlns:o="urn:schemas-microsoft-com:office:office" xmlns:oel="http://schemas.microsoft.com/office/2019/extlst" xmlns:r="http://schemas.openxmlformats.org/officeDocument/2006/relationships" xmlns:m="http://schemas.openxmlformats.org/officeDocument/2006/math" xmlns:v="urn:schemas-microsoft-com:vml" xmlns:wp14="http://schemas.microsoft.com/office/word/2010/wordprocessingDrawing" xmlns:wp="http://schemas.openxmlformats.org/drawingml/2006/wordprocessingDrawing" xmlns:w10="urn:schemas-microsoft-com:office:word" xmlns:w="http://schemas.openxmlformats.org/wordprocessingml/2006/main" xmlns:w14="http://schemas.microsoft.com/office/word/2010/wordml" xmlns:w15="http://schemas.microsoft.com/office/word/2012/wordml" xmlns:w16cex="http://schemas.microsoft.com/office/word/2018/wordml/cex" xmlns:w16cid="http://schemas.microsoft.com/office/word/2016/wordml/cid" xmlns:w16="http://schemas.microsoft.com/office/word/2018/wordml" xmlns:w16du="http://schemas.microsoft.com/office/word/2023/wordml/word16du" xmlns:w16sdtdh="http://schemas.microsoft.com/office/word/2020/wordml/sdtdatahash" xmlns:w16sdtfl="http://schemas.microsoft.com/office/word/2024/wordml/sdtformatlock" xmlns:w16se="http://schemas.microsoft.com/office/word/2015/wordml/symex" xmlns:wpg="http://schemas.microsoft.com/office/word/2010/wordprocessingGroup" xmlns:wpi="http://schemas.microsoft.com/office/word/2010/wordprocessingInk" xmlns:wne="http://schemas.microsoft.com/office/word/2006/wordml" xmlns:wps="http://schemas.microsoft.com/office/word/2010/wordprocessingShape" mc:Ignorable="w14 w15 w16se w16cid w16 w16cex w16sdtdh w16sdtfl w16du wp14">
+<w:footnotes xmlns:wpc="http://schemas.microsoft.com/office/word/2010/wordprocessingCanvas" xmlns:cx="http://schemas.microsoft.com/office/drawing/2014/chartex" xmlns:cx1="http://schemas.microsoft.com/office/drawing/2015/9/8/chartex" xmlns:cx2="http://schemas.microsoft.com/office/drawing/2015/10/21/chartex" xmlns:cx3="http://schemas.microsoft.com/office/drawing/2016/5/9/chartex" xmlns:cx4="http://schemas.microsoft.com/office/drawing/2016/5/10/chartex" xmlns:cx5="http://schemas.microsoft.com/office/drawing/2016/5/11/chartex" xmlns:cx6="http://schemas.microsoft.com/office/drawing/2016/5/12/chartex" xmlns:cx7="http://schemas.microsoft.com/office/drawing/2016/5/13/chartex" xmlns:cx8="http://schemas.microsoft.com/office/drawing/2016/5/14/chartex" xmlns:mc="http://schemas.openxmlformats.org/markup-compatibility/2006" xmlns:aink="http://schemas.microsoft.com/office/drawing/2016/ink" xmlns:am3d="http://schemas.microsoft.com/office/drawing/2017/model3d" xmlns:o="urn:schemas-microsoft-com:office:office" xmlns:oel="http://schemas.microsoft.com/office/2019/extlst" xmlns:r="http://schemas.openxmlformats.org/officeDocument/2006/relationships" xmlns:m="http://schemas.openxmlformats.org/officeDocument/2006/math" xmlns:v="urn:schemas-microsoft-com:vml" xmlns:wp14="http://schemas.microsoft.com/office/word/2010/wordprocessingDrawing" xmlns:wp="http://schemas.openxmlformats.org/drawingml/2006/wordprocessingDrawing" xmlns:w10="urn:schemas-microsoft-com:office:word" xmlns:w="http://schemas.openxmlformats.org/wordprocessingml/2006/main" xmlns:w14="http://schemas.microsoft.com/office/word/2010/wordml" xmlns:w15="http://schemas.microsoft.com/office/word/2012/wordml" xmlns:w16cex="http://schemas.microsoft.com/office/word/2018/wordml/cex" xmlns:w16cid="http://schemas.microsoft.com/office/word/2016/wordml/cid" xmlns:w16="http://schemas.microsoft.com/office/word/2018/wordml" xmlns:w16du="http://schemas.microsoft.com/office/word/2023/wordml/word16du" xmlns:w16sdtdh="http://schemas.microsoft.com/office/word/2020/wordml/sdtdatahash" xmlns:w16se="http://schemas.microsoft.com/office/word/2015/wordml/symex" xmlns:wpg="http://schemas.microsoft.com/office/word/2010/wordprocessingGroup" xmlns:wpi="http://schemas.microsoft.com/office/word/2010/wordprocessingInk" xmlns:wne="http://schemas.microsoft.com/office/word/2006/wordml" xmlns:wps="http://schemas.microsoft.com/office/word/2010/wordprocessingShape" mc:Ignorable="w14 w15 w16se w16cid w16 w16cex w16sdtdh w16du wp14">
   <w:footnote w:type="separator" w:id="-1">
     <w:p>
       <w:pPr>
@@ -154,8 +715,477 @@
 </w:footnotes>
 </file>
 
+<file path=word/numbering.xml><?xml version="1.0" encoding="utf-8"?>
+<w:numbering xmlns:wpc="http://schemas.microsoft.com/office/word/2010/wordprocessingCanvas" xmlns:cx="http://schemas.microsoft.com/office/drawing/2014/chartex" xmlns:cx1="http://schemas.microsoft.com/office/drawing/2015/9/8/chartex" xmlns:cx2="http://schemas.microsoft.com/office/drawing/2015/10/21/chartex" xmlns:cx3="http://schemas.microsoft.com/office/drawing/2016/5/9/chartex" xmlns:cx4="http://schemas.microsoft.com/office/drawing/2016/5/10/chartex" xmlns:cx5="http://schemas.microsoft.com/office/drawing/2016/5/11/chartex" xmlns:cx6="http://schemas.microsoft.com/office/drawing/2016/5/12/chartex" xmlns:cx7="http://schemas.microsoft.com/office/drawing/2016/5/13/chartex" xmlns:cx8="http://schemas.microsoft.com/office/drawing/2016/5/14/chartex" xmlns:mc="http://schemas.openxmlformats.org/markup-compatibility/2006" xmlns:aink="http://schemas.microsoft.com/office/drawing/2016/ink" xmlns:am3d="http://schemas.microsoft.com/office/drawing/2017/model3d" xmlns:o="urn:schemas-microsoft-com:office:office" xmlns:oel="http://schemas.microsoft.com/office/2019/extlst" xmlns:r="http://schemas.openxmlformats.org/officeDocument/2006/relationships" xmlns:m="http://schemas.openxmlformats.org/officeDocument/2006/math" xmlns:v="urn:schemas-microsoft-com:vml" xmlns:wp14="http://schemas.microsoft.com/office/word/2010/wordprocessingDrawing" xmlns:wp="http://schemas.openxmlformats.org/drawingml/2006/wordprocessingDrawing" xmlns:w10="urn:schemas-microsoft-com:office:word" xmlns:w="http://schemas.openxmlformats.org/wordprocessingml/2006/main" xmlns:w14="http://schemas.microsoft.com/office/word/2010/wordml" xmlns:w15="http://schemas.microsoft.com/office/word/2012/wordml" xmlns:w16cex="http://schemas.microsoft.com/office/word/2018/wordml/cex" xmlns:w16cid="http://schemas.microsoft.com/office/word/2016/wordml/cid" xmlns:w16="http://schemas.microsoft.com/office/word/2018/wordml" xmlns:w16du="http://schemas.microsoft.com/office/word/2023/wordml/word16du" xmlns:w16sdtdh="http://schemas.microsoft.com/office/word/2020/wordml/sdtdatahash" xmlns:w16se="http://schemas.microsoft.com/office/word/2015/wordml/symex" xmlns:wpg="http://schemas.microsoft.com/office/word/2010/wordprocessingGroup" xmlns:wpi="http://schemas.microsoft.com/office/word/2010/wordprocessingInk" xmlns:wne="http://schemas.microsoft.com/office/word/2006/wordml" xmlns:wps="http://schemas.microsoft.com/office/word/2010/wordprocessingShape" mc:Ignorable="w14 w15 w16se w16cid w16 w16cex w16sdtdh w16du wp14">
+  <w:abstractNum w:abstractNumId="0" w15:restartNumberingAfterBreak="0">
+    <w:nsid w:val="1F512B17"/>
+    <w:multiLevelType w:val="hybridMultilevel"/>
+    <w:tmpl w:val="2E863CB4"/>
+    <w:lvl w:ilvl="0" w:tplc="04090001">
+      <w:start w:val="1"/>
+      <w:numFmt w:val="bullet"/>
+      <w:lvlText w:val=""/>
+      <w:lvlJc w:val="left"/>
+      <w:pPr>
+        <w:ind w:left="360" w:hanging="360"/>
+      </w:pPr>
+      <w:rPr>
+        <w:rFonts w:ascii="Symbol" w:hAnsi="Symbol" w:hint="default"/>
+      </w:rPr>
+    </w:lvl>
+    <w:lvl w:ilvl="1" w:tplc="04090003" w:tentative="1">
+      <w:start w:val="1"/>
+      <w:numFmt w:val="bullet"/>
+      <w:lvlText w:val="o"/>
+      <w:lvlJc w:val="left"/>
+      <w:pPr>
+        <w:ind w:left="1440" w:hanging="360"/>
+      </w:pPr>
+      <w:rPr>
+        <w:rFonts w:ascii="Courier New" w:hAnsi="Courier New" w:cs="Courier New" w:hint="default"/>
+      </w:rPr>
+    </w:lvl>
+    <w:lvl w:ilvl="2" w:tplc="04090005" w:tentative="1">
+      <w:start w:val="1"/>
+      <w:numFmt w:val="bullet"/>
+      <w:lvlText w:val=""/>
+      <w:lvlJc w:val="left"/>
+      <w:pPr>
+        <w:ind w:left="2160" w:hanging="360"/>
+      </w:pPr>
+      <w:rPr>
+        <w:rFonts w:ascii="Wingdings" w:hAnsi="Wingdings" w:hint="default"/>
+      </w:rPr>
+    </w:lvl>
+    <w:lvl w:ilvl="3" w:tplc="04090001" w:tentative="1">
+      <w:start w:val="1"/>
+      <w:numFmt w:val="bullet"/>
+      <w:lvlText w:val=""/>
+      <w:lvlJc w:val="left"/>
+      <w:pPr>
+        <w:ind w:left="2880" w:hanging="360"/>
+      </w:pPr>
+      <w:rPr>
+        <w:rFonts w:ascii="Symbol" w:hAnsi="Symbol" w:hint="default"/>
+      </w:rPr>
+    </w:lvl>
+    <w:lvl w:ilvl="4" w:tplc="04090003" w:tentative="1">
+      <w:start w:val="1"/>
+      <w:numFmt w:val="bullet"/>
+      <w:lvlText w:val="o"/>
+      <w:lvlJc w:val="left"/>
+      <w:pPr>
+        <w:ind w:left="3600" w:hanging="360"/>
+      </w:pPr>
+      <w:rPr>
+        <w:rFonts w:ascii="Courier New" w:hAnsi="Courier New" w:cs="Courier New" w:hint="default"/>
+      </w:rPr>
+    </w:lvl>
+    <w:lvl w:ilvl="5" w:tplc="04090005" w:tentative="1">
+      <w:start w:val="1"/>
+      <w:numFmt w:val="bullet"/>
+      <w:lvlText w:val=""/>
+      <w:lvlJc w:val="left"/>
+      <w:pPr>
+        <w:ind w:left="4320" w:hanging="360"/>
+      </w:pPr>
+      <w:rPr>
+        <w:rFonts w:ascii="Wingdings" w:hAnsi="Wingdings" w:hint="default"/>
+      </w:rPr>
+    </w:lvl>
+    <w:lvl w:ilvl="6" w:tplc="04090001" w:tentative="1">
+      <w:start w:val="1"/>
+      <w:numFmt w:val="bullet"/>
+      <w:lvlText w:val=""/>
+      <w:lvlJc w:val="left"/>
+      <w:pPr>
+        <w:ind w:left="5040" w:hanging="360"/>
+      </w:pPr>
+      <w:rPr>
+        <w:rFonts w:ascii="Symbol" w:hAnsi="Symbol" w:hint="default"/>
+      </w:rPr>
+    </w:lvl>
+    <w:lvl w:ilvl="7" w:tplc="04090003" w:tentative="1">
+      <w:start w:val="1"/>
+      <w:numFmt w:val="bullet"/>
+      <w:lvlText w:val="o"/>
+      <w:lvlJc w:val="left"/>
+      <w:pPr>
+        <w:ind w:left="5760" w:hanging="360"/>
+      </w:pPr>
+      <w:rPr>
+        <w:rFonts w:ascii="Courier New" w:hAnsi="Courier New" w:cs="Courier New" w:hint="default"/>
+      </w:rPr>
+    </w:lvl>
+    <w:lvl w:ilvl="8" w:tplc="04090005" w:tentative="1">
+      <w:start w:val="1"/>
+      <w:numFmt w:val="bullet"/>
+      <w:lvlText w:val=""/>
+      <w:lvlJc w:val="left"/>
+      <w:pPr>
+        <w:ind w:left="6480" w:hanging="360"/>
+      </w:pPr>
+      <w:rPr>
+        <w:rFonts w:ascii="Wingdings" w:hAnsi="Wingdings" w:hint="default"/>
+      </w:rPr>
+    </w:lvl>
+  </w:abstractNum>
+  <w:abstractNum w:abstractNumId="1" w15:restartNumberingAfterBreak="0">
+    <w:nsid w:val="21630DC3"/>
+    <w:multiLevelType w:val="hybridMultilevel"/>
+    <w:tmpl w:val="4692B096"/>
+    <w:lvl w:ilvl="0" w:tplc="04090001">
+      <w:start w:val="1"/>
+      <w:numFmt w:val="bullet"/>
+      <w:lvlText w:val=""/>
+      <w:lvlJc w:val="left"/>
+      <w:pPr>
+        <w:ind w:left="360" w:hanging="360"/>
+      </w:pPr>
+      <w:rPr>
+        <w:rFonts w:ascii="Symbol" w:hAnsi="Symbol" w:hint="default"/>
+      </w:rPr>
+    </w:lvl>
+    <w:lvl w:ilvl="1" w:tplc="04090003" w:tentative="1">
+      <w:start w:val="1"/>
+      <w:numFmt w:val="bullet"/>
+      <w:lvlText w:val="o"/>
+      <w:lvlJc w:val="left"/>
+      <w:pPr>
+        <w:ind w:left="1080" w:hanging="360"/>
+      </w:pPr>
+      <w:rPr>
+        <w:rFonts w:ascii="Courier New" w:hAnsi="Courier New" w:cs="Courier New" w:hint="default"/>
+      </w:rPr>
+    </w:lvl>
+    <w:lvl w:ilvl="2" w:tplc="04090005" w:tentative="1">
+      <w:start w:val="1"/>
+      <w:numFmt w:val="bullet"/>
+      <w:lvlText w:val=""/>
+      <w:lvlJc w:val="left"/>
+      <w:pPr>
+        <w:ind w:left="1800" w:hanging="360"/>
+      </w:pPr>
+      <w:rPr>
+        <w:rFonts w:ascii="Wingdings" w:hAnsi="Wingdings" w:hint="default"/>
+      </w:rPr>
+    </w:lvl>
+    <w:lvl w:ilvl="3" w:tplc="04090001" w:tentative="1">
+      <w:start w:val="1"/>
+      <w:numFmt w:val="bullet"/>
+      <w:lvlText w:val=""/>
+      <w:lvlJc w:val="left"/>
+      <w:pPr>
+        <w:ind w:left="2520" w:hanging="360"/>
+      </w:pPr>
+      <w:rPr>
+        <w:rFonts w:ascii="Symbol" w:hAnsi="Symbol" w:hint="default"/>
+      </w:rPr>
+    </w:lvl>
+    <w:lvl w:ilvl="4" w:tplc="04090003" w:tentative="1">
+      <w:start w:val="1"/>
+      <w:numFmt w:val="bullet"/>
+      <w:lvlText w:val="o"/>
+      <w:lvlJc w:val="left"/>
+      <w:pPr>
+        <w:ind w:left="3240" w:hanging="360"/>
+      </w:pPr>
+      <w:rPr>
+        <w:rFonts w:ascii="Courier New" w:hAnsi="Courier New" w:cs="Courier New" w:hint="default"/>
+      </w:rPr>
+    </w:lvl>
+    <w:lvl w:ilvl="5" w:tplc="04090005" w:tentative="1">
+      <w:start w:val="1"/>
+      <w:numFmt w:val="bullet"/>
+      <w:lvlText w:val=""/>
+      <w:lvlJc w:val="left"/>
+      <w:pPr>
+        <w:ind w:left="3960" w:hanging="360"/>
+      </w:pPr>
+      <w:rPr>
+        <w:rFonts w:ascii="Wingdings" w:hAnsi="Wingdings" w:hint="default"/>
+      </w:rPr>
+    </w:lvl>
+    <w:lvl w:ilvl="6" w:tplc="04090001" w:tentative="1">
+      <w:start w:val="1"/>
+      <w:numFmt w:val="bullet"/>
+      <w:lvlText w:val=""/>
+      <w:lvlJc w:val="left"/>
+      <w:pPr>
+        <w:ind w:left="4680" w:hanging="360"/>
+      </w:pPr>
+      <w:rPr>
+        <w:rFonts w:ascii="Symbol" w:hAnsi="Symbol" w:hint="default"/>
+      </w:rPr>
+    </w:lvl>
+    <w:lvl w:ilvl="7" w:tplc="04090003" w:tentative="1">
+      <w:start w:val="1"/>
+      <w:numFmt w:val="bullet"/>
+      <w:lvlText w:val="o"/>
+      <w:lvlJc w:val="left"/>
+      <w:pPr>
+        <w:ind w:left="5400" w:hanging="360"/>
+      </w:pPr>
+      <w:rPr>
+        <w:rFonts w:ascii="Courier New" w:hAnsi="Courier New" w:cs="Courier New" w:hint="default"/>
+      </w:rPr>
+    </w:lvl>
+    <w:lvl w:ilvl="8" w:tplc="04090005" w:tentative="1">
+      <w:start w:val="1"/>
+      <w:numFmt w:val="bullet"/>
+      <w:lvlText w:val=""/>
+      <w:lvlJc w:val="left"/>
+      <w:pPr>
+        <w:ind w:left="6120" w:hanging="360"/>
+      </w:pPr>
+      <w:rPr>
+        <w:rFonts w:ascii="Wingdings" w:hAnsi="Wingdings" w:hint="default"/>
+      </w:rPr>
+    </w:lvl>
+  </w:abstractNum>
+  <w:abstractNum w:abstractNumId="2" w15:restartNumberingAfterBreak="0">
+    <w:nsid w:val="438F7F56"/>
+    <w:multiLevelType w:val="hybridMultilevel"/>
+    <w:tmpl w:val="C2D86830"/>
+    <w:lvl w:ilvl="0" w:tplc="04090001">
+      <w:start w:val="1"/>
+      <w:numFmt w:val="bullet"/>
+      <w:lvlText w:val=""/>
+      <w:lvlJc w:val="left"/>
+      <w:pPr>
+        <w:ind w:left="360" w:hanging="360"/>
+      </w:pPr>
+      <w:rPr>
+        <w:rFonts w:ascii="Symbol" w:hAnsi="Symbol" w:hint="default"/>
+      </w:rPr>
+    </w:lvl>
+    <w:lvl w:ilvl="1" w:tplc="04090003" w:tentative="1">
+      <w:start w:val="1"/>
+      <w:numFmt w:val="bullet"/>
+      <w:lvlText w:val="o"/>
+      <w:lvlJc w:val="left"/>
+      <w:pPr>
+        <w:ind w:left="1080" w:hanging="360"/>
+      </w:pPr>
+      <w:rPr>
+        <w:rFonts w:ascii="Courier New" w:hAnsi="Courier New" w:cs="Courier New" w:hint="default"/>
+      </w:rPr>
+    </w:lvl>
+    <w:lvl w:ilvl="2" w:tplc="04090005" w:tentative="1">
+      <w:start w:val="1"/>
+      <w:numFmt w:val="bullet"/>
+      <w:lvlText w:val=""/>
+      <w:lvlJc w:val="left"/>
+      <w:pPr>
+        <w:ind w:left="1800" w:hanging="360"/>
+      </w:pPr>
+      <w:rPr>
+        <w:rFonts w:ascii="Wingdings" w:hAnsi="Wingdings" w:hint="default"/>
+      </w:rPr>
+    </w:lvl>
+    <w:lvl w:ilvl="3" w:tplc="04090001" w:tentative="1">
+      <w:start w:val="1"/>
+      <w:numFmt w:val="bullet"/>
+      <w:lvlText w:val=""/>
+      <w:lvlJc w:val="left"/>
+      <w:pPr>
+        <w:ind w:left="2520" w:hanging="360"/>
+      </w:pPr>
+      <w:rPr>
+        <w:rFonts w:ascii="Symbol" w:hAnsi="Symbol" w:hint="default"/>
+      </w:rPr>
+    </w:lvl>
+    <w:lvl w:ilvl="4" w:tplc="04090003" w:tentative="1">
+      <w:start w:val="1"/>
+      <w:numFmt w:val="bullet"/>
+      <w:lvlText w:val="o"/>
+      <w:lvlJc w:val="left"/>
+      <w:pPr>
+        <w:ind w:left="3240" w:hanging="360"/>
+      </w:pPr>
+      <w:rPr>
+        <w:rFonts w:ascii="Courier New" w:hAnsi="Courier New" w:cs="Courier New" w:hint="default"/>
+      </w:rPr>
+    </w:lvl>
+    <w:lvl w:ilvl="5" w:tplc="04090005" w:tentative="1">
+      <w:start w:val="1"/>
+      <w:numFmt w:val="bullet"/>
+      <w:lvlText w:val=""/>
+      <w:lvlJc w:val="left"/>
+      <w:pPr>
+        <w:ind w:left="3960" w:hanging="360"/>
+      </w:pPr>
+      <w:rPr>
+        <w:rFonts w:ascii="Wingdings" w:hAnsi="Wingdings" w:hint="default"/>
+      </w:rPr>
+    </w:lvl>
+    <w:lvl w:ilvl="6" w:tplc="04090001" w:tentative="1">
+      <w:start w:val="1"/>
+      <w:numFmt w:val="bullet"/>
+      <w:lvlText w:val=""/>
+      <w:lvlJc w:val="left"/>
+      <w:pPr>
+        <w:ind w:left="4680" w:hanging="360"/>
+      </w:pPr>
+      <w:rPr>
+        <w:rFonts w:ascii="Symbol" w:hAnsi="Symbol" w:hint="default"/>
+      </w:rPr>
+    </w:lvl>
+    <w:lvl w:ilvl="7" w:tplc="04090003" w:tentative="1">
+      <w:start w:val="1"/>
+      <w:numFmt w:val="bullet"/>
+      <w:lvlText w:val="o"/>
+      <w:lvlJc w:val="left"/>
+      <w:pPr>
+        <w:ind w:left="5400" w:hanging="360"/>
+      </w:pPr>
+      <w:rPr>
+        <w:rFonts w:ascii="Courier New" w:hAnsi="Courier New" w:cs="Courier New" w:hint="default"/>
+      </w:rPr>
+    </w:lvl>
+    <w:lvl w:ilvl="8" w:tplc="04090005" w:tentative="1">
+      <w:start w:val="1"/>
+      <w:numFmt w:val="bullet"/>
+      <w:lvlText w:val=""/>
+      <w:lvlJc w:val="left"/>
+      <w:pPr>
+        <w:ind w:left="6120" w:hanging="360"/>
+      </w:pPr>
+      <w:rPr>
+        <w:rFonts w:ascii="Wingdings" w:hAnsi="Wingdings" w:hint="default"/>
+      </w:rPr>
+    </w:lvl>
+  </w:abstractNum>
+  <w:abstractNum w:abstractNumId="3" w15:restartNumberingAfterBreak="0">
+    <w:nsid w:val="6BFE4FA5"/>
+    <w:multiLevelType w:val="hybridMultilevel"/>
+    <w:tmpl w:val="4CF83DA4"/>
+    <w:lvl w:ilvl="0" w:tplc="04090001">
+      <w:start w:val="1"/>
+      <w:numFmt w:val="bullet"/>
+      <w:lvlText w:val=""/>
+      <w:lvlJc w:val="left"/>
+      <w:pPr>
+        <w:ind w:left="360" w:hanging="360"/>
+      </w:pPr>
+      <w:rPr>
+        <w:rFonts w:ascii="Symbol" w:hAnsi="Symbol" w:hint="default"/>
+      </w:rPr>
+    </w:lvl>
+    <w:lvl w:ilvl="1" w:tplc="04090003" w:tentative="1">
+      <w:start w:val="1"/>
+      <w:numFmt w:val="bullet"/>
+      <w:lvlText w:val="o"/>
+      <w:lvlJc w:val="left"/>
+      <w:pPr>
+        <w:ind w:left="1080" w:hanging="360"/>
+      </w:pPr>
+      <w:rPr>
+        <w:rFonts w:ascii="Courier New" w:hAnsi="Courier New" w:cs="Courier New" w:hint="default"/>
+      </w:rPr>
+    </w:lvl>
+    <w:lvl w:ilvl="2" w:tplc="04090005" w:tentative="1">
+      <w:start w:val="1"/>
+      <w:numFmt w:val="bullet"/>
+      <w:lvlText w:val=""/>
+      <w:lvlJc w:val="left"/>
+      <w:pPr>
+        <w:ind w:left="1800" w:hanging="360"/>
+      </w:pPr>
+      <w:rPr>
+        <w:rFonts w:ascii="Wingdings" w:hAnsi="Wingdings" w:hint="default"/>
+      </w:rPr>
+    </w:lvl>
+    <w:lvl w:ilvl="3" w:tplc="04090001" w:tentative="1">
+      <w:start w:val="1"/>
+      <w:numFmt w:val="bullet"/>
+      <w:lvlText w:val=""/>
+      <w:lvlJc w:val="left"/>
+      <w:pPr>
+        <w:ind w:left="2520" w:hanging="360"/>
+      </w:pPr>
+      <w:rPr>
+        <w:rFonts w:ascii="Symbol" w:hAnsi="Symbol" w:hint="default"/>
+      </w:rPr>
+    </w:lvl>
+    <w:lvl w:ilvl="4" w:tplc="04090003" w:tentative="1">
+      <w:start w:val="1"/>
+      <w:numFmt w:val="bullet"/>
+      <w:lvlText w:val="o"/>
+      <w:lvlJc w:val="left"/>
+      <w:pPr>
+        <w:ind w:left="3240" w:hanging="360"/>
+      </w:pPr>
+      <w:rPr>
+        <w:rFonts w:ascii="Courier New" w:hAnsi="Courier New" w:cs="Courier New" w:hint="default"/>
+      </w:rPr>
+    </w:lvl>
+    <w:lvl w:ilvl="5" w:tplc="04090005" w:tentative="1">
+      <w:start w:val="1"/>
+      <w:numFmt w:val="bullet"/>
+      <w:lvlText w:val=""/>
+      <w:lvlJc w:val="left"/>
+      <w:pPr>
+        <w:ind w:left="3960" w:hanging="360"/>
+      </w:pPr>
+      <w:rPr>
+        <w:rFonts w:ascii="Wingdings" w:hAnsi="Wingdings" w:hint="default"/>
+      </w:rPr>
+    </w:lvl>
+    <w:lvl w:ilvl="6" w:tplc="04090001" w:tentative="1">
+      <w:start w:val="1"/>
+      <w:numFmt w:val="bullet"/>
+      <w:lvlText w:val=""/>
+      <w:lvlJc w:val="left"/>
+      <w:pPr>
+        <w:ind w:left="4680" w:hanging="360"/>
+      </w:pPr>
+      <w:rPr>
+        <w:rFonts w:ascii="Symbol" w:hAnsi="Symbol" w:hint="default"/>
+      </w:rPr>
+    </w:lvl>
+    <w:lvl w:ilvl="7" w:tplc="04090003" w:tentative="1">
+      <w:start w:val="1"/>
+      <w:numFmt w:val="bullet"/>
+      <w:lvlText w:val="o"/>
+      <w:lvlJc w:val="left"/>
+      <w:pPr>
+        <w:ind w:left="5400" w:hanging="360"/>
+      </w:pPr>
+      <w:rPr>
+        <w:rFonts w:ascii="Courier New" w:hAnsi="Courier New" w:cs="Courier New" w:hint="default"/>
+      </w:rPr>
+    </w:lvl>
+    <w:lvl w:ilvl="8" w:tplc="04090005" w:tentative="1">
+      <w:start w:val="1"/>
+      <w:numFmt w:val="bullet"/>
+      <w:lvlText w:val=""/>
+      <w:lvlJc w:val="left"/>
+      <w:pPr>
+        <w:ind w:left="6120" w:hanging="360"/>
+      </w:pPr>
+      <w:rPr>
+        <w:rFonts w:ascii="Wingdings" w:hAnsi="Wingdings" w:hint="default"/>
+      </w:rPr>
+    </w:lvl>
+  </w:abstractNum>
+  <w:num w:numId="1" w16cid:durableId="843132142">
+    <w:abstractNumId w:val="3"/>
+  </w:num>
+  <w:num w:numId="2" w16cid:durableId="653728019">
+    <w:abstractNumId w:val="1"/>
+  </w:num>
+  <w:num w:numId="3" w16cid:durableId="1614241369">
+    <w:abstractNumId w:val="2"/>
+  </w:num>
+  <w:num w:numId="4" w16cid:durableId="1105422019">
+    <w:abstractNumId w:val="0"/>
+  </w:num>
+</w:numbering>
+</file>
+
 <file path=word/styles.xml><?xml version="1.0" encoding="utf-8"?>
-<w:styles xmlns:mc="http://schemas.openxmlformats.org/markup-compatibility/2006" xmlns:r="http://schemas.openxmlformats.org/officeDocument/2006/relationships" xmlns:w="http://schemas.openxmlformats.org/wordprocessingml/2006/main" xmlns:w14="http://schemas.microsoft.com/office/word/2010/wordml" xmlns:w15="http://schemas.microsoft.com/office/word/2012/wordml" xmlns:w16cex="http://schemas.microsoft.com/office/word/2018/wordml/cex" xmlns:w16cid="http://schemas.microsoft.com/office/word/2016/wordml/cid" xmlns:w16="http://schemas.microsoft.com/office/word/2018/wordml" xmlns:w16du="http://schemas.microsoft.com/office/word/2023/wordml/word16du" xmlns:w16sdtdh="http://schemas.microsoft.com/office/word/2020/wordml/sdtdatahash" xmlns:w16sdtfl="http://schemas.microsoft.com/office/word/2024/wordml/sdtformatlock" xmlns:w16se="http://schemas.microsoft.com/office/word/2015/wordml/symex" mc:Ignorable="w14 w15 w16se w16cid w16 w16cex w16sdtdh w16sdtfl w16du">
+<w:styles xmlns:mc="http://schemas.openxmlformats.org/markup-compatibility/2006" xmlns:r="http://schemas.openxmlformats.org/officeDocument/2006/relationships" xmlns:w="http://schemas.openxmlformats.org/wordprocessingml/2006/main" xmlns:w14="http://schemas.microsoft.com/office/word/2010/wordml" xmlns:w15="http://schemas.microsoft.com/office/word/2012/wordml" xmlns:w16cex="http://schemas.microsoft.com/office/word/2018/wordml/cex" xmlns:w16cid="http://schemas.microsoft.com/office/word/2016/wordml/cid" xmlns:w16="http://schemas.microsoft.com/office/word/2018/wordml" xmlns:w16du="http://schemas.microsoft.com/office/word/2023/wordml/word16du" xmlns:w16sdtdh="http://schemas.microsoft.com/office/word/2020/wordml/sdtdatahash" xmlns:w16se="http://schemas.microsoft.com/office/word/2015/wordml/symex" mc:Ignorable="w14 w15 w16se w16cid w16 w16cex w16sdtdh w16du">
   <w:docDefaults>
     <w:rPrDefault>
       <w:rPr>
@@ -757,7 +1787,6 @@
   <w:style w:type="character" w:default="1" w:styleId="DefaultParagraphFont">
     <w:name w:val="Default Paragraph Font"/>
     <w:uiPriority w:val="1"/>
-    <w:semiHidden/>
     <w:unhideWhenUsed/>
   </w:style>
   <w:style w:type="table" w:default="1" w:styleId="TableNormal">
@@ -1114,6 +2143,15 @@
     <w:link w:val="Footer"/>
     <w:uiPriority w:val="99"/>
     <w:rsid w:val="004641A8"/>
+  </w:style>
+  <w:style w:type="paragraph" w:styleId="NoSpacing">
+    <w:name w:val="No Spacing"/>
+    <w:uiPriority w:val="1"/>
+    <w:qFormat/>
+    <w:rsid w:val="00065136"/>
+    <w:pPr>
+      <w:spacing w:after="0" w:line="240" w:lineRule="auto"/>
+    </w:pPr>
   </w:style>
 </w:styles>
 </file>

</xml_diff>

<commit_message>
Add pricing, booking details, optional extras, contact information
</commit_message>
<xml_diff>
--- a/langkawiPACKAGE.docx
+++ b/langkawiPACKAGE.docx
@@ -1,9 +1,10 @@
 
 <file path=word/document.xml><?xml version="1.0" encoding="utf-8"?>
-<w:document xmlns:wpc="http://schemas.microsoft.com/office/word/2010/wordprocessingCanvas" xmlns:cx="http://schemas.microsoft.com/office/drawing/2014/chartex" xmlns:cx1="http://schemas.microsoft.com/office/drawing/2015/9/8/chartex" xmlns:cx2="http://schemas.microsoft.com/office/drawing/2015/10/21/chartex" xmlns:cx3="http://schemas.microsoft.com/office/drawing/2016/5/9/chartex" xmlns:cx4="http://schemas.microsoft.com/office/drawing/2016/5/10/chartex" xmlns:cx5="http://schemas.microsoft.com/office/drawing/2016/5/11/chartex" xmlns:cx6="http://schemas.microsoft.com/office/drawing/2016/5/12/chartex" xmlns:cx7="http://schemas.microsoft.com/office/drawing/2016/5/13/chartex" xmlns:cx8="http://schemas.microsoft.com/office/drawing/2016/5/14/chartex" xmlns:mc="http://schemas.openxmlformats.org/markup-compatibility/2006" xmlns:aink="http://schemas.microsoft.com/office/drawing/2016/ink" xmlns:am3d="http://schemas.microsoft.com/office/drawing/2017/model3d" xmlns:o="urn:schemas-microsoft-com:office:office" xmlns:oel="http://schemas.microsoft.com/office/2019/extlst" xmlns:r="http://schemas.openxmlformats.org/officeDocument/2006/relationships" xmlns:m="http://schemas.openxmlformats.org/officeDocument/2006/math" xmlns:v="urn:schemas-microsoft-com:vml" xmlns:wp14="http://schemas.microsoft.com/office/word/2010/wordprocessingDrawing" xmlns:wp="http://schemas.openxmlformats.org/drawingml/2006/wordprocessingDrawing" xmlns:w10="urn:schemas-microsoft-com:office:word" xmlns:w="http://schemas.openxmlformats.org/wordprocessingml/2006/main" xmlns:w14="http://schemas.microsoft.com/office/word/2010/wordml" xmlns:w15="http://schemas.microsoft.com/office/word/2012/wordml" xmlns:w16cex="http://schemas.microsoft.com/office/word/2018/wordml/cex" xmlns:w16cid="http://schemas.microsoft.com/office/word/2016/wordml/cid" xmlns:w16="http://schemas.microsoft.com/office/word/2018/wordml" xmlns:w16du="http://schemas.microsoft.com/office/word/2023/wordml/word16du" xmlns:w16sdtdh="http://schemas.microsoft.com/office/word/2020/wordml/sdtdatahash" xmlns:w16se="http://schemas.microsoft.com/office/word/2015/wordml/symex" xmlns:wpg="http://schemas.microsoft.com/office/word/2010/wordprocessingGroup" xmlns:wpi="http://schemas.microsoft.com/office/word/2010/wordprocessingInk" xmlns:wne="http://schemas.microsoft.com/office/word/2006/wordml" xmlns:wps="http://schemas.microsoft.com/office/word/2010/wordprocessingShape" mc:Ignorable="w14 w15 w16se w16cid w16 w16cex w16sdtdh w16du wp14">
+<w:document xmlns:wpc="http://schemas.microsoft.com/office/word/2010/wordprocessingCanvas" xmlns:cx="http://schemas.microsoft.com/office/drawing/2014/chartex" xmlns:cx1="http://schemas.microsoft.com/office/drawing/2015/9/8/chartex" xmlns:cx2="http://schemas.microsoft.com/office/drawing/2015/10/21/chartex" xmlns:cx3="http://schemas.microsoft.com/office/drawing/2016/5/9/chartex" xmlns:cx4="http://schemas.microsoft.com/office/drawing/2016/5/10/chartex" xmlns:cx5="http://schemas.microsoft.com/office/drawing/2016/5/11/chartex" xmlns:cx6="http://schemas.microsoft.com/office/drawing/2016/5/12/chartex" xmlns:cx7="http://schemas.microsoft.com/office/drawing/2016/5/13/chartex" xmlns:cx8="http://schemas.microsoft.com/office/drawing/2016/5/14/chartex" xmlns:mc="http://schemas.openxmlformats.org/markup-compatibility/2006" xmlns:aink="http://schemas.microsoft.com/office/drawing/2016/ink" xmlns:am3d="http://schemas.microsoft.com/office/drawing/2017/model3d" xmlns:o="urn:schemas-microsoft-com:office:office" xmlns:oel="http://schemas.microsoft.com/office/2019/extlst" xmlns:r="http://schemas.openxmlformats.org/officeDocument/2006/relationships" xmlns:m="http://schemas.openxmlformats.org/officeDocument/2006/math" xmlns:v="urn:schemas-microsoft-com:vml" xmlns:wp14="http://schemas.microsoft.com/office/word/2010/wordprocessingDrawing" xmlns:wp="http://schemas.openxmlformats.org/drawingml/2006/wordprocessingDrawing" xmlns:w10="urn:schemas-microsoft-com:office:word" xmlns:w="http://schemas.openxmlformats.org/wordprocessingml/2006/main" xmlns:w14="http://schemas.microsoft.com/office/word/2010/wordml" xmlns:w15="http://schemas.microsoft.com/office/word/2012/wordml" xmlns:w16cex="http://schemas.microsoft.com/office/word/2018/wordml/cex" xmlns:w16cid="http://schemas.microsoft.com/office/word/2016/wordml/cid" xmlns:w16="http://schemas.microsoft.com/office/word/2018/wordml" xmlns:w16du="http://schemas.microsoft.com/office/word/2023/wordml/word16du" xmlns:w16sdtdh="http://schemas.microsoft.com/office/word/2020/wordml/sdtdatahash" xmlns:w16sdtfl="http://schemas.microsoft.com/office/word/2024/wordml/sdtformatlock" xmlns:w16se="http://schemas.microsoft.com/office/word/2015/wordml/symex" xmlns:wpg="http://schemas.microsoft.com/office/word/2010/wordprocessingGroup" xmlns:wpi="http://schemas.microsoft.com/office/word/2010/wordprocessingInk" xmlns:wne="http://schemas.microsoft.com/office/word/2006/wordml" xmlns:wps="http://schemas.microsoft.com/office/word/2010/wordprocessingShape" mc:Ignorable="w14 w15 w16se w16cid w16 w16cex w16sdtdh w16sdtfl w16du wp14">
   <w:body>
     <w:p>
       <w:pPr>
+        <w:jc w:val="both"/>
         <w:rPr>
           <w:b/>
           <w:bCs/>
@@ -74,6 +75,7 @@
     </w:p>
     <w:p>
       <w:pPr>
+        <w:jc w:val="both"/>
         <w:rPr>
           <w:b/>
           <w:bCs/>
@@ -88,6 +90,9 @@
       </w:r>
     </w:p>
     <w:p>
+      <w:pPr>
+        <w:jc w:val="both"/>
+      </w:pPr>
       <w:r>
         <w:t xml:space="preserve">Langkawi, known as the "Jewel of Kedah," is an enchanting archipelago located on the northwest coast of Malaysia. With its pristine beaches, lush rainforests, and rich cultural heritage, Langkawi offers a perfect blend of relaxation and adventure for every type of </w:t>
       </w:r>
@@ -102,6 +107,7 @@
     </w:p>
     <w:p>
       <w:pPr>
+        <w:jc w:val="both"/>
         <w:rPr>
           <w:b/>
           <w:bCs/>
@@ -124,6 +130,7 @@
           <w:ilvl w:val="0"/>
           <w:numId w:val="1"/>
         </w:numPr>
+        <w:jc w:val="both"/>
         <w:rPr>
           <w:lang w:val="en-US"/>
         </w:rPr>
@@ -138,6 +145,7 @@
     <w:p>
       <w:pPr>
         <w:pStyle w:val="NoSpacing"/>
+        <w:jc w:val="both"/>
         <w:rPr>
           <w:lang w:val="en-US"/>
         </w:rPr>
@@ -152,6 +160,7 @@
     <w:p>
       <w:pPr>
         <w:pStyle w:val="NoSpacing"/>
+        <w:jc w:val="both"/>
         <w:rPr>
           <w:lang w:val="en-US"/>
         </w:rPr>
@@ -164,6 +173,7 @@
           <w:ilvl w:val="0"/>
           <w:numId w:val="2"/>
         </w:numPr>
+        <w:jc w:val="both"/>
         <w:rPr>
           <w:lang w:val="en-US"/>
         </w:rPr>
@@ -178,6 +188,7 @@
     <w:p>
       <w:pPr>
         <w:pStyle w:val="NoSpacing"/>
+        <w:jc w:val="both"/>
         <w:rPr>
           <w:lang w:val="en-US"/>
         </w:rPr>
@@ -192,6 +203,7 @@
     <w:p>
       <w:pPr>
         <w:pStyle w:val="NoSpacing"/>
+        <w:jc w:val="both"/>
         <w:rPr>
           <w:lang w:val="en-US"/>
         </w:rPr>
@@ -204,6 +216,7 @@
           <w:ilvl w:val="0"/>
           <w:numId w:val="3"/>
         </w:numPr>
+        <w:jc w:val="both"/>
         <w:rPr>
           <w:lang w:val="en-US"/>
         </w:rPr>
@@ -218,6 +231,7 @@
     <w:p>
       <w:pPr>
         <w:pStyle w:val="NoSpacing"/>
+        <w:jc w:val="both"/>
         <w:rPr>
           <w:lang w:val="en-US"/>
         </w:rPr>
@@ -232,6 +246,7 @@
     <w:p>
       <w:pPr>
         <w:pStyle w:val="NoSpacing"/>
+        <w:jc w:val="both"/>
         <w:rPr>
           <w:lang w:val="en-US"/>
         </w:rPr>
@@ -244,6 +259,7 @@
           <w:ilvl w:val="0"/>
           <w:numId w:val="4"/>
         </w:numPr>
+        <w:jc w:val="both"/>
         <w:rPr>
           <w:lang w:val="en-US"/>
         </w:rPr>
@@ -272,6 +288,7 @@
     <w:p>
       <w:pPr>
         <w:pStyle w:val="NoSpacing"/>
+        <w:jc w:val="both"/>
         <w:rPr>
           <w:lang w:val="en-US"/>
         </w:rPr>
@@ -314,6 +331,7 @@
     <w:p>
       <w:pPr>
         <w:pStyle w:val="NoSpacing"/>
+        <w:jc w:val="both"/>
         <w:rPr>
           <w:lang w:val="en-US"/>
         </w:rPr>
@@ -326,6 +344,7 @@
           <w:ilvl w:val="0"/>
           <w:numId w:val="4"/>
         </w:numPr>
+        <w:jc w:val="both"/>
         <w:rPr>
           <w:lang w:val="en-US"/>
         </w:rPr>
@@ -340,6 +359,7 @@
     <w:p>
       <w:pPr>
         <w:pStyle w:val="NoSpacing"/>
+        <w:jc w:val="both"/>
         <w:rPr>
           <w:lang w:val="en-US"/>
         </w:rPr>
@@ -354,6 +374,7 @@
     <w:p>
       <w:pPr>
         <w:pStyle w:val="NoSpacing"/>
+        <w:jc w:val="both"/>
         <w:rPr>
           <w:lang w:val="en-US"/>
         </w:rPr>
@@ -366,6 +387,7 @@
           <w:ilvl w:val="0"/>
           <w:numId w:val="4"/>
         </w:numPr>
+        <w:jc w:val="both"/>
         <w:rPr>
           <w:lang w:val="en-US"/>
         </w:rPr>
@@ -380,6 +402,7 @@
     <w:p>
       <w:pPr>
         <w:pStyle w:val="NoSpacing"/>
+        <w:jc w:val="both"/>
         <w:rPr>
           <w:lang w:val="en-US"/>
         </w:rPr>
@@ -394,14 +417,16 @@
     <w:p>
       <w:pPr>
         <w:pStyle w:val="NoSpacing"/>
-        <w:rPr>
-          <w:lang w:val="en-US"/>
-        </w:rPr>
-      </w:pPr>
-    </w:p>
-    <w:p>
-      <w:pPr>
-        <w:pStyle w:val="NoSpacing"/>
+        <w:jc w:val="both"/>
+        <w:rPr>
+          <w:lang w:val="en-US"/>
+        </w:rPr>
+      </w:pPr>
+    </w:p>
+    <w:p>
+      <w:pPr>
+        <w:pStyle w:val="NoSpacing"/>
+        <w:jc w:val="both"/>
         <w:rPr>
           <w:b/>
           <w:bCs/>
@@ -421,6 +446,7 @@
       <w:pPr>
         <w:pStyle w:val="NoSpacing"/>
         <w:ind w:firstLine="40"/>
+        <w:jc w:val="both"/>
         <w:rPr>
           <w:lang w:val="en-US"/>
         </w:rPr>
@@ -433,6 +459,7 @@
           <w:ilvl w:val="0"/>
           <w:numId w:val="4"/>
         </w:numPr>
+        <w:jc w:val="both"/>
         <w:rPr>
           <w:lang w:val="en-US"/>
         </w:rPr>
@@ -447,6 +474,7 @@
     <w:p>
       <w:pPr>
         <w:pStyle w:val="NoSpacing"/>
+        <w:jc w:val="both"/>
         <w:rPr>
           <w:lang w:val="en-US"/>
         </w:rPr>
@@ -461,6 +489,7 @@
     <w:p>
       <w:pPr>
         <w:pStyle w:val="NoSpacing"/>
+        <w:jc w:val="both"/>
         <w:rPr>
           <w:lang w:val="en-US"/>
         </w:rPr>
@@ -473,6 +502,7 @@
           <w:ilvl w:val="0"/>
           <w:numId w:val="4"/>
         </w:numPr>
+        <w:jc w:val="both"/>
         <w:rPr>
           <w:lang w:val="en-US"/>
         </w:rPr>
@@ -487,34 +517,22 @@
     <w:p>
       <w:pPr>
         <w:pStyle w:val="NoSpacing"/>
-        <w:rPr>
-          <w:lang w:val="en-US"/>
-        </w:rPr>
-      </w:pPr>
-      <w:r>
-        <w:rPr>
-          <w:lang w:val="en-US"/>
-        </w:rPr>
-        <w:t xml:space="preserve">Enjoy an unforgettable </w:t>
-      </w:r>
-      <w:proofErr w:type="gramStart"/>
-      <w:r>
-        <w:rPr>
-          <w:lang w:val="en-US"/>
-        </w:rPr>
-        <w:t>island hopping</w:t>
-      </w:r>
-      <w:proofErr w:type="gramEnd"/>
-      <w:r>
-        <w:rPr>
-          <w:lang w:val="en-US"/>
-        </w:rPr>
-        <w:t xml:space="preserve"> tour, discover hidden lagoons, snorkel in crystal-clear waters, and unwind on secluded beaches. </w:t>
-      </w:r>
-    </w:p>
-    <w:p>
-      <w:pPr>
-        <w:pStyle w:val="NoSpacing"/>
+        <w:jc w:val="both"/>
+        <w:rPr>
+          <w:lang w:val="en-US"/>
+        </w:rPr>
+      </w:pPr>
+      <w:r>
+        <w:rPr>
+          <w:lang w:val="en-US"/>
+        </w:rPr>
+        <w:t>Enjoy an unforgettable island hopping tour, discover hidden lagoons, snorkel in crystal-clear waters, and unwind on secluded beaches. </w:t>
+      </w:r>
+    </w:p>
+    <w:p>
+      <w:pPr>
+        <w:pStyle w:val="NoSpacing"/>
+        <w:jc w:val="both"/>
         <w:rPr>
           <w:lang w:val="en-US"/>
         </w:rPr>
@@ -527,6 +545,7 @@
           <w:ilvl w:val="0"/>
           <w:numId w:val="4"/>
         </w:numPr>
+        <w:jc w:val="both"/>
         <w:rPr>
           <w:lang w:val="en-US"/>
         </w:rPr>
@@ -541,6 +560,7 @@
     <w:p>
       <w:pPr>
         <w:pStyle w:val="NoSpacing"/>
+        <w:jc w:val="both"/>
         <w:rPr>
           <w:lang w:val="en-US"/>
         </w:rPr>
@@ -563,54 +583,41 @@
         <w:rPr>
           <w:lang w:val="en-US"/>
         </w:rPr>
-        <w:t xml:space="preserve"> for breathtaking views, visit the stunning </w:t>
+        <w:t xml:space="preserve"> for breathtaking views, visit the stunning Telaga </w:t>
       </w:r>
       <w:proofErr w:type="spellStart"/>
       <w:r>
         <w:rPr>
           <w:lang w:val="en-US"/>
         </w:rPr>
-        <w:t>Telaga</w:t>
+        <w:t>Tujuh</w:t>
       </w:r>
       <w:proofErr w:type="spellEnd"/>
       <w:r>
         <w:rPr>
           <w:lang w:val="en-US"/>
         </w:rPr>
-        <w:t xml:space="preserve"> </w:t>
+        <w:t xml:space="preserve"> Waterfalls, and explore the fascinating Kilim </w:t>
       </w:r>
       <w:proofErr w:type="spellStart"/>
       <w:r>
         <w:rPr>
           <w:lang w:val="en-US"/>
         </w:rPr>
-        <w:t>Tujuh</w:t>
+        <w:t>Geoforest</w:t>
       </w:r>
       <w:proofErr w:type="spellEnd"/>
       <w:r>
         <w:rPr>
           <w:lang w:val="en-US"/>
         </w:rPr>
-        <w:t xml:space="preserve"> Waterfalls, and explore the fascinating Kilim </w:t>
-      </w:r>
-      <w:proofErr w:type="spellStart"/>
-      <w:r>
-        <w:rPr>
-          <w:lang w:val="en-US"/>
-        </w:rPr>
-        <w:t>Geoforest</w:t>
-      </w:r>
-      <w:proofErr w:type="spellEnd"/>
-      <w:r>
-        <w:rPr>
-          <w:lang w:val="en-US"/>
-        </w:rPr>
         <w:t xml:space="preserve"> Park. </w:t>
       </w:r>
     </w:p>
     <w:p>
       <w:pPr>
         <w:pStyle w:val="NoSpacing"/>
+        <w:jc w:val="both"/>
         <w:rPr>
           <w:lang w:val="en-US"/>
         </w:rPr>
@@ -623,20 +630,23 @@
           <w:ilvl w:val="0"/>
           <w:numId w:val="4"/>
         </w:numPr>
-        <w:rPr>
-          <w:lang w:val="en-US"/>
-        </w:rPr>
-      </w:pPr>
-      <w:r>
-        <w:rPr>
-          <w:lang w:val="en-US"/>
-        </w:rPr>
+        <w:jc w:val="both"/>
+        <w:rPr>
+          <w:lang w:val="en-US"/>
+        </w:rPr>
+      </w:pPr>
+      <w:r>
+        <w:rPr>
+          <w:lang w:val="en-US"/>
+        </w:rPr>
+        <w:lastRenderedPageBreak/>
         <w:t>Relaxing Retreat: </w:t>
       </w:r>
     </w:p>
     <w:p>
       <w:pPr>
         <w:pStyle w:val="NoSpacing"/>
+        <w:jc w:val="both"/>
         <w:rPr>
           <w:lang w:val="en-US"/>
         </w:rPr>
@@ -651,11 +661,431 @@
     <w:p>
       <w:pPr>
         <w:pStyle w:val="NoSpacing"/>
-      </w:pPr>
-    </w:p>
-    <w:p/>
-    <w:p/>
+        <w:jc w:val="both"/>
+      </w:pPr>
+    </w:p>
+    <w:p>
+      <w:pPr>
+        <w:pStyle w:val="NoSpacing"/>
+        <w:jc w:val="both"/>
+        <w:rPr>
+          <w:b/>
+          <w:bCs/>
+        </w:rPr>
+      </w:pPr>
+      <w:r>
+        <w:rPr>
+          <w:b/>
+          <w:bCs/>
+        </w:rPr>
+        <w:t>Pricing:</w:t>
+      </w:r>
+    </w:p>
+    <w:p>
+      <w:pPr>
+        <w:pStyle w:val="NoSpacing"/>
+        <w:jc w:val="both"/>
+      </w:pPr>
+    </w:p>
+    <w:p>
+      <w:pPr>
+        <w:pStyle w:val="NoSpacing"/>
+        <w:numPr>
+          <w:ilvl w:val="0"/>
+          <w:numId w:val="6"/>
+        </w:numPr>
+        <w:jc w:val="both"/>
+      </w:pPr>
+      <w:r>
+        <w:t>Per Person: RM 800</w:t>
+      </w:r>
+    </w:p>
+    <w:p>
+      <w:pPr>
+        <w:pStyle w:val="NoSpacing"/>
+        <w:numPr>
+          <w:ilvl w:val="0"/>
+          <w:numId w:val="6"/>
+        </w:numPr>
+        <w:jc w:val="both"/>
+      </w:pPr>
+      <w:r>
+        <w:t>Child Rates (ages 2-12): RM 500</w:t>
+      </w:r>
+    </w:p>
+    <w:p>
+      <w:pPr>
+        <w:pStyle w:val="NoSpacing"/>
+        <w:numPr>
+          <w:ilvl w:val="0"/>
+          <w:numId w:val="6"/>
+        </w:numPr>
+        <w:jc w:val="both"/>
+      </w:pPr>
+      <w:r>
+        <w:t>Children under 2 years old: Free</w:t>
+      </w:r>
+    </w:p>
+    <w:p>
+      <w:pPr>
+        <w:pStyle w:val="NoSpacing"/>
+        <w:jc w:val="both"/>
+      </w:pPr>
+    </w:p>
+    <w:p>
+      <w:pPr>
+        <w:pStyle w:val="NoSpacing"/>
+        <w:jc w:val="both"/>
+        <w:rPr>
+          <w:b/>
+          <w:bCs/>
+        </w:rPr>
+      </w:pPr>
+      <w:r>
+        <w:rPr>
+          <w:b/>
+          <w:bCs/>
+        </w:rPr>
+        <w:t>Booking Details:</w:t>
+      </w:r>
+    </w:p>
+    <w:p>
+      <w:pPr>
+        <w:pStyle w:val="NoSpacing"/>
+        <w:jc w:val="both"/>
+      </w:pPr>
+    </w:p>
+    <w:p>
+      <w:pPr>
+        <w:pStyle w:val="NoSpacing"/>
+        <w:numPr>
+          <w:ilvl w:val="0"/>
+          <w:numId w:val="5"/>
+        </w:numPr>
+        <w:jc w:val="both"/>
+      </w:pPr>
+      <w:r>
+        <w:t>How to Book:</w:t>
+      </w:r>
+    </w:p>
+    <w:p>
+      <w:pPr>
+        <w:pStyle w:val="NoSpacing"/>
+        <w:jc w:val="both"/>
+      </w:pPr>
+      <w:r>
+        <w:t>To reserve your spot, contact us via phone, email, or through our website.</w:t>
+      </w:r>
+    </w:p>
+    <w:p>
+      <w:pPr>
+        <w:pStyle w:val="NoSpacing"/>
+        <w:numPr>
+          <w:ilvl w:val="0"/>
+          <w:numId w:val="5"/>
+        </w:numPr>
+        <w:jc w:val="both"/>
+      </w:pPr>
+      <w:r>
+        <w:t>Booking Confirmation:</w:t>
+      </w:r>
+    </w:p>
+    <w:p>
+      <w:pPr>
+        <w:pStyle w:val="NoSpacing"/>
+        <w:jc w:val="both"/>
+      </w:pPr>
+      <w:r>
+        <w:t>You will receive a booking confirmation email within 24 hours of booking.</w:t>
+      </w:r>
+    </w:p>
+    <w:p>
+      <w:pPr>
+        <w:pStyle w:val="NoSpacing"/>
+        <w:numPr>
+          <w:ilvl w:val="0"/>
+          <w:numId w:val="5"/>
+        </w:numPr>
+        <w:jc w:val="both"/>
+      </w:pPr>
+      <w:r>
+        <w:t>Payment Options:</w:t>
+      </w:r>
+    </w:p>
+    <w:p>
+      <w:pPr>
+        <w:pStyle w:val="NoSpacing"/>
+        <w:jc w:val="both"/>
+      </w:pPr>
+      <w:r>
+        <w:t>Payment can be made via credit card, bank transfer, or cash upon arrival.</w:t>
+      </w:r>
+    </w:p>
+    <w:p>
+      <w:pPr>
+        <w:pStyle w:val="NoSpacing"/>
+        <w:numPr>
+          <w:ilvl w:val="0"/>
+          <w:numId w:val="5"/>
+        </w:numPr>
+        <w:jc w:val="both"/>
+      </w:pPr>
+      <w:r>
+        <w:t>Cancellation Policy:</w:t>
+      </w:r>
+    </w:p>
+    <w:p>
+      <w:pPr>
+        <w:pStyle w:val="NoSpacing"/>
+        <w:jc w:val="both"/>
+      </w:pPr>
+      <w:r>
+        <w:t>Free cancellation up to 10 days prior to arrival. A cancellation fee of RM 300 applies for cancellations within 3 days of arrival.</w:t>
+      </w:r>
+    </w:p>
+    <w:p>
+      <w:pPr>
+        <w:pStyle w:val="NoSpacing"/>
+        <w:jc w:val="both"/>
+      </w:pPr>
+    </w:p>
+    <w:p>
+      <w:pPr>
+        <w:pStyle w:val="NoSpacing"/>
+        <w:jc w:val="both"/>
+        <w:rPr>
+          <w:b/>
+          <w:bCs/>
+        </w:rPr>
+      </w:pPr>
+      <w:r>
+        <w:rPr>
+          <w:b/>
+          <w:bCs/>
+        </w:rPr>
+        <w:t>Optional Extras:</w:t>
+      </w:r>
+    </w:p>
+    <w:p>
+      <w:pPr>
+        <w:pStyle w:val="NoSpacing"/>
+        <w:jc w:val="both"/>
+      </w:pPr>
+    </w:p>
+    <w:p>
+      <w:pPr>
+        <w:pStyle w:val="NoSpacing"/>
+        <w:numPr>
+          <w:ilvl w:val="0"/>
+          <w:numId w:val="5"/>
+        </w:numPr>
+        <w:jc w:val="both"/>
+      </w:pPr>
+      <w:r>
+        <w:t>Sunset Cruise: RM 30 per person</w:t>
+      </w:r>
+    </w:p>
+    <w:p>
+      <w:pPr>
+        <w:pStyle w:val="NoSpacing"/>
+        <w:numPr>
+          <w:ilvl w:val="0"/>
+          <w:numId w:val="5"/>
+        </w:numPr>
+        <w:jc w:val="both"/>
+      </w:pPr>
+      <w:r>
+        <w:t>Mangrove Forest Tour: RM 20 per person</w:t>
+      </w:r>
+    </w:p>
+    <w:p>
+      <w:pPr>
+        <w:pStyle w:val="NoSpacing"/>
+        <w:numPr>
+          <w:ilvl w:val="0"/>
+          <w:numId w:val="5"/>
+        </w:numPr>
+        <w:jc w:val="both"/>
+      </w:pPr>
+      <w:r>
+        <w:t>Spa Treatments: Various options are available at the resort spa, with prices available on request.</w:t>
+      </w:r>
+    </w:p>
+    <w:p>
+      <w:pPr>
+        <w:pStyle w:val="NoSpacing"/>
+        <w:jc w:val="both"/>
+      </w:pPr>
+    </w:p>
+    <w:p>
+      <w:pPr>
+        <w:pStyle w:val="NoSpacing"/>
+        <w:jc w:val="both"/>
+        <w:rPr>
+          <w:b/>
+          <w:bCs/>
+        </w:rPr>
+      </w:pPr>
+      <w:r>
+        <w:rPr>
+          <w:b/>
+          <w:bCs/>
+        </w:rPr>
+        <w:t>Why Choose Langkawi Paradise?</w:t>
+      </w:r>
+    </w:p>
+    <w:p>
+      <w:pPr>
+        <w:pStyle w:val="NoSpacing"/>
+        <w:jc w:val="both"/>
+      </w:pPr>
+    </w:p>
+    <w:p>
+      <w:pPr>
+        <w:pStyle w:val="NoSpacing"/>
+        <w:jc w:val="both"/>
+      </w:pPr>
+      <w:r>
+        <w:t>Langkawi offers a perfect blend of relaxation and adventure. From serene beaches to thrilling nature tours, this package gives you the opportunity to experience everything this beautiful island has to offer in just four days. Whether you’re looking to unwind or explore, Langkawi promises an unforgettable getaway.</w:t>
+      </w:r>
+    </w:p>
+    <w:p>
+      <w:pPr>
+        <w:pStyle w:val="NoSpacing"/>
+        <w:jc w:val="both"/>
+      </w:pPr>
+    </w:p>
+    <w:p>
+      <w:pPr>
+        <w:pStyle w:val="NoSpacing"/>
+        <w:jc w:val="both"/>
+        <w:rPr>
+          <w:b/>
+          <w:bCs/>
+        </w:rPr>
+      </w:pPr>
+      <w:r>
+        <w:rPr>
+          <w:b/>
+          <w:bCs/>
+        </w:rPr>
+        <w:t>Booking Now!</w:t>
+      </w:r>
+    </w:p>
+    <w:p>
+      <w:pPr>
+        <w:pStyle w:val="NoSpacing"/>
+        <w:jc w:val="both"/>
+      </w:pPr>
+    </w:p>
+    <w:p>
+      <w:pPr>
+        <w:pStyle w:val="NoSpacing"/>
+        <w:jc w:val="both"/>
+      </w:pPr>
+      <w:r>
+        <w:t>Don’t miss out on this incredible opportunity to experience the beauty of Langkawi. Book your trip today and embark on a journey of island bliss!</w:t>
+      </w:r>
+    </w:p>
+    <w:p>
+      <w:pPr>
+        <w:pStyle w:val="NoSpacing"/>
+        <w:jc w:val="both"/>
+      </w:pPr>
+    </w:p>
+    <w:p>
+      <w:pPr>
+        <w:pStyle w:val="NoSpacing"/>
+        <w:jc w:val="both"/>
+      </w:pPr>
+      <w:r>
+        <w:t>Contact Information:</w:t>
+      </w:r>
+    </w:p>
+    <w:p>
+      <w:pPr>
+        <w:pStyle w:val="NoSpacing"/>
+        <w:jc w:val="both"/>
+      </w:pPr>
+      <w:r>
+        <w:rPr>
+          <w:rFonts w:ascii="Segoe UI Emoji" w:hAnsi="Segoe UI Emoji" w:cs="Segoe UI Emoji"/>
+        </w:rPr>
+        <w:t>💅</w:t>
+      </w:r>
+      <w:r>
+        <w:rPr>
+          <w:rFonts w:ascii="Segoe UI Emoji" w:hAnsi="Segoe UI Emoji" w:cs="Segoe UI Emoji"/>
+        </w:rPr>
+        <w:t xml:space="preserve"> </w:t>
+      </w:r>
+      <w:r>
+        <w:t>Slay Enterprises</w:t>
+      </w:r>
+    </w:p>
+    <w:p>
+      <w:pPr>
+        <w:pStyle w:val="NoSpacing"/>
+        <w:jc w:val="both"/>
+      </w:pPr>
+      <w:r>
+        <w:rPr>
+          <w:rFonts w:ascii="Segoe UI Emoji" w:hAnsi="Segoe UI Emoji" w:cs="Segoe UI Emoji"/>
+        </w:rPr>
+        <w:t>📩</w:t>
+      </w:r>
+      <w:r>
+        <w:t xml:space="preserve"> Slay_Enterprises@gmail.com</w:t>
+      </w:r>
+    </w:p>
+    <w:p>
+      <w:pPr>
+        <w:pStyle w:val="NoSpacing"/>
+        <w:jc w:val="both"/>
+      </w:pPr>
+      <w:r>
+        <w:rPr>
+          <w:rFonts w:ascii="Segoe UI Emoji" w:hAnsi="Segoe UI Emoji" w:cs="Segoe UI Emoji"/>
+        </w:rPr>
+        <w:t>📞</w:t>
+      </w:r>
+      <w:r>
+        <w:t xml:space="preserve"> 03-1234567</w:t>
+      </w:r>
+    </w:p>
+    <w:p>
+      <w:pPr>
+        <w:pStyle w:val="NoSpacing"/>
+        <w:jc w:val="both"/>
+      </w:pPr>
+      <w:r>
+        <w:rPr>
+          <w:rFonts w:ascii="Segoe UI Emoji" w:hAnsi="Segoe UI Emoji" w:cs="Segoe UI Emoji"/>
+        </w:rPr>
+        <w:t>🌐</w:t>
+      </w:r>
+      <w:r>
+        <w:t xml:space="preserve"> www.Slay_Enterprises.com.my</w:t>
+      </w:r>
+    </w:p>
+    <w:p>
+      <w:pPr>
+        <w:pStyle w:val="NoSpacing"/>
+        <w:jc w:val="both"/>
+      </w:pPr>
+    </w:p>
+    <w:p>
+      <w:pPr>
+        <w:pStyle w:val="NoSpacing"/>
+        <w:jc w:val="both"/>
+      </w:pPr>
+      <w:r>
+        <w:t>We look forward to welcoming you to Langkawi!</w:t>
+      </w:r>
+    </w:p>
     <w:sectPr>
+      <w:headerReference w:type="default" r:id="rId7"/>
+      <w:footerReference w:type="default" r:id="rId8"/>
       <w:pgSz w:w="11906" w:h="16838"/>
       <w:pgMar w:top="1440" w:right="1440" w:bottom="1440" w:left="1440" w:header="708" w:footer="708" w:gutter="0"/>
       <w:cols w:space="708"/>
@@ -666,7 +1096,7 @@
 </file>
 
 <file path=word/endnotes.xml><?xml version="1.0" encoding="utf-8"?>
-<w:endnotes xmlns:wpc="http://schemas.microsoft.com/office/word/2010/wordprocessingCanvas" xmlns:cx="http://schemas.microsoft.com/office/drawing/2014/chartex" xmlns:cx1="http://schemas.microsoft.com/office/drawing/2015/9/8/chartex" xmlns:cx2="http://schemas.microsoft.com/office/drawing/2015/10/21/chartex" xmlns:cx3="http://schemas.microsoft.com/office/drawing/2016/5/9/chartex" xmlns:cx4="http://schemas.microsoft.com/office/drawing/2016/5/10/chartex" xmlns:cx5="http://schemas.microsoft.com/office/drawing/2016/5/11/chartex" xmlns:cx6="http://schemas.microsoft.com/office/drawing/2016/5/12/chartex" xmlns:cx7="http://schemas.microsoft.com/office/drawing/2016/5/13/chartex" xmlns:cx8="http://schemas.microsoft.com/office/drawing/2016/5/14/chartex" xmlns:mc="http://schemas.openxmlformats.org/markup-compatibility/2006" xmlns:aink="http://schemas.microsoft.com/office/drawing/2016/ink" xmlns:am3d="http://schemas.microsoft.com/office/drawing/2017/model3d" xmlns:o="urn:schemas-microsoft-com:office:office" xmlns:oel="http://schemas.microsoft.com/office/2019/extlst" xmlns:r="http://schemas.openxmlformats.org/officeDocument/2006/relationships" xmlns:m="http://schemas.openxmlformats.org/officeDocument/2006/math" xmlns:v="urn:schemas-microsoft-com:vml" xmlns:wp14="http://schemas.microsoft.com/office/word/2010/wordprocessingDrawing" xmlns:wp="http://schemas.openxmlformats.org/drawingml/2006/wordprocessingDrawing" xmlns:w10="urn:schemas-microsoft-com:office:word" xmlns:w="http://schemas.openxmlformats.org/wordprocessingml/2006/main" xmlns:w14="http://schemas.microsoft.com/office/word/2010/wordml" xmlns:w15="http://schemas.microsoft.com/office/word/2012/wordml" xmlns:w16cex="http://schemas.microsoft.com/office/word/2018/wordml/cex" xmlns:w16cid="http://schemas.microsoft.com/office/word/2016/wordml/cid" xmlns:w16="http://schemas.microsoft.com/office/word/2018/wordml" xmlns:w16du="http://schemas.microsoft.com/office/word/2023/wordml/word16du" xmlns:w16sdtdh="http://schemas.microsoft.com/office/word/2020/wordml/sdtdatahash" xmlns:w16se="http://schemas.microsoft.com/office/word/2015/wordml/symex" xmlns:wpg="http://schemas.microsoft.com/office/word/2010/wordprocessingGroup" xmlns:wpi="http://schemas.microsoft.com/office/word/2010/wordprocessingInk" xmlns:wne="http://schemas.microsoft.com/office/word/2006/wordml" xmlns:wps="http://schemas.microsoft.com/office/word/2010/wordprocessingShape" mc:Ignorable="w14 w15 w16se w16cid w16 w16cex w16sdtdh w16du wp14">
+<w:endnotes xmlns:wpc="http://schemas.microsoft.com/office/word/2010/wordprocessingCanvas" xmlns:cx="http://schemas.microsoft.com/office/drawing/2014/chartex" xmlns:cx1="http://schemas.microsoft.com/office/drawing/2015/9/8/chartex" xmlns:cx2="http://schemas.microsoft.com/office/drawing/2015/10/21/chartex" xmlns:cx3="http://schemas.microsoft.com/office/drawing/2016/5/9/chartex" xmlns:cx4="http://schemas.microsoft.com/office/drawing/2016/5/10/chartex" xmlns:cx5="http://schemas.microsoft.com/office/drawing/2016/5/11/chartex" xmlns:cx6="http://schemas.microsoft.com/office/drawing/2016/5/12/chartex" xmlns:cx7="http://schemas.microsoft.com/office/drawing/2016/5/13/chartex" xmlns:cx8="http://schemas.microsoft.com/office/drawing/2016/5/14/chartex" xmlns:mc="http://schemas.openxmlformats.org/markup-compatibility/2006" xmlns:aink="http://schemas.microsoft.com/office/drawing/2016/ink" xmlns:am3d="http://schemas.microsoft.com/office/drawing/2017/model3d" xmlns:o="urn:schemas-microsoft-com:office:office" xmlns:oel="http://schemas.microsoft.com/office/2019/extlst" xmlns:r="http://schemas.openxmlformats.org/officeDocument/2006/relationships" xmlns:m="http://schemas.openxmlformats.org/officeDocument/2006/math" xmlns:v="urn:schemas-microsoft-com:vml" xmlns:wp14="http://schemas.microsoft.com/office/word/2010/wordprocessingDrawing" xmlns:wp="http://schemas.openxmlformats.org/drawingml/2006/wordprocessingDrawing" xmlns:w10="urn:schemas-microsoft-com:office:word" xmlns:w="http://schemas.openxmlformats.org/wordprocessingml/2006/main" xmlns:w14="http://schemas.microsoft.com/office/word/2010/wordml" xmlns:w15="http://schemas.microsoft.com/office/word/2012/wordml" xmlns:w16cex="http://schemas.microsoft.com/office/word/2018/wordml/cex" xmlns:w16cid="http://schemas.microsoft.com/office/word/2016/wordml/cid" xmlns:w16="http://schemas.microsoft.com/office/word/2018/wordml" xmlns:w16du="http://schemas.microsoft.com/office/word/2023/wordml/word16du" xmlns:w16sdtdh="http://schemas.microsoft.com/office/word/2020/wordml/sdtdatahash" xmlns:w16sdtfl="http://schemas.microsoft.com/office/word/2024/wordml/sdtformatlock" xmlns:w16se="http://schemas.microsoft.com/office/word/2015/wordml/symex" xmlns:wpg="http://schemas.microsoft.com/office/word/2010/wordprocessingGroup" xmlns:wpi="http://schemas.microsoft.com/office/word/2010/wordprocessingInk" xmlns:wne="http://schemas.microsoft.com/office/word/2006/wordml" xmlns:wps="http://schemas.microsoft.com/office/word/2010/wordprocessingShape" mc:Ignorable="w14 w15 w16se w16cid w16 w16cex w16sdtdh w16sdtfl w16du wp14">
   <w:endnote w:type="separator" w:id="-1">
     <w:p>
       <w:pPr>
@@ -690,8 +1120,66 @@
 </w:endnotes>
 </file>
 
+<file path=word/footer1.xml><?xml version="1.0" encoding="utf-8"?>
+<w:ftr xmlns:wpc="http://schemas.microsoft.com/office/word/2010/wordprocessingCanvas" xmlns:cx="http://schemas.microsoft.com/office/drawing/2014/chartex" xmlns:cx1="http://schemas.microsoft.com/office/drawing/2015/9/8/chartex" xmlns:cx2="http://schemas.microsoft.com/office/drawing/2015/10/21/chartex" xmlns:cx3="http://schemas.microsoft.com/office/drawing/2016/5/9/chartex" xmlns:cx4="http://schemas.microsoft.com/office/drawing/2016/5/10/chartex" xmlns:cx5="http://schemas.microsoft.com/office/drawing/2016/5/11/chartex" xmlns:cx6="http://schemas.microsoft.com/office/drawing/2016/5/12/chartex" xmlns:cx7="http://schemas.microsoft.com/office/drawing/2016/5/13/chartex" xmlns:cx8="http://schemas.microsoft.com/office/drawing/2016/5/14/chartex" xmlns:mc="http://schemas.openxmlformats.org/markup-compatibility/2006" xmlns:aink="http://schemas.microsoft.com/office/drawing/2016/ink" xmlns:am3d="http://schemas.microsoft.com/office/drawing/2017/model3d" xmlns:o="urn:schemas-microsoft-com:office:office" xmlns:oel="http://schemas.microsoft.com/office/2019/extlst" xmlns:r="http://schemas.openxmlformats.org/officeDocument/2006/relationships" xmlns:m="http://schemas.openxmlformats.org/officeDocument/2006/math" xmlns:v="urn:schemas-microsoft-com:vml" xmlns:wp14="http://schemas.microsoft.com/office/word/2010/wordprocessingDrawing" xmlns:wp="http://schemas.openxmlformats.org/drawingml/2006/wordprocessingDrawing" xmlns:w10="urn:schemas-microsoft-com:office:word" xmlns:w="http://schemas.openxmlformats.org/wordprocessingml/2006/main" xmlns:w14="http://schemas.microsoft.com/office/word/2010/wordml" xmlns:w15="http://schemas.microsoft.com/office/word/2012/wordml" xmlns:w16cex="http://schemas.microsoft.com/office/word/2018/wordml/cex" xmlns:w16cid="http://schemas.microsoft.com/office/word/2016/wordml/cid" xmlns:w16="http://schemas.microsoft.com/office/word/2018/wordml" xmlns:w16du="http://schemas.microsoft.com/office/word/2023/wordml/word16du" xmlns:w16sdtdh="http://schemas.microsoft.com/office/word/2020/wordml/sdtdatahash" xmlns:w16sdtfl="http://schemas.microsoft.com/office/word/2024/wordml/sdtformatlock" xmlns:w16se="http://schemas.microsoft.com/office/word/2015/wordml/symex" xmlns:wpg="http://schemas.microsoft.com/office/word/2010/wordprocessingGroup" xmlns:wpi="http://schemas.microsoft.com/office/word/2010/wordprocessingInk" xmlns:wne="http://schemas.microsoft.com/office/word/2006/wordml" xmlns:wps="http://schemas.microsoft.com/office/word/2010/wordprocessingShape" mc:Ignorable="w14 w15 w16se w16cid w16 w16cex w16sdtdh w16sdtfl w16du wp14">
+  <w:p>
+    <w:pPr>
+      <w:pStyle w:val="Footer"/>
+      <w:jc w:val="center"/>
+      <w:rPr>
+        <w:caps/>
+        <w:noProof/>
+        <w:color w:val="156082" w:themeColor="accent1"/>
+      </w:rPr>
+    </w:pPr>
+    <w:r>
+      <w:rPr>
+        <w:caps/>
+        <w:color w:val="156082" w:themeColor="accent1"/>
+      </w:rPr>
+      <w:fldChar w:fldCharType="begin"/>
+    </w:r>
+    <w:r>
+      <w:rPr>
+        <w:caps/>
+        <w:color w:val="156082" w:themeColor="accent1"/>
+      </w:rPr>
+      <w:instrText xml:space="preserve"> PAGE   \* MERGEFORMAT </w:instrText>
+    </w:r>
+    <w:r>
+      <w:rPr>
+        <w:caps/>
+        <w:color w:val="156082" w:themeColor="accent1"/>
+      </w:rPr>
+      <w:fldChar w:fldCharType="separate"/>
+    </w:r>
+    <w:r>
+      <w:rPr>
+        <w:caps/>
+        <w:noProof/>
+        <w:color w:val="156082" w:themeColor="accent1"/>
+      </w:rPr>
+      <w:t>2</w:t>
+    </w:r>
+    <w:r>
+      <w:rPr>
+        <w:caps/>
+        <w:noProof/>
+        <w:color w:val="156082" w:themeColor="accent1"/>
+      </w:rPr>
+      <w:fldChar w:fldCharType="end"/>
+    </w:r>
+  </w:p>
+  <w:p>
+    <w:pPr>
+      <w:pStyle w:val="Footer"/>
+    </w:pPr>
+  </w:p>
+</w:ftr>
+</file>
+
 <file path=word/footnotes.xml><?xml version="1.0" encoding="utf-8"?>
-<w:footnotes xmlns:wpc="http://schemas.microsoft.com/office/word/2010/wordprocessingCanvas" xmlns:cx="http://schemas.microsoft.com/office/drawing/2014/chartex" xmlns:cx1="http://schemas.microsoft.com/office/drawing/2015/9/8/chartex" xmlns:cx2="http://schemas.microsoft.com/office/drawing/2015/10/21/chartex" xmlns:cx3="http://schemas.microsoft.com/office/drawing/2016/5/9/chartex" xmlns:cx4="http://schemas.microsoft.com/office/drawing/2016/5/10/chartex" xmlns:cx5="http://schemas.microsoft.com/office/drawing/2016/5/11/chartex" xmlns:cx6="http://schemas.microsoft.com/office/drawing/2016/5/12/chartex" xmlns:cx7="http://schemas.microsoft.com/office/drawing/2016/5/13/chartex" xmlns:cx8="http://schemas.microsoft.com/office/drawing/2016/5/14/chartex" xmlns:mc="http://schemas.openxmlformats.org/markup-compatibility/2006" xmlns:aink="http://schemas.microsoft.com/office/drawing/2016/ink" xmlns:am3d="http://schemas.microsoft.com/office/drawing/2017/model3d" xmlns:o="urn:schemas-microsoft-com:office:office" xmlns:oel="http://schemas.microsoft.com/office/2019/extlst" xmlns:r="http://schemas.openxmlformats.org/officeDocument/2006/relationships" xmlns:m="http://schemas.openxmlformats.org/officeDocument/2006/math" xmlns:v="urn:schemas-microsoft-com:vml" xmlns:wp14="http://schemas.microsoft.com/office/word/2010/wordprocessingDrawing" xmlns:wp="http://schemas.openxmlformats.org/drawingml/2006/wordprocessingDrawing" xmlns:w10="urn:schemas-microsoft-com:office:word" xmlns:w="http://schemas.openxmlformats.org/wordprocessingml/2006/main" xmlns:w14="http://schemas.microsoft.com/office/word/2010/wordml" xmlns:w15="http://schemas.microsoft.com/office/word/2012/wordml" xmlns:w16cex="http://schemas.microsoft.com/office/word/2018/wordml/cex" xmlns:w16cid="http://schemas.microsoft.com/office/word/2016/wordml/cid" xmlns:w16="http://schemas.microsoft.com/office/word/2018/wordml" xmlns:w16du="http://schemas.microsoft.com/office/word/2023/wordml/word16du" xmlns:w16sdtdh="http://schemas.microsoft.com/office/word/2020/wordml/sdtdatahash" xmlns:w16se="http://schemas.microsoft.com/office/word/2015/wordml/symex" xmlns:wpg="http://schemas.microsoft.com/office/word/2010/wordprocessingGroup" xmlns:wpi="http://schemas.microsoft.com/office/word/2010/wordprocessingInk" xmlns:wne="http://schemas.microsoft.com/office/word/2006/wordml" xmlns:wps="http://schemas.microsoft.com/office/word/2010/wordprocessingShape" mc:Ignorable="w14 w15 w16se w16cid w16 w16cex w16sdtdh w16du wp14">
+<w:footnotes xmlns:wpc="http://schemas.microsoft.com/office/word/2010/wordprocessingCanvas" xmlns:cx="http://schemas.microsoft.com/office/drawing/2014/chartex" xmlns:cx1="http://schemas.microsoft.com/office/drawing/2015/9/8/chartex" xmlns:cx2="http://schemas.microsoft.com/office/drawing/2015/10/21/chartex" xmlns:cx3="http://schemas.microsoft.com/office/drawing/2016/5/9/chartex" xmlns:cx4="http://schemas.microsoft.com/office/drawing/2016/5/10/chartex" xmlns:cx5="http://schemas.microsoft.com/office/drawing/2016/5/11/chartex" xmlns:cx6="http://schemas.microsoft.com/office/drawing/2016/5/12/chartex" xmlns:cx7="http://schemas.microsoft.com/office/drawing/2016/5/13/chartex" xmlns:cx8="http://schemas.microsoft.com/office/drawing/2016/5/14/chartex" xmlns:mc="http://schemas.openxmlformats.org/markup-compatibility/2006" xmlns:aink="http://schemas.microsoft.com/office/drawing/2016/ink" xmlns:am3d="http://schemas.microsoft.com/office/drawing/2017/model3d" xmlns:o="urn:schemas-microsoft-com:office:office" xmlns:oel="http://schemas.microsoft.com/office/2019/extlst" xmlns:r="http://schemas.openxmlformats.org/officeDocument/2006/relationships" xmlns:m="http://schemas.openxmlformats.org/officeDocument/2006/math" xmlns:v="urn:schemas-microsoft-com:vml" xmlns:wp14="http://schemas.microsoft.com/office/word/2010/wordprocessingDrawing" xmlns:wp="http://schemas.openxmlformats.org/drawingml/2006/wordprocessingDrawing" xmlns:w10="urn:schemas-microsoft-com:office:word" xmlns:w="http://schemas.openxmlformats.org/wordprocessingml/2006/main" xmlns:w14="http://schemas.microsoft.com/office/word/2010/wordml" xmlns:w15="http://schemas.microsoft.com/office/word/2012/wordml" xmlns:w16cex="http://schemas.microsoft.com/office/word/2018/wordml/cex" xmlns:w16cid="http://schemas.microsoft.com/office/word/2016/wordml/cid" xmlns:w16="http://schemas.microsoft.com/office/word/2018/wordml" xmlns:w16du="http://schemas.microsoft.com/office/word/2023/wordml/word16du" xmlns:w16sdtdh="http://schemas.microsoft.com/office/word/2020/wordml/sdtdatahash" xmlns:w16sdtfl="http://schemas.microsoft.com/office/word/2024/wordml/sdtformatlock" xmlns:w16se="http://schemas.microsoft.com/office/word/2015/wordml/symex" xmlns:wpg="http://schemas.microsoft.com/office/word/2010/wordprocessingGroup" xmlns:wpi="http://schemas.microsoft.com/office/word/2010/wordprocessingInk" xmlns:wne="http://schemas.microsoft.com/office/word/2006/wordml" xmlns:wps="http://schemas.microsoft.com/office/word/2010/wordprocessingShape" mc:Ignorable="w14 w15 w16se w16cid w16 w16cex w16sdtdh w16sdtfl w16du wp14">
   <w:footnote w:type="separator" w:id="-1">
     <w:p>
       <w:pPr>
@@ -715,8 +1203,30 @@
 </w:footnotes>
 </file>
 
+<file path=word/header1.xml><?xml version="1.0" encoding="utf-8"?>
+<w:hdr xmlns:wpc="http://schemas.microsoft.com/office/word/2010/wordprocessingCanvas" xmlns:cx="http://schemas.microsoft.com/office/drawing/2014/chartex" xmlns:cx1="http://schemas.microsoft.com/office/drawing/2015/9/8/chartex" xmlns:cx2="http://schemas.microsoft.com/office/drawing/2015/10/21/chartex" xmlns:cx3="http://schemas.microsoft.com/office/drawing/2016/5/9/chartex" xmlns:cx4="http://schemas.microsoft.com/office/drawing/2016/5/10/chartex" xmlns:cx5="http://schemas.microsoft.com/office/drawing/2016/5/11/chartex" xmlns:cx6="http://schemas.microsoft.com/office/drawing/2016/5/12/chartex" xmlns:cx7="http://schemas.microsoft.com/office/drawing/2016/5/13/chartex" xmlns:cx8="http://schemas.microsoft.com/office/drawing/2016/5/14/chartex" xmlns:mc="http://schemas.openxmlformats.org/markup-compatibility/2006" xmlns:aink="http://schemas.microsoft.com/office/drawing/2016/ink" xmlns:am3d="http://schemas.microsoft.com/office/drawing/2017/model3d" xmlns:o="urn:schemas-microsoft-com:office:office" xmlns:oel="http://schemas.microsoft.com/office/2019/extlst" xmlns:r="http://schemas.openxmlformats.org/officeDocument/2006/relationships" xmlns:m="http://schemas.openxmlformats.org/officeDocument/2006/math" xmlns:v="urn:schemas-microsoft-com:vml" xmlns:wp14="http://schemas.microsoft.com/office/word/2010/wordprocessingDrawing" xmlns:wp="http://schemas.openxmlformats.org/drawingml/2006/wordprocessingDrawing" xmlns:w10="urn:schemas-microsoft-com:office:word" xmlns:w="http://schemas.openxmlformats.org/wordprocessingml/2006/main" xmlns:w14="http://schemas.microsoft.com/office/word/2010/wordml" xmlns:w15="http://schemas.microsoft.com/office/word/2012/wordml" xmlns:w16cex="http://schemas.microsoft.com/office/word/2018/wordml/cex" xmlns:w16cid="http://schemas.microsoft.com/office/word/2016/wordml/cid" xmlns:w16="http://schemas.microsoft.com/office/word/2018/wordml" xmlns:w16du="http://schemas.microsoft.com/office/word/2023/wordml/word16du" xmlns:w16sdtdh="http://schemas.microsoft.com/office/word/2020/wordml/sdtdatahash" xmlns:w16sdtfl="http://schemas.microsoft.com/office/word/2024/wordml/sdtformatlock" xmlns:w16se="http://schemas.microsoft.com/office/word/2015/wordml/symex" xmlns:wpg="http://schemas.microsoft.com/office/word/2010/wordprocessingGroup" xmlns:wpi="http://schemas.microsoft.com/office/word/2010/wordprocessingInk" xmlns:wne="http://schemas.microsoft.com/office/word/2006/wordml" xmlns:wps="http://schemas.microsoft.com/office/word/2010/wordprocessingShape" mc:Ignorable="w14 w15 w16se w16cid w16 w16cex w16sdtdh w16sdtfl w16du wp14">
+  <w:p>
+    <w:pPr>
+      <w:pStyle w:val="Header"/>
+    </w:pPr>
+    <w:r>
+      <w:t>Tourism Package</w:t>
+    </w:r>
+    <w:r>
+      <w:ptab w:relativeTo="margin" w:alignment="center" w:leader="none"/>
+    </w:r>
+    <w:r>
+      <w:ptab w:relativeTo="margin" w:alignment="right" w:leader="none"/>
+    </w:r>
+    <w:r>
+      <w:t>Slay Enterprises</w:t>
+    </w:r>
+  </w:p>
+</w:hdr>
+</file>
+
 <file path=word/numbering.xml><?xml version="1.0" encoding="utf-8"?>
-<w:numbering xmlns:wpc="http://schemas.microsoft.com/office/word/2010/wordprocessingCanvas" xmlns:cx="http://schemas.microsoft.com/office/drawing/2014/chartex" xmlns:cx1="http://schemas.microsoft.com/office/drawing/2015/9/8/chartex" xmlns:cx2="http://schemas.microsoft.com/office/drawing/2015/10/21/chartex" xmlns:cx3="http://schemas.microsoft.com/office/drawing/2016/5/9/chartex" xmlns:cx4="http://schemas.microsoft.com/office/drawing/2016/5/10/chartex" xmlns:cx5="http://schemas.microsoft.com/office/drawing/2016/5/11/chartex" xmlns:cx6="http://schemas.microsoft.com/office/drawing/2016/5/12/chartex" xmlns:cx7="http://schemas.microsoft.com/office/drawing/2016/5/13/chartex" xmlns:cx8="http://schemas.microsoft.com/office/drawing/2016/5/14/chartex" xmlns:mc="http://schemas.openxmlformats.org/markup-compatibility/2006" xmlns:aink="http://schemas.microsoft.com/office/drawing/2016/ink" xmlns:am3d="http://schemas.microsoft.com/office/drawing/2017/model3d" xmlns:o="urn:schemas-microsoft-com:office:office" xmlns:oel="http://schemas.microsoft.com/office/2019/extlst" xmlns:r="http://schemas.openxmlformats.org/officeDocument/2006/relationships" xmlns:m="http://schemas.openxmlformats.org/officeDocument/2006/math" xmlns:v="urn:schemas-microsoft-com:vml" xmlns:wp14="http://schemas.microsoft.com/office/word/2010/wordprocessingDrawing" xmlns:wp="http://schemas.openxmlformats.org/drawingml/2006/wordprocessingDrawing" xmlns:w10="urn:schemas-microsoft-com:office:word" xmlns:w="http://schemas.openxmlformats.org/wordprocessingml/2006/main" xmlns:w14="http://schemas.microsoft.com/office/word/2010/wordml" xmlns:w15="http://schemas.microsoft.com/office/word/2012/wordml" xmlns:w16cex="http://schemas.microsoft.com/office/word/2018/wordml/cex" xmlns:w16cid="http://schemas.microsoft.com/office/word/2016/wordml/cid" xmlns:w16="http://schemas.microsoft.com/office/word/2018/wordml" xmlns:w16du="http://schemas.microsoft.com/office/word/2023/wordml/word16du" xmlns:w16sdtdh="http://schemas.microsoft.com/office/word/2020/wordml/sdtdatahash" xmlns:w16se="http://schemas.microsoft.com/office/word/2015/wordml/symex" xmlns:wpg="http://schemas.microsoft.com/office/word/2010/wordprocessingGroup" xmlns:wpi="http://schemas.microsoft.com/office/word/2010/wordprocessingInk" xmlns:wne="http://schemas.microsoft.com/office/word/2006/wordml" xmlns:wps="http://schemas.microsoft.com/office/word/2010/wordprocessingShape" mc:Ignorable="w14 w15 w16se w16cid w16 w16cex w16sdtdh w16du wp14">
+<w:numbering xmlns:wpc="http://schemas.microsoft.com/office/word/2010/wordprocessingCanvas" xmlns:cx="http://schemas.microsoft.com/office/drawing/2014/chartex" xmlns:cx1="http://schemas.microsoft.com/office/drawing/2015/9/8/chartex" xmlns:cx2="http://schemas.microsoft.com/office/drawing/2015/10/21/chartex" xmlns:cx3="http://schemas.microsoft.com/office/drawing/2016/5/9/chartex" xmlns:cx4="http://schemas.microsoft.com/office/drawing/2016/5/10/chartex" xmlns:cx5="http://schemas.microsoft.com/office/drawing/2016/5/11/chartex" xmlns:cx6="http://schemas.microsoft.com/office/drawing/2016/5/12/chartex" xmlns:cx7="http://schemas.microsoft.com/office/drawing/2016/5/13/chartex" xmlns:cx8="http://schemas.microsoft.com/office/drawing/2016/5/14/chartex" xmlns:mc="http://schemas.openxmlformats.org/markup-compatibility/2006" xmlns:aink="http://schemas.microsoft.com/office/drawing/2016/ink" xmlns:am3d="http://schemas.microsoft.com/office/drawing/2017/model3d" xmlns:o="urn:schemas-microsoft-com:office:office" xmlns:oel="http://schemas.microsoft.com/office/2019/extlst" xmlns:r="http://schemas.openxmlformats.org/officeDocument/2006/relationships" xmlns:m="http://schemas.openxmlformats.org/officeDocument/2006/math" xmlns:v="urn:schemas-microsoft-com:vml" xmlns:wp14="http://schemas.microsoft.com/office/word/2010/wordprocessingDrawing" xmlns:wp="http://schemas.openxmlformats.org/drawingml/2006/wordprocessingDrawing" xmlns:w10="urn:schemas-microsoft-com:office:word" xmlns:w="http://schemas.openxmlformats.org/wordprocessingml/2006/main" xmlns:w14="http://schemas.microsoft.com/office/word/2010/wordml" xmlns:w15="http://schemas.microsoft.com/office/word/2012/wordml" xmlns:w16cex="http://schemas.microsoft.com/office/word/2018/wordml/cex" xmlns:w16cid="http://schemas.microsoft.com/office/word/2016/wordml/cid" xmlns:w16="http://schemas.microsoft.com/office/word/2018/wordml" xmlns:w16du="http://schemas.microsoft.com/office/word/2023/wordml/word16du" xmlns:w16sdtdh="http://schemas.microsoft.com/office/word/2020/wordml/sdtdatahash" xmlns:w16sdtfl="http://schemas.microsoft.com/office/word/2024/wordml/sdtformatlock" xmlns:w16se="http://schemas.microsoft.com/office/word/2015/wordml/symex" xmlns:wpg="http://schemas.microsoft.com/office/word/2010/wordprocessingGroup" xmlns:wpi="http://schemas.microsoft.com/office/word/2010/wordprocessingInk" xmlns:wne="http://schemas.microsoft.com/office/word/2006/wordml" xmlns:wps="http://schemas.microsoft.com/office/word/2010/wordprocessingShape" mc:Ignorable="w14 w15 w16se w16cid w16 w16cex w16sdtdh w16sdtfl w16du wp14">
   <w:abstractNum w:abstractNumId="0" w15:restartNumberingAfterBreak="0">
     <w:nsid w:val="1F512B17"/>
     <w:multiLevelType w:val="hybridMultilevel"/>
@@ -944,6 +1454,119 @@
     </w:lvl>
   </w:abstractNum>
   <w:abstractNum w:abstractNumId="2" w15:restartNumberingAfterBreak="0">
+    <w:nsid w:val="2D3E51F6"/>
+    <w:multiLevelType w:val="hybridMultilevel"/>
+    <w:tmpl w:val="739C957A"/>
+    <w:lvl w:ilvl="0" w:tplc="44090001">
+      <w:start w:val="1"/>
+      <w:numFmt w:val="bullet"/>
+      <w:lvlText w:val=""/>
+      <w:lvlJc w:val="left"/>
+      <w:pPr>
+        <w:ind w:left="720" w:hanging="360"/>
+      </w:pPr>
+      <w:rPr>
+        <w:rFonts w:ascii="Symbol" w:hAnsi="Symbol" w:hint="default"/>
+      </w:rPr>
+    </w:lvl>
+    <w:lvl w:ilvl="1" w:tplc="44090003" w:tentative="1">
+      <w:start w:val="1"/>
+      <w:numFmt w:val="bullet"/>
+      <w:lvlText w:val="o"/>
+      <w:lvlJc w:val="left"/>
+      <w:pPr>
+        <w:ind w:left="1440" w:hanging="360"/>
+      </w:pPr>
+      <w:rPr>
+        <w:rFonts w:ascii="Courier New" w:hAnsi="Courier New" w:cs="Courier New" w:hint="default"/>
+      </w:rPr>
+    </w:lvl>
+    <w:lvl w:ilvl="2" w:tplc="44090005" w:tentative="1">
+      <w:start w:val="1"/>
+      <w:numFmt w:val="bullet"/>
+      <w:lvlText w:val=""/>
+      <w:lvlJc w:val="left"/>
+      <w:pPr>
+        <w:ind w:left="2160" w:hanging="360"/>
+      </w:pPr>
+      <w:rPr>
+        <w:rFonts w:ascii="Wingdings" w:hAnsi="Wingdings" w:hint="default"/>
+      </w:rPr>
+    </w:lvl>
+    <w:lvl w:ilvl="3" w:tplc="44090001" w:tentative="1">
+      <w:start w:val="1"/>
+      <w:numFmt w:val="bullet"/>
+      <w:lvlText w:val=""/>
+      <w:lvlJc w:val="left"/>
+      <w:pPr>
+        <w:ind w:left="2880" w:hanging="360"/>
+      </w:pPr>
+      <w:rPr>
+        <w:rFonts w:ascii="Symbol" w:hAnsi="Symbol" w:hint="default"/>
+      </w:rPr>
+    </w:lvl>
+    <w:lvl w:ilvl="4" w:tplc="44090003" w:tentative="1">
+      <w:start w:val="1"/>
+      <w:numFmt w:val="bullet"/>
+      <w:lvlText w:val="o"/>
+      <w:lvlJc w:val="left"/>
+      <w:pPr>
+        <w:ind w:left="3600" w:hanging="360"/>
+      </w:pPr>
+      <w:rPr>
+        <w:rFonts w:ascii="Courier New" w:hAnsi="Courier New" w:cs="Courier New" w:hint="default"/>
+      </w:rPr>
+    </w:lvl>
+    <w:lvl w:ilvl="5" w:tplc="44090005" w:tentative="1">
+      <w:start w:val="1"/>
+      <w:numFmt w:val="bullet"/>
+      <w:lvlText w:val=""/>
+      <w:lvlJc w:val="left"/>
+      <w:pPr>
+        <w:ind w:left="4320" w:hanging="360"/>
+      </w:pPr>
+      <w:rPr>
+        <w:rFonts w:ascii="Wingdings" w:hAnsi="Wingdings" w:hint="default"/>
+      </w:rPr>
+    </w:lvl>
+    <w:lvl w:ilvl="6" w:tplc="44090001" w:tentative="1">
+      <w:start w:val="1"/>
+      <w:numFmt w:val="bullet"/>
+      <w:lvlText w:val=""/>
+      <w:lvlJc w:val="left"/>
+      <w:pPr>
+        <w:ind w:left="5040" w:hanging="360"/>
+      </w:pPr>
+      <w:rPr>
+        <w:rFonts w:ascii="Symbol" w:hAnsi="Symbol" w:hint="default"/>
+      </w:rPr>
+    </w:lvl>
+    <w:lvl w:ilvl="7" w:tplc="44090003" w:tentative="1">
+      <w:start w:val="1"/>
+      <w:numFmt w:val="bullet"/>
+      <w:lvlText w:val="o"/>
+      <w:lvlJc w:val="left"/>
+      <w:pPr>
+        <w:ind w:left="5760" w:hanging="360"/>
+      </w:pPr>
+      <w:rPr>
+        <w:rFonts w:ascii="Courier New" w:hAnsi="Courier New" w:cs="Courier New" w:hint="default"/>
+      </w:rPr>
+    </w:lvl>
+    <w:lvl w:ilvl="8" w:tplc="44090005" w:tentative="1">
+      <w:start w:val="1"/>
+      <w:numFmt w:val="bullet"/>
+      <w:lvlText w:val=""/>
+      <w:lvlJc w:val="left"/>
+      <w:pPr>
+        <w:ind w:left="6480" w:hanging="360"/>
+      </w:pPr>
+      <w:rPr>
+        <w:rFonts w:ascii="Wingdings" w:hAnsi="Wingdings" w:hint="default"/>
+      </w:rPr>
+    </w:lvl>
+  </w:abstractNum>
+  <w:abstractNum w:abstractNumId="3" w15:restartNumberingAfterBreak="0">
     <w:nsid w:val="438F7F56"/>
     <w:multiLevelType w:val="hybridMultilevel"/>
     <w:tmpl w:val="C2D86830"/>
@@ -1056,7 +1679,7 @@
       </w:rPr>
     </w:lvl>
   </w:abstractNum>
-  <w:abstractNum w:abstractNumId="3" w15:restartNumberingAfterBreak="0">
+  <w:abstractNum w:abstractNumId="4" w15:restartNumberingAfterBreak="0">
     <w:nsid w:val="6BFE4FA5"/>
     <w:multiLevelType w:val="hybridMultilevel"/>
     <w:tmpl w:val="4CF83DA4"/>
@@ -1169,23 +1792,142 @@
       </w:rPr>
     </w:lvl>
   </w:abstractNum>
+  <w:abstractNum w:abstractNumId="5" w15:restartNumberingAfterBreak="0">
+    <w:nsid w:val="7CB74D53"/>
+    <w:multiLevelType w:val="hybridMultilevel"/>
+    <w:tmpl w:val="5C0A7880"/>
+    <w:lvl w:ilvl="0" w:tplc="44090001">
+      <w:start w:val="1"/>
+      <w:numFmt w:val="bullet"/>
+      <w:lvlText w:val=""/>
+      <w:lvlJc w:val="left"/>
+      <w:pPr>
+        <w:ind w:left="720" w:hanging="360"/>
+      </w:pPr>
+      <w:rPr>
+        <w:rFonts w:ascii="Symbol" w:hAnsi="Symbol" w:hint="default"/>
+      </w:rPr>
+    </w:lvl>
+    <w:lvl w:ilvl="1" w:tplc="44090003" w:tentative="1">
+      <w:start w:val="1"/>
+      <w:numFmt w:val="bullet"/>
+      <w:lvlText w:val="o"/>
+      <w:lvlJc w:val="left"/>
+      <w:pPr>
+        <w:ind w:left="1440" w:hanging="360"/>
+      </w:pPr>
+      <w:rPr>
+        <w:rFonts w:ascii="Courier New" w:hAnsi="Courier New" w:cs="Courier New" w:hint="default"/>
+      </w:rPr>
+    </w:lvl>
+    <w:lvl w:ilvl="2" w:tplc="44090005" w:tentative="1">
+      <w:start w:val="1"/>
+      <w:numFmt w:val="bullet"/>
+      <w:lvlText w:val=""/>
+      <w:lvlJc w:val="left"/>
+      <w:pPr>
+        <w:ind w:left="2160" w:hanging="360"/>
+      </w:pPr>
+      <w:rPr>
+        <w:rFonts w:ascii="Wingdings" w:hAnsi="Wingdings" w:hint="default"/>
+      </w:rPr>
+    </w:lvl>
+    <w:lvl w:ilvl="3" w:tplc="44090001" w:tentative="1">
+      <w:start w:val="1"/>
+      <w:numFmt w:val="bullet"/>
+      <w:lvlText w:val=""/>
+      <w:lvlJc w:val="left"/>
+      <w:pPr>
+        <w:ind w:left="2880" w:hanging="360"/>
+      </w:pPr>
+      <w:rPr>
+        <w:rFonts w:ascii="Symbol" w:hAnsi="Symbol" w:hint="default"/>
+      </w:rPr>
+    </w:lvl>
+    <w:lvl w:ilvl="4" w:tplc="44090003" w:tentative="1">
+      <w:start w:val="1"/>
+      <w:numFmt w:val="bullet"/>
+      <w:lvlText w:val="o"/>
+      <w:lvlJc w:val="left"/>
+      <w:pPr>
+        <w:ind w:left="3600" w:hanging="360"/>
+      </w:pPr>
+      <w:rPr>
+        <w:rFonts w:ascii="Courier New" w:hAnsi="Courier New" w:cs="Courier New" w:hint="default"/>
+      </w:rPr>
+    </w:lvl>
+    <w:lvl w:ilvl="5" w:tplc="44090005" w:tentative="1">
+      <w:start w:val="1"/>
+      <w:numFmt w:val="bullet"/>
+      <w:lvlText w:val=""/>
+      <w:lvlJc w:val="left"/>
+      <w:pPr>
+        <w:ind w:left="4320" w:hanging="360"/>
+      </w:pPr>
+      <w:rPr>
+        <w:rFonts w:ascii="Wingdings" w:hAnsi="Wingdings" w:hint="default"/>
+      </w:rPr>
+    </w:lvl>
+    <w:lvl w:ilvl="6" w:tplc="44090001" w:tentative="1">
+      <w:start w:val="1"/>
+      <w:numFmt w:val="bullet"/>
+      <w:lvlText w:val=""/>
+      <w:lvlJc w:val="left"/>
+      <w:pPr>
+        <w:ind w:left="5040" w:hanging="360"/>
+      </w:pPr>
+      <w:rPr>
+        <w:rFonts w:ascii="Symbol" w:hAnsi="Symbol" w:hint="default"/>
+      </w:rPr>
+    </w:lvl>
+    <w:lvl w:ilvl="7" w:tplc="44090003" w:tentative="1">
+      <w:start w:val="1"/>
+      <w:numFmt w:val="bullet"/>
+      <w:lvlText w:val="o"/>
+      <w:lvlJc w:val="left"/>
+      <w:pPr>
+        <w:ind w:left="5760" w:hanging="360"/>
+      </w:pPr>
+      <w:rPr>
+        <w:rFonts w:ascii="Courier New" w:hAnsi="Courier New" w:cs="Courier New" w:hint="default"/>
+      </w:rPr>
+    </w:lvl>
+    <w:lvl w:ilvl="8" w:tplc="44090005" w:tentative="1">
+      <w:start w:val="1"/>
+      <w:numFmt w:val="bullet"/>
+      <w:lvlText w:val=""/>
+      <w:lvlJc w:val="left"/>
+      <w:pPr>
+        <w:ind w:left="6480" w:hanging="360"/>
+      </w:pPr>
+      <w:rPr>
+        <w:rFonts w:ascii="Wingdings" w:hAnsi="Wingdings" w:hint="default"/>
+      </w:rPr>
+    </w:lvl>
+  </w:abstractNum>
   <w:num w:numId="1" w16cid:durableId="843132142">
-    <w:abstractNumId w:val="3"/>
+    <w:abstractNumId w:val="4"/>
   </w:num>
   <w:num w:numId="2" w16cid:durableId="653728019">
     <w:abstractNumId w:val="1"/>
   </w:num>
   <w:num w:numId="3" w16cid:durableId="1614241369">
-    <w:abstractNumId w:val="2"/>
+    <w:abstractNumId w:val="3"/>
   </w:num>
   <w:num w:numId="4" w16cid:durableId="1105422019">
     <w:abstractNumId w:val="0"/>
+  </w:num>
+  <w:num w:numId="5" w16cid:durableId="234559356">
+    <w:abstractNumId w:val="2"/>
+  </w:num>
+  <w:num w:numId="6" w16cid:durableId="2127850559">
+    <w:abstractNumId w:val="5"/>
   </w:num>
 </w:numbering>
 </file>
 
 <file path=word/styles.xml><?xml version="1.0" encoding="utf-8"?>
-<w:styles xmlns:mc="http://schemas.openxmlformats.org/markup-compatibility/2006" xmlns:r="http://schemas.openxmlformats.org/officeDocument/2006/relationships" xmlns:w="http://schemas.openxmlformats.org/wordprocessingml/2006/main" xmlns:w14="http://schemas.microsoft.com/office/word/2010/wordml" xmlns:w15="http://schemas.microsoft.com/office/word/2012/wordml" xmlns:w16cex="http://schemas.microsoft.com/office/word/2018/wordml/cex" xmlns:w16cid="http://schemas.microsoft.com/office/word/2016/wordml/cid" xmlns:w16="http://schemas.microsoft.com/office/word/2018/wordml" xmlns:w16du="http://schemas.microsoft.com/office/word/2023/wordml/word16du" xmlns:w16sdtdh="http://schemas.microsoft.com/office/word/2020/wordml/sdtdatahash" xmlns:w16se="http://schemas.microsoft.com/office/word/2015/wordml/symex" mc:Ignorable="w14 w15 w16se w16cid w16 w16cex w16sdtdh w16du">
+<w:styles xmlns:mc="http://schemas.openxmlformats.org/markup-compatibility/2006" xmlns:r="http://schemas.openxmlformats.org/officeDocument/2006/relationships" xmlns:w="http://schemas.openxmlformats.org/wordprocessingml/2006/main" xmlns:w14="http://schemas.microsoft.com/office/word/2010/wordml" xmlns:w15="http://schemas.microsoft.com/office/word/2012/wordml" xmlns:w16cex="http://schemas.microsoft.com/office/word/2018/wordml/cex" xmlns:w16cid="http://schemas.microsoft.com/office/word/2016/wordml/cid" xmlns:w16="http://schemas.microsoft.com/office/word/2018/wordml" xmlns:w16du="http://schemas.microsoft.com/office/word/2023/wordml/word16du" xmlns:w16sdtdh="http://schemas.microsoft.com/office/word/2020/wordml/sdtdatahash" xmlns:w16sdtfl="http://schemas.microsoft.com/office/word/2024/wordml/sdtformatlock" xmlns:w16se="http://schemas.microsoft.com/office/word/2015/wordml/symex" mc:Ignorable="w14 w15 w16se w16cid w16 w16cex w16sdtdh w16sdtfl w16du">
   <w:docDefaults>
     <w:rPrDefault>
       <w:rPr>

</xml_diff>

<commit_message>
add numbering, itinerary, standerdized format, fixed and improved phrasing
</commit_message>
<xml_diff>
--- a/langkawiPACKAGE.docx
+++ b/langkawiPACKAGE.docx
@@ -19,7 +19,25 @@
           <w:sz w:val="32"/>
           <w:szCs w:val="32"/>
         </w:rPr>
-        <w:t xml:space="preserve">Langkawi Discovery Tour Package </w:t>
+        <w:t>Langkawi Discovery Tour Package</w:t>
+      </w:r>
+      <w:r>
+        <w:rPr>
+          <w:b/>
+          <w:bCs/>
+          <w:sz w:val="32"/>
+          <w:szCs w:val="32"/>
+        </w:rPr>
+        <w:t xml:space="preserve"> Proposal</w:t>
+      </w:r>
+      <w:r>
+        <w:rPr>
+          <w:b/>
+          <w:bCs/>
+          <w:sz w:val="32"/>
+          <w:szCs w:val="32"/>
+        </w:rPr>
+        <w:t xml:space="preserve"> </w:t>
       </w:r>
     </w:p>
     <w:p>
@@ -73,20 +91,21 @@
         <w:t>: Guided Tour, Leisure &amp; Adventure</w:t>
       </w:r>
     </w:p>
-    <w:p>
-      <w:pPr>
-        <w:jc w:val="both"/>
-        <w:rPr>
-          <w:b/>
-          <w:bCs/>
-        </w:rPr>
-      </w:pPr>
-      <w:r>
-        <w:rPr>
-          <w:b/>
-          <w:bCs/>
-        </w:rPr>
-        <w:t>Overview</w:t>
+    <w:p/>
+    <w:p>
+      <w:pPr>
+        <w:jc w:val="both"/>
+        <w:rPr>
+          <w:b/>
+          <w:bCs/>
+        </w:rPr>
+      </w:pPr>
+      <w:r>
+        <w:rPr>
+          <w:b/>
+          <w:bCs/>
+        </w:rPr>
+        <w:t>1.0 Overview</w:t>
       </w:r>
     </w:p>
     <w:p>
@@ -108,19 +127,24 @@
     <w:p>
       <w:pPr>
         <w:jc w:val="both"/>
-        <w:rPr>
-          <w:b/>
-          <w:bCs/>
-          <w:lang w:val="en-US"/>
-        </w:rPr>
-      </w:pPr>
-      <w:r>
-        <w:rPr>
-          <w:b/>
-          <w:bCs/>
-          <w:lang w:val="en-US"/>
-        </w:rPr>
-        <w:t>What's Included: </w:t>
+      </w:pPr>
+    </w:p>
+    <w:p>
+      <w:pPr>
+        <w:jc w:val="both"/>
+        <w:rPr>
+          <w:b/>
+          <w:bCs/>
+          <w:lang w:val="en-US"/>
+        </w:rPr>
+      </w:pPr>
+      <w:r>
+        <w:rPr>
+          <w:b/>
+          <w:bCs/>
+          <w:lang w:val="en-US"/>
+        </w:rPr>
+        <w:t>2.0 Inclusion</w:t>
       </w:r>
     </w:p>
     <w:p>
@@ -411,35 +435,58 @@
         <w:rPr>
           <w:lang w:val="en-US"/>
         </w:rPr>
-        <w:t>Convenient airport transfers between Langkawi International Airport and your resort for a stress-free arrival and departure. </w:t>
-      </w:r>
-    </w:p>
-    <w:p>
-      <w:pPr>
-        <w:pStyle w:val="NoSpacing"/>
-        <w:jc w:val="both"/>
-        <w:rPr>
-          <w:lang w:val="en-US"/>
-        </w:rPr>
-      </w:pPr>
-    </w:p>
-    <w:p>
-      <w:pPr>
-        <w:pStyle w:val="NoSpacing"/>
-        <w:jc w:val="both"/>
-        <w:rPr>
-          <w:b/>
-          <w:bCs/>
-          <w:lang w:val="en-US"/>
-        </w:rPr>
-      </w:pPr>
-      <w:r>
-        <w:rPr>
-          <w:b/>
-          <w:bCs/>
-          <w:lang w:val="en-US"/>
-        </w:rPr>
-        <w:t>What to Expect: </w:t>
+        <w:t xml:space="preserve">Convenient airport transfers between Langkawi International Airport and your resort for </w:t>
+      </w:r>
+      <w:proofErr w:type="gramStart"/>
+      <w:r>
+        <w:rPr>
+          <w:lang w:val="en-US"/>
+        </w:rPr>
+        <w:t>a stress</w:t>
+      </w:r>
+      <w:proofErr w:type="gramEnd"/>
+      <w:r>
+        <w:rPr>
+          <w:lang w:val="en-US"/>
+        </w:rPr>
+        <w:t>-free arrival and departure. </w:t>
+      </w:r>
+    </w:p>
+    <w:p>
+      <w:pPr>
+        <w:pStyle w:val="NoSpacing"/>
+        <w:jc w:val="both"/>
+        <w:rPr>
+          <w:lang w:val="en-US"/>
+        </w:rPr>
+      </w:pPr>
+    </w:p>
+    <w:p>
+      <w:pPr>
+        <w:pStyle w:val="NoSpacing"/>
+        <w:jc w:val="both"/>
+        <w:rPr>
+          <w:lang w:val="en-US"/>
+        </w:rPr>
+      </w:pPr>
+    </w:p>
+    <w:p>
+      <w:pPr>
+        <w:pStyle w:val="NoSpacing"/>
+        <w:jc w:val="both"/>
+        <w:rPr>
+          <w:b/>
+          <w:bCs/>
+          <w:lang w:val="en-US"/>
+        </w:rPr>
+      </w:pPr>
+      <w:r>
+        <w:rPr>
+          <w:b/>
+          <w:bCs/>
+          <w:lang w:val="en-US"/>
+        </w:rPr>
+        <w:t>3.0 Package Highlights</w:t>
       </w:r>
     </w:p>
     <w:p>
@@ -526,7 +573,21 @@
         <w:rPr>
           <w:lang w:val="en-US"/>
         </w:rPr>
-        <w:t>Enjoy an unforgettable island hopping tour, discover hidden lagoons, snorkel in crystal-clear waters, and unwind on secluded beaches. </w:t>
+        <w:t xml:space="preserve">Enjoy an unforgettable </w:t>
+      </w:r>
+      <w:proofErr w:type="gramStart"/>
+      <w:r>
+        <w:rPr>
+          <w:lang w:val="en-US"/>
+        </w:rPr>
+        <w:t>island hopping</w:t>
+      </w:r>
+      <w:proofErr w:type="gramEnd"/>
+      <w:r>
+        <w:rPr>
+          <w:lang w:val="en-US"/>
+        </w:rPr>
+        <w:t xml:space="preserve"> tour, discover hidden lagoons, snorkel in crystal-clear waters, and unwind on secluded beaches. </w:t>
       </w:r>
     </w:p>
     <w:p>
@@ -639,7 +700,6 @@
         <w:rPr>
           <w:lang w:val="en-US"/>
         </w:rPr>
-        <w:lastRenderedPageBreak/>
         <w:t>Relaxing Retreat: </w:t>
       </w:r>
     </w:p>
@@ -668,17 +728,23 @@
       <w:pPr>
         <w:pStyle w:val="NoSpacing"/>
         <w:jc w:val="both"/>
-        <w:rPr>
-          <w:b/>
-          <w:bCs/>
-        </w:rPr>
-      </w:pPr>
-      <w:r>
-        <w:rPr>
-          <w:b/>
-          <w:bCs/>
-        </w:rPr>
-        <w:t>Pricing:</w:t>
+      </w:pPr>
+    </w:p>
+    <w:p>
+      <w:pPr>
+        <w:pStyle w:val="NoSpacing"/>
+        <w:jc w:val="both"/>
+        <w:rPr>
+          <w:b/>
+          <w:bCs/>
+        </w:rPr>
+      </w:pPr>
+      <w:r>
+        <w:rPr>
+          <w:b/>
+          <w:bCs/>
+        </w:rPr>
+        <w:t>4.0 Pricing</w:t>
       </w:r>
     </w:p>
     <w:p>
@@ -729,24 +795,38 @@
     <w:p>
       <w:pPr>
         <w:pStyle w:val="NoSpacing"/>
-        <w:jc w:val="both"/>
-      </w:pPr>
-    </w:p>
-    <w:p>
-      <w:pPr>
-        <w:pStyle w:val="NoSpacing"/>
-        <w:jc w:val="both"/>
-        <w:rPr>
-          <w:b/>
-          <w:bCs/>
-        </w:rPr>
-      </w:pPr>
-      <w:r>
-        <w:rPr>
-          <w:b/>
-          <w:bCs/>
-        </w:rPr>
-        <w:t>Booking Details:</w:t>
+        <w:ind w:left="720"/>
+        <w:jc w:val="both"/>
+      </w:pPr>
+    </w:p>
+    <w:p>
+      <w:pPr>
+        <w:pStyle w:val="NoSpacing"/>
+        <w:jc w:val="both"/>
+      </w:pPr>
+    </w:p>
+    <w:p>
+      <w:pPr>
+        <w:pStyle w:val="NoSpacing"/>
+        <w:jc w:val="both"/>
+        <w:rPr>
+          <w:b/>
+          <w:bCs/>
+        </w:rPr>
+      </w:pPr>
+      <w:r>
+        <w:rPr>
+          <w:b/>
+          <w:bCs/>
+        </w:rPr>
+        <w:t xml:space="preserve">5.0 </w:t>
+      </w:r>
+      <w:r>
+        <w:rPr>
+          <w:b/>
+          <w:bCs/>
+        </w:rPr>
+        <w:t>Booking Details</w:t>
       </w:r>
     </w:p>
     <w:p>
@@ -853,17 +933,30 @@
       <w:pPr>
         <w:pStyle w:val="NoSpacing"/>
         <w:jc w:val="both"/>
-        <w:rPr>
-          <w:b/>
-          <w:bCs/>
-        </w:rPr>
-      </w:pPr>
-      <w:r>
-        <w:rPr>
-          <w:b/>
-          <w:bCs/>
-        </w:rPr>
-        <w:t>Optional Extras:</w:t>
+      </w:pPr>
+    </w:p>
+    <w:p>
+      <w:pPr>
+        <w:pStyle w:val="NoSpacing"/>
+        <w:jc w:val="both"/>
+        <w:rPr>
+          <w:b/>
+          <w:bCs/>
+        </w:rPr>
+      </w:pPr>
+      <w:r>
+        <w:rPr>
+          <w:b/>
+          <w:bCs/>
+        </w:rPr>
+        <w:t xml:space="preserve">6.0 </w:t>
+      </w:r>
+      <w:r>
+        <w:rPr>
+          <w:b/>
+          <w:bCs/>
+        </w:rPr>
+        <w:t>Optional Extras</w:t>
       </w:r>
     </w:p>
     <w:p>
@@ -921,17 +1014,65 @@
       <w:pPr>
         <w:pStyle w:val="NoSpacing"/>
         <w:jc w:val="both"/>
-        <w:rPr>
-          <w:b/>
-          <w:bCs/>
-        </w:rPr>
-      </w:pPr>
-      <w:r>
-        <w:rPr>
-          <w:b/>
-          <w:bCs/>
-        </w:rPr>
-        <w:t>Why Choose Langkawi Paradise?</w:t>
+      </w:pPr>
+    </w:p>
+    <w:p>
+      <w:pPr>
+        <w:pStyle w:val="NoSpacing"/>
+        <w:jc w:val="both"/>
+        <w:rPr>
+          <w:b/>
+          <w:bCs/>
+        </w:rPr>
+      </w:pPr>
+      <w:r>
+        <w:rPr>
+          <w:b/>
+          <w:bCs/>
+        </w:rPr>
+        <w:t xml:space="preserve">7.0 </w:t>
+      </w:r>
+      <w:r>
+        <w:rPr>
+          <w:b/>
+          <w:bCs/>
+        </w:rPr>
+        <w:t>W</w:t>
+      </w:r>
+      <w:r>
+        <w:rPr>
+          <w:b/>
+          <w:bCs/>
+        </w:rPr>
+        <w:t xml:space="preserve">hy </w:t>
+      </w:r>
+      <w:r>
+        <w:rPr>
+          <w:b/>
+          <w:bCs/>
+        </w:rPr>
+        <w:t>C</w:t>
+      </w:r>
+      <w:r>
+        <w:rPr>
+          <w:b/>
+          <w:bCs/>
+        </w:rPr>
+        <w:t xml:space="preserve">hoose Langkawi </w:t>
+      </w:r>
+      <w:r>
+        <w:rPr>
+          <w:b/>
+          <w:bCs/>
+        </w:rPr>
+        <w:t>P</w:t>
+      </w:r>
+      <w:r>
+        <w:rPr>
+          <w:b/>
+          <w:bCs/>
+        </w:rPr>
+        <w:t>aradise?</w:t>
       </w:r>
     </w:p>
     <w:p>
@@ -959,6 +1100,536 @@
       <w:pPr>
         <w:pStyle w:val="NoSpacing"/>
         <w:jc w:val="both"/>
+      </w:pPr>
+    </w:p>
+    <w:p>
+      <w:pPr>
+        <w:pStyle w:val="NoSpacing"/>
+        <w:jc w:val="both"/>
+      </w:pPr>
+    </w:p>
+    <w:p>
+      <w:pPr>
+        <w:pStyle w:val="NoSpacing"/>
+        <w:jc w:val="both"/>
+      </w:pPr>
+    </w:p>
+    <w:p>
+      <w:pPr>
+        <w:pStyle w:val="NoSpacing"/>
+        <w:jc w:val="both"/>
+      </w:pPr>
+    </w:p>
+    <w:p>
+      <w:pPr>
+        <w:pStyle w:val="NoSpacing"/>
+        <w:jc w:val="both"/>
+      </w:pPr>
+    </w:p>
+    <w:p>
+      <w:pPr>
+        <w:pStyle w:val="NoSpacing"/>
+        <w:jc w:val="both"/>
+      </w:pPr>
+    </w:p>
+    <w:p>
+      <w:pPr>
+        <w:pStyle w:val="NoSpacing"/>
+        <w:rPr>
+          <w:b/>
+          <w:bCs/>
+        </w:rPr>
+      </w:pPr>
+      <w:r>
+        <w:rPr>
+          <w:b/>
+          <w:bCs/>
+        </w:rPr>
+        <w:lastRenderedPageBreak/>
+        <w:t xml:space="preserve">8.0 </w:t>
+      </w:r>
+      <w:r>
+        <w:rPr>
+          <w:b/>
+          <w:bCs/>
+        </w:rPr>
+        <w:t>Itinerary</w:t>
+      </w:r>
+    </w:p>
+    <w:p>
+      <w:pPr>
+        <w:pStyle w:val="NoSpacing"/>
+        <w:rPr>
+          <w:b/>
+          <w:bCs/>
+        </w:rPr>
+      </w:pPr>
+    </w:p>
+    <w:p>
+      <w:pPr>
+        <w:pStyle w:val="NoSpacing"/>
+        <w:rPr>
+          <w:b/>
+          <w:bCs/>
+        </w:rPr>
+      </w:pPr>
+      <w:r>
+        <w:rPr>
+          <w:b/>
+          <w:bCs/>
+        </w:rPr>
+        <w:t>Day 1: Arrival &amp; Relaxation</w:t>
+      </w:r>
+    </w:p>
+    <w:p>
+      <w:pPr>
+        <w:pStyle w:val="NoSpacing"/>
+        <w:numPr>
+          <w:ilvl w:val="0"/>
+          <w:numId w:val="7"/>
+        </w:numPr>
+      </w:pPr>
+      <w:r>
+        <w:rPr>
+          <w:b/>
+          <w:bCs/>
+        </w:rPr>
+        <w:t>Arrival at Langkawi International Airport</w:t>
+      </w:r>
+      <w:r>
+        <w:br/>
+        <w:t>Upon arrival, you will be greeted by our representative who will assist with the transfer to your luxurious beachfront resort. Check-in and unwind in your room, enjoying the stunning views of the Andaman Sea.</w:t>
+      </w:r>
+    </w:p>
+    <w:p>
+      <w:pPr>
+        <w:pStyle w:val="NoSpacing"/>
+        <w:numPr>
+          <w:ilvl w:val="0"/>
+          <w:numId w:val="7"/>
+        </w:numPr>
+      </w:pPr>
+      <w:r>
+        <w:rPr>
+          <w:b/>
+          <w:bCs/>
+        </w:rPr>
+        <w:t>Afternoon at Leisure</w:t>
+      </w:r>
+      <w:r>
+        <w:br/>
+        <w:t>After settling in, spend the afternoon relaxing at the resort or on the beach. Feel free to explore the resort’s amenities or take a leisurely stroll along the shore.</w:t>
+      </w:r>
+    </w:p>
+    <w:p>
+      <w:pPr>
+        <w:pStyle w:val="NoSpacing"/>
+        <w:numPr>
+          <w:ilvl w:val="0"/>
+          <w:numId w:val="7"/>
+        </w:numPr>
+      </w:pPr>
+      <w:r>
+        <w:rPr>
+          <w:b/>
+          <w:bCs/>
+        </w:rPr>
+        <w:t>Evening</w:t>
+      </w:r>
+      <w:r>
+        <w:br/>
+        <w:t xml:space="preserve">Enjoy a leisurely dinner at the resort, </w:t>
+      </w:r>
+      <w:proofErr w:type="spellStart"/>
+      <w:r>
+        <w:t>savoring</w:t>
+      </w:r>
+      <w:proofErr w:type="spellEnd"/>
+      <w:r>
+        <w:t xml:space="preserve"> local and international dishes at the beachfront restaurant.</w:t>
+      </w:r>
+    </w:p>
+    <w:p>
+      <w:pPr>
+        <w:pStyle w:val="NoSpacing"/>
+        <w:rPr>
+          <w:b/>
+          <w:bCs/>
+        </w:rPr>
+      </w:pPr>
+      <w:r>
+        <w:rPr>
+          <w:b/>
+          <w:bCs/>
+        </w:rPr>
+        <w:t>Day 2: Island Hopping &amp; Beach Bliss</w:t>
+      </w:r>
+    </w:p>
+    <w:p>
+      <w:pPr>
+        <w:pStyle w:val="NoSpacing"/>
+        <w:numPr>
+          <w:ilvl w:val="0"/>
+          <w:numId w:val="8"/>
+        </w:numPr>
+      </w:pPr>
+      <w:r>
+        <w:rPr>
+          <w:b/>
+          <w:bCs/>
+        </w:rPr>
+        <w:t>Morning: Island Hopping Tour</w:t>
+      </w:r>
+      <w:r>
+        <w:br/>
+        <w:t xml:space="preserve">After a delicious buffet breakfast, embark on an island-hopping tour. Visit nearby islands such as Pulau Dayang Bunting, Pulau Beras </w:t>
+      </w:r>
+      <w:proofErr w:type="spellStart"/>
+      <w:r>
+        <w:t>Basah</w:t>
+      </w:r>
+      <w:proofErr w:type="spellEnd"/>
+      <w:r>
+        <w:t xml:space="preserve">, and Pulau Singa. Enjoy </w:t>
+      </w:r>
+      <w:proofErr w:type="spellStart"/>
+      <w:r>
+        <w:t>snorkeling</w:t>
+      </w:r>
+      <w:proofErr w:type="spellEnd"/>
+      <w:r>
+        <w:t xml:space="preserve"> in crystal-clear waters and relax on the secluded beaches of the islands.</w:t>
+      </w:r>
+    </w:p>
+    <w:p>
+      <w:pPr>
+        <w:pStyle w:val="NoSpacing"/>
+        <w:numPr>
+          <w:ilvl w:val="0"/>
+          <w:numId w:val="8"/>
+        </w:numPr>
+      </w:pPr>
+      <w:r>
+        <w:rPr>
+          <w:b/>
+          <w:bCs/>
+        </w:rPr>
+        <w:t>Afternoon: Return to Resort</w:t>
+      </w:r>
+      <w:r>
+        <w:br/>
+        <w:t>Return to the resort for a leisurely afternoon. Relax on the beach, take a dip in the pool, or indulge in optional spa treatments.</w:t>
+      </w:r>
+    </w:p>
+    <w:p>
+      <w:pPr>
+        <w:pStyle w:val="NoSpacing"/>
+        <w:numPr>
+          <w:ilvl w:val="0"/>
+          <w:numId w:val="8"/>
+        </w:numPr>
+      </w:pPr>
+      <w:r>
+        <w:rPr>
+          <w:b/>
+          <w:bCs/>
+        </w:rPr>
+        <w:t>Evening</w:t>
+      </w:r>
+      <w:r>
+        <w:br/>
+        <w:t>Unwind and enjoy a seafood dinner at the resort’s restaurant, featuring fresh catches of the day.</w:t>
+      </w:r>
+    </w:p>
+    <w:p>
+      <w:pPr>
+        <w:pStyle w:val="NoSpacing"/>
+        <w:rPr>
+          <w:b/>
+          <w:bCs/>
+        </w:rPr>
+      </w:pPr>
+      <w:r>
+        <w:rPr>
+          <w:b/>
+          <w:bCs/>
+        </w:rPr>
+        <w:t>Day 3: Adventure &amp; Scenic Views</w:t>
+      </w:r>
+    </w:p>
+    <w:p>
+      <w:pPr>
+        <w:pStyle w:val="NoSpacing"/>
+        <w:numPr>
+          <w:ilvl w:val="0"/>
+          <w:numId w:val="9"/>
+        </w:numPr>
+      </w:pPr>
+      <w:r>
+        <w:rPr>
+          <w:b/>
+          <w:bCs/>
+        </w:rPr>
+        <w:t xml:space="preserve">Morning: Langkawi </w:t>
+      </w:r>
+      <w:proofErr w:type="spellStart"/>
+      <w:r>
+        <w:rPr>
+          <w:b/>
+          <w:bCs/>
+        </w:rPr>
+        <w:t>SkyCab</w:t>
+      </w:r>
+      <w:proofErr w:type="spellEnd"/>
+      <w:r>
+        <w:rPr>
+          <w:b/>
+          <w:bCs/>
+        </w:rPr>
+        <w:t xml:space="preserve"> &amp; </w:t>
+      </w:r>
+      <w:proofErr w:type="spellStart"/>
+      <w:r>
+        <w:rPr>
+          <w:b/>
+          <w:bCs/>
+        </w:rPr>
+        <w:t>SkyBridge</w:t>
+      </w:r>
+      <w:proofErr w:type="spellEnd"/>
+      <w:r>
+        <w:br/>
+        <w:t xml:space="preserve">After breakfast, head out for a thrilling </w:t>
+      </w:r>
+      <w:proofErr w:type="spellStart"/>
+      <w:r>
+        <w:t>SkyCab</w:t>
+      </w:r>
+      <w:proofErr w:type="spellEnd"/>
+      <w:r>
+        <w:t xml:space="preserve"> ride to the top of Mount Mat </w:t>
+      </w:r>
+      <w:proofErr w:type="spellStart"/>
+      <w:r>
+        <w:t>Cincang</w:t>
+      </w:r>
+      <w:proofErr w:type="spellEnd"/>
+      <w:r>
+        <w:t xml:space="preserve">. Enjoy panoramic views of Langkawi’s lush rainforests, beaches, and nearby islands. You will also have the chance to walk across the </w:t>
+      </w:r>
+      <w:proofErr w:type="spellStart"/>
+      <w:r>
+        <w:t>SkyBridge</w:t>
+      </w:r>
+      <w:proofErr w:type="spellEnd"/>
+      <w:r>
+        <w:t>, a unique curved pedestrian bridge offering spectacular views of the island.</w:t>
+      </w:r>
+    </w:p>
+    <w:p>
+      <w:pPr>
+        <w:pStyle w:val="NoSpacing"/>
+        <w:numPr>
+          <w:ilvl w:val="0"/>
+          <w:numId w:val="9"/>
+        </w:numPr>
+      </w:pPr>
+      <w:r>
+        <w:rPr>
+          <w:b/>
+          <w:bCs/>
+        </w:rPr>
+        <w:t xml:space="preserve">Afternoon: Kilim </w:t>
+      </w:r>
+      <w:proofErr w:type="spellStart"/>
+      <w:r>
+        <w:rPr>
+          <w:b/>
+          <w:bCs/>
+        </w:rPr>
+        <w:t>Geoforest</w:t>
+      </w:r>
+      <w:proofErr w:type="spellEnd"/>
+      <w:r>
+        <w:rPr>
+          <w:b/>
+          <w:bCs/>
+        </w:rPr>
+        <w:t xml:space="preserve"> Park &amp; Mangrove Tour</w:t>
+      </w:r>
+      <w:r>
+        <w:br/>
+        <w:t xml:space="preserve">Visit the Kilim </w:t>
+      </w:r>
+      <w:proofErr w:type="spellStart"/>
+      <w:r>
+        <w:t>Geoforest</w:t>
+      </w:r>
+      <w:proofErr w:type="spellEnd"/>
+      <w:r>
+        <w:t xml:space="preserve"> Park, a UNESCO Global Geopark, and take a boat ride through its mangrove forests. Explore limestone caves and spot wildlife such as eagles and monkeys.</w:t>
+      </w:r>
+    </w:p>
+    <w:p>
+      <w:pPr>
+        <w:pStyle w:val="NoSpacing"/>
+        <w:numPr>
+          <w:ilvl w:val="0"/>
+          <w:numId w:val="9"/>
+        </w:numPr>
+      </w:pPr>
+      <w:r>
+        <w:rPr>
+          <w:b/>
+          <w:bCs/>
+        </w:rPr>
+        <w:t>Evening:</w:t>
+      </w:r>
+      <w:r>
+        <w:br/>
+        <w:t xml:space="preserve">Optional </w:t>
+      </w:r>
+      <w:r>
+        <w:rPr>
+          <w:b/>
+          <w:bCs/>
+        </w:rPr>
+        <w:t>Sunset Cruise</w:t>
+      </w:r>
+      <w:r>
+        <w:t xml:space="preserve"> (RM 30 per person) – Set sail on a serene sunset cruise, watching the sun dip below the horizon as you relax on the water.</w:t>
+      </w:r>
+    </w:p>
+    <w:p>
+      <w:pPr>
+        <w:pStyle w:val="NoSpacing"/>
+        <w:numPr>
+          <w:ilvl w:val="0"/>
+          <w:numId w:val="9"/>
+        </w:numPr>
+      </w:pPr>
+      <w:r>
+        <w:rPr>
+          <w:b/>
+          <w:bCs/>
+        </w:rPr>
+        <w:t>Dinner at Resort</w:t>
+      </w:r>
+      <w:r>
+        <w:br/>
+        <w:t>Enjoy a relaxed dinner at the resort’s restaurant, tasting a variety of local dishes.</w:t>
+      </w:r>
+    </w:p>
+    <w:p>
+      <w:pPr>
+        <w:pStyle w:val="NoSpacing"/>
+        <w:rPr>
+          <w:b/>
+          <w:bCs/>
+        </w:rPr>
+      </w:pPr>
+      <w:r>
+        <w:rPr>
+          <w:b/>
+          <w:bCs/>
+        </w:rPr>
+        <w:t>Day 4: Waterfalls &amp; Departure</w:t>
+      </w:r>
+    </w:p>
+    <w:p>
+      <w:pPr>
+        <w:pStyle w:val="NoSpacing"/>
+        <w:numPr>
+          <w:ilvl w:val="0"/>
+          <w:numId w:val="10"/>
+        </w:numPr>
+      </w:pPr>
+      <w:r>
+        <w:rPr>
+          <w:b/>
+          <w:bCs/>
+        </w:rPr>
+        <w:t xml:space="preserve">Morning: Visit Telaga </w:t>
+      </w:r>
+      <w:proofErr w:type="spellStart"/>
+      <w:r>
+        <w:rPr>
+          <w:b/>
+          <w:bCs/>
+        </w:rPr>
+        <w:t>Tujuh</w:t>
+      </w:r>
+      <w:proofErr w:type="spellEnd"/>
+      <w:r>
+        <w:rPr>
+          <w:b/>
+          <w:bCs/>
+        </w:rPr>
+        <w:t xml:space="preserve"> Waterfalls</w:t>
+      </w:r>
+      <w:r>
+        <w:br/>
+        <w:t xml:space="preserve">After breakfast, take a morning trip to the breathtaking Telaga </w:t>
+      </w:r>
+      <w:proofErr w:type="spellStart"/>
+      <w:r>
+        <w:t>Tujuh</w:t>
+      </w:r>
+      <w:proofErr w:type="spellEnd"/>
+      <w:r>
+        <w:t xml:space="preserve"> Waterfalls, known for its seven cascading tiers of water. Hike up the forested trail and take a refreshing dip in the cool waters.</w:t>
+      </w:r>
+    </w:p>
+    <w:p>
+      <w:pPr>
+        <w:pStyle w:val="NoSpacing"/>
+        <w:numPr>
+          <w:ilvl w:val="0"/>
+          <w:numId w:val="10"/>
+        </w:numPr>
+      </w:pPr>
+      <w:r>
+        <w:rPr>
+          <w:b/>
+          <w:bCs/>
+        </w:rPr>
+        <w:t>Afternoon: Departure</w:t>
+      </w:r>
+      <w:r>
+        <w:br/>
+        <w:t>Return to the resort for check-out. Afterward, you will be transferred to Langkawi International Airport for your return flight.</w:t>
+      </w:r>
+    </w:p>
+    <w:p>
+      <w:pPr>
+        <w:pStyle w:val="NoSpacing"/>
+      </w:pPr>
+    </w:p>
+    <w:p>
+      <w:pPr>
+        <w:pStyle w:val="NoSpacing"/>
+      </w:pPr>
+    </w:p>
+    <w:p>
+      <w:pPr>
+        <w:pStyle w:val="NoSpacing"/>
+      </w:pPr>
+    </w:p>
+    <w:p>
+      <w:pPr>
+        <w:pStyle w:val="NoSpacing"/>
+      </w:pPr>
+    </w:p>
+    <w:p>
+      <w:pPr>
+        <w:pStyle w:val="NoSpacing"/>
+        <w:jc w:val="both"/>
+      </w:pPr>
+    </w:p>
+    <w:p>
+      <w:pPr>
+        <w:pStyle w:val="NoSpacing"/>
+        <w:jc w:val="both"/>
         <w:rPr>
           <w:b/>
           <w:bCs/>
@@ -1083,9 +1754,132 @@
         <w:t>We look forward to welcoming you to Langkawi!</w:t>
       </w:r>
     </w:p>
+    <w:p>
+      <w:pPr>
+        <w:pStyle w:val="NoSpacing"/>
+        <w:jc w:val="both"/>
+      </w:pPr>
+    </w:p>
+    <w:p>
+      <w:pPr>
+        <w:pStyle w:val="NoSpacing"/>
+        <w:jc w:val="both"/>
+      </w:pPr>
+    </w:p>
+    <w:p>
+      <w:pPr>
+        <w:pStyle w:val="NoSpacing"/>
+      </w:pPr>
+      <w:r>
+        <w:rPr>
+          <w:noProof/>
+        </w:rPr>
+        <w:drawing>
+          <wp:inline distT="0" distB="0" distL="0" distR="0" wp14:anchorId="38350E15" wp14:editId="385BFEDA">
+            <wp:extent cx="2533650" cy="1689007"/>
+            <wp:effectExtent l="0" t="0" r="0" b="6985"/>
+            <wp:docPr id="81479617" name="Picture 1" descr="Langkawi - Wikipedia"/>
+            <wp:cNvGraphicFramePr>
+              <a:graphicFrameLocks xmlns:a="http://schemas.openxmlformats.org/drawingml/2006/main" noChangeAspect="1"/>
+            </wp:cNvGraphicFramePr>
+            <a:graphic xmlns:a="http://schemas.openxmlformats.org/drawingml/2006/main">
+              <a:graphicData uri="http://schemas.openxmlformats.org/drawingml/2006/picture">
+                <pic:pic xmlns:pic="http://schemas.openxmlformats.org/drawingml/2006/picture">
+                  <pic:nvPicPr>
+                    <pic:cNvPr id="0" name="Picture 1" descr="Langkawi - Wikipedia"/>
+                    <pic:cNvPicPr>
+                      <a:picLocks noChangeAspect="1" noChangeArrowheads="1"/>
+                    </pic:cNvPicPr>
+                  </pic:nvPicPr>
+                  <pic:blipFill>
+                    <a:blip r:embed="rId7" cstate="print">
+                      <a:extLst>
+                        <a:ext uri="{28A0092B-C50C-407E-A947-70E740481C1C}">
+                          <a14:useLocalDpi xmlns:a14="http://schemas.microsoft.com/office/drawing/2010/main" val="0"/>
+                        </a:ext>
+                      </a:extLst>
+                    </a:blip>
+                    <a:srcRect/>
+                    <a:stretch>
+                      <a:fillRect/>
+                    </a:stretch>
+                  </pic:blipFill>
+                  <pic:spPr bwMode="auto">
+                    <a:xfrm>
+                      <a:off x="0" y="0"/>
+                      <a:ext cx="2584815" cy="1723115"/>
+                    </a:xfrm>
+                    <a:prstGeom prst="rect">
+                      <a:avLst/>
+                    </a:prstGeom>
+                    <a:noFill/>
+                    <a:ln>
+                      <a:noFill/>
+                    </a:ln>
+                  </pic:spPr>
+                </pic:pic>
+              </a:graphicData>
+            </a:graphic>
+          </wp:inline>
+        </w:drawing>
+      </w:r>
+      <w:r>
+        <w:rPr>
+          <w:noProof/>
+        </w:rPr>
+        <w:drawing>
+          <wp:inline distT="0" distB="0" distL="0" distR="0" wp14:anchorId="5F382DCF" wp14:editId="1C2D725D">
+            <wp:extent cx="3009900" cy="1690561"/>
+            <wp:effectExtent l="0" t="0" r="0" b="5080"/>
+            <wp:docPr id="493647789" name="Picture 2" descr="Langkawi SkyCab Cable Cars Tickets - Langkawibook"/>
+            <wp:cNvGraphicFramePr>
+              <a:graphicFrameLocks xmlns:a="http://schemas.openxmlformats.org/drawingml/2006/main" noChangeAspect="1"/>
+            </wp:cNvGraphicFramePr>
+            <a:graphic xmlns:a="http://schemas.openxmlformats.org/drawingml/2006/main">
+              <a:graphicData uri="http://schemas.openxmlformats.org/drawingml/2006/picture">
+                <pic:pic xmlns:pic="http://schemas.openxmlformats.org/drawingml/2006/picture">
+                  <pic:nvPicPr>
+                    <pic:cNvPr id="0" name="Picture 3" descr="Langkawi SkyCab Cable Cars Tickets - Langkawibook"/>
+                    <pic:cNvPicPr>
+                      <a:picLocks noChangeAspect="1" noChangeArrowheads="1"/>
+                    </pic:cNvPicPr>
+                  </pic:nvPicPr>
+                  <pic:blipFill>
+                    <a:blip r:embed="rId8">
+                      <a:extLst>
+                        <a:ext uri="{28A0092B-C50C-407E-A947-70E740481C1C}">
+                          <a14:useLocalDpi xmlns:a14="http://schemas.microsoft.com/office/drawing/2010/main" val="0"/>
+                        </a:ext>
+                      </a:extLst>
+                    </a:blip>
+                    <a:srcRect/>
+                    <a:stretch>
+                      <a:fillRect/>
+                    </a:stretch>
+                  </pic:blipFill>
+                  <pic:spPr bwMode="auto">
+                    <a:xfrm>
+                      <a:off x="0" y="0"/>
+                      <a:ext cx="3067035" cy="1722652"/>
+                    </a:xfrm>
+                    <a:prstGeom prst="rect">
+                      <a:avLst/>
+                    </a:prstGeom>
+                    <a:noFill/>
+                    <a:ln>
+                      <a:noFill/>
+                    </a:ln>
+                  </pic:spPr>
+                </pic:pic>
+              </a:graphicData>
+            </a:graphic>
+          </wp:inline>
+        </w:drawing>
+      </w:r>
+    </w:p>
     <w:sectPr>
-      <w:headerReference w:type="default" r:id="rId7"/>
-      <w:footerReference w:type="default" r:id="rId8"/>
+      <w:headerReference w:type="default" r:id="rId9"/>
+      <w:footerReference w:type="default" r:id="rId10"/>
       <w:pgSz w:w="11906" w:h="16838"/>
       <w:pgMar w:top="1440" w:right="1440" w:bottom="1440" w:left="1440" w:header="708" w:footer="708" w:gutter="0"/>
       <w:cols w:space="708"/>
@@ -1228,6 +2022,155 @@
 <file path=word/numbering.xml><?xml version="1.0" encoding="utf-8"?>
 <w:numbering xmlns:wpc="http://schemas.microsoft.com/office/word/2010/wordprocessingCanvas" xmlns:cx="http://schemas.microsoft.com/office/drawing/2014/chartex" xmlns:cx1="http://schemas.microsoft.com/office/drawing/2015/9/8/chartex" xmlns:cx2="http://schemas.microsoft.com/office/drawing/2015/10/21/chartex" xmlns:cx3="http://schemas.microsoft.com/office/drawing/2016/5/9/chartex" xmlns:cx4="http://schemas.microsoft.com/office/drawing/2016/5/10/chartex" xmlns:cx5="http://schemas.microsoft.com/office/drawing/2016/5/11/chartex" xmlns:cx6="http://schemas.microsoft.com/office/drawing/2016/5/12/chartex" xmlns:cx7="http://schemas.microsoft.com/office/drawing/2016/5/13/chartex" xmlns:cx8="http://schemas.microsoft.com/office/drawing/2016/5/14/chartex" xmlns:mc="http://schemas.openxmlformats.org/markup-compatibility/2006" xmlns:aink="http://schemas.microsoft.com/office/drawing/2016/ink" xmlns:am3d="http://schemas.microsoft.com/office/drawing/2017/model3d" xmlns:o="urn:schemas-microsoft-com:office:office" xmlns:oel="http://schemas.microsoft.com/office/2019/extlst" xmlns:r="http://schemas.openxmlformats.org/officeDocument/2006/relationships" xmlns:m="http://schemas.openxmlformats.org/officeDocument/2006/math" xmlns:v="urn:schemas-microsoft-com:vml" xmlns:wp14="http://schemas.microsoft.com/office/word/2010/wordprocessingDrawing" xmlns:wp="http://schemas.openxmlformats.org/drawingml/2006/wordprocessingDrawing" xmlns:w10="urn:schemas-microsoft-com:office:word" xmlns:w="http://schemas.openxmlformats.org/wordprocessingml/2006/main" xmlns:w14="http://schemas.microsoft.com/office/word/2010/wordml" xmlns:w15="http://schemas.microsoft.com/office/word/2012/wordml" xmlns:w16cex="http://schemas.microsoft.com/office/word/2018/wordml/cex" xmlns:w16cid="http://schemas.microsoft.com/office/word/2016/wordml/cid" xmlns:w16="http://schemas.microsoft.com/office/word/2018/wordml" xmlns:w16du="http://schemas.microsoft.com/office/word/2023/wordml/word16du" xmlns:w16sdtdh="http://schemas.microsoft.com/office/word/2020/wordml/sdtdatahash" xmlns:w16sdtfl="http://schemas.microsoft.com/office/word/2024/wordml/sdtformatlock" xmlns:w16se="http://schemas.microsoft.com/office/word/2015/wordml/symex" xmlns:wpg="http://schemas.microsoft.com/office/word/2010/wordprocessingGroup" xmlns:wpi="http://schemas.microsoft.com/office/word/2010/wordprocessingInk" xmlns:wne="http://schemas.microsoft.com/office/word/2006/wordml" xmlns:wps="http://schemas.microsoft.com/office/word/2010/wordprocessingShape" mc:Ignorable="w14 w15 w16se w16cid w16 w16cex w16sdtdh w16sdtfl w16du wp14">
   <w:abstractNum w:abstractNumId="0" w15:restartNumberingAfterBreak="0">
+    <w:nsid w:val="1D4D5A6B"/>
+    <w:multiLevelType w:val="multilevel"/>
+    <w:tmpl w:val="05D87130"/>
+    <w:lvl w:ilvl="0">
+      <w:start w:val="1"/>
+      <w:numFmt w:val="bullet"/>
+      <w:lvlText w:val=""/>
+      <w:lvlJc w:val="left"/>
+      <w:pPr>
+        <w:tabs>
+          <w:tab w:val="num" w:pos="720"/>
+        </w:tabs>
+        <w:ind w:left="720" w:hanging="360"/>
+      </w:pPr>
+      <w:rPr>
+        <w:rFonts w:ascii="Symbol" w:hAnsi="Symbol" w:hint="default"/>
+        <w:sz w:val="20"/>
+      </w:rPr>
+    </w:lvl>
+    <w:lvl w:ilvl="1" w:tentative="1">
+      <w:start w:val="1"/>
+      <w:numFmt w:val="bullet"/>
+      <w:lvlText w:val="o"/>
+      <w:lvlJc w:val="left"/>
+      <w:pPr>
+        <w:tabs>
+          <w:tab w:val="num" w:pos="1440"/>
+        </w:tabs>
+        <w:ind w:left="1440" w:hanging="360"/>
+      </w:pPr>
+      <w:rPr>
+        <w:rFonts w:ascii="Courier New" w:hAnsi="Courier New" w:hint="default"/>
+        <w:sz w:val="20"/>
+      </w:rPr>
+    </w:lvl>
+    <w:lvl w:ilvl="2" w:tentative="1">
+      <w:start w:val="1"/>
+      <w:numFmt w:val="bullet"/>
+      <w:lvlText w:val=""/>
+      <w:lvlJc w:val="left"/>
+      <w:pPr>
+        <w:tabs>
+          <w:tab w:val="num" w:pos="2160"/>
+        </w:tabs>
+        <w:ind w:left="2160" w:hanging="360"/>
+      </w:pPr>
+      <w:rPr>
+        <w:rFonts w:ascii="Wingdings" w:hAnsi="Wingdings" w:hint="default"/>
+        <w:sz w:val="20"/>
+      </w:rPr>
+    </w:lvl>
+    <w:lvl w:ilvl="3" w:tentative="1">
+      <w:start w:val="1"/>
+      <w:numFmt w:val="bullet"/>
+      <w:lvlText w:val=""/>
+      <w:lvlJc w:val="left"/>
+      <w:pPr>
+        <w:tabs>
+          <w:tab w:val="num" w:pos="2880"/>
+        </w:tabs>
+        <w:ind w:left="2880" w:hanging="360"/>
+      </w:pPr>
+      <w:rPr>
+        <w:rFonts w:ascii="Wingdings" w:hAnsi="Wingdings" w:hint="default"/>
+        <w:sz w:val="20"/>
+      </w:rPr>
+    </w:lvl>
+    <w:lvl w:ilvl="4" w:tentative="1">
+      <w:start w:val="1"/>
+      <w:numFmt w:val="bullet"/>
+      <w:lvlText w:val=""/>
+      <w:lvlJc w:val="left"/>
+      <w:pPr>
+        <w:tabs>
+          <w:tab w:val="num" w:pos="3600"/>
+        </w:tabs>
+        <w:ind w:left="3600" w:hanging="360"/>
+      </w:pPr>
+      <w:rPr>
+        <w:rFonts w:ascii="Wingdings" w:hAnsi="Wingdings" w:hint="default"/>
+        <w:sz w:val="20"/>
+      </w:rPr>
+    </w:lvl>
+    <w:lvl w:ilvl="5" w:tentative="1">
+      <w:start w:val="1"/>
+      <w:numFmt w:val="bullet"/>
+      <w:lvlText w:val=""/>
+      <w:lvlJc w:val="left"/>
+      <w:pPr>
+        <w:tabs>
+          <w:tab w:val="num" w:pos="4320"/>
+        </w:tabs>
+        <w:ind w:left="4320" w:hanging="360"/>
+      </w:pPr>
+      <w:rPr>
+        <w:rFonts w:ascii="Wingdings" w:hAnsi="Wingdings" w:hint="default"/>
+        <w:sz w:val="20"/>
+      </w:rPr>
+    </w:lvl>
+    <w:lvl w:ilvl="6" w:tentative="1">
+      <w:start w:val="1"/>
+      <w:numFmt w:val="bullet"/>
+      <w:lvlText w:val=""/>
+      <w:lvlJc w:val="left"/>
+      <w:pPr>
+        <w:tabs>
+          <w:tab w:val="num" w:pos="5040"/>
+        </w:tabs>
+        <w:ind w:left="5040" w:hanging="360"/>
+      </w:pPr>
+      <w:rPr>
+        <w:rFonts w:ascii="Wingdings" w:hAnsi="Wingdings" w:hint="default"/>
+        <w:sz w:val="20"/>
+      </w:rPr>
+    </w:lvl>
+    <w:lvl w:ilvl="7" w:tentative="1">
+      <w:start w:val="1"/>
+      <w:numFmt w:val="bullet"/>
+      <w:lvlText w:val=""/>
+      <w:lvlJc w:val="left"/>
+      <w:pPr>
+        <w:tabs>
+          <w:tab w:val="num" w:pos="5760"/>
+        </w:tabs>
+        <w:ind w:left="5760" w:hanging="360"/>
+      </w:pPr>
+      <w:rPr>
+        <w:rFonts w:ascii="Wingdings" w:hAnsi="Wingdings" w:hint="default"/>
+        <w:sz w:val="20"/>
+      </w:rPr>
+    </w:lvl>
+    <w:lvl w:ilvl="8" w:tentative="1">
+      <w:start w:val="1"/>
+      <w:numFmt w:val="bullet"/>
+      <w:lvlText w:val=""/>
+      <w:lvlJc w:val="left"/>
+      <w:pPr>
+        <w:tabs>
+          <w:tab w:val="num" w:pos="6480"/>
+        </w:tabs>
+        <w:ind w:left="6480" w:hanging="360"/>
+      </w:pPr>
+      <w:rPr>
+        <w:rFonts w:ascii="Wingdings" w:hAnsi="Wingdings" w:hint="default"/>
+        <w:sz w:val="20"/>
+      </w:rPr>
+    </w:lvl>
+  </w:abstractNum>
+  <w:abstractNum w:abstractNumId="1" w15:restartNumberingAfterBreak="0">
     <w:nsid w:val="1F512B17"/>
     <w:multiLevelType w:val="hybridMultilevel"/>
     <w:tmpl w:val="2E863CB4"/>
@@ -1340,7 +2283,7 @@
       </w:rPr>
     </w:lvl>
   </w:abstractNum>
-  <w:abstractNum w:abstractNumId="1" w15:restartNumberingAfterBreak="0">
+  <w:abstractNum w:abstractNumId="2" w15:restartNumberingAfterBreak="0">
     <w:nsid w:val="21630DC3"/>
     <w:multiLevelType w:val="hybridMultilevel"/>
     <w:tmpl w:val="4692B096"/>
@@ -1453,7 +2396,7 @@
       </w:rPr>
     </w:lvl>
   </w:abstractNum>
-  <w:abstractNum w:abstractNumId="2" w15:restartNumberingAfterBreak="0">
+  <w:abstractNum w:abstractNumId="3" w15:restartNumberingAfterBreak="0">
     <w:nsid w:val="2D3E51F6"/>
     <w:multiLevelType w:val="hybridMultilevel"/>
     <w:tmpl w:val="739C957A"/>
@@ -1463,110 +2406,259 @@
       <w:lvlText w:val=""/>
       <w:lvlJc w:val="left"/>
       <w:pPr>
+        <w:ind w:left="501" w:hanging="360"/>
+      </w:pPr>
+      <w:rPr>
+        <w:rFonts w:ascii="Symbol" w:hAnsi="Symbol" w:hint="default"/>
+      </w:rPr>
+    </w:lvl>
+    <w:lvl w:ilvl="1" w:tplc="44090003" w:tentative="1">
+      <w:start w:val="1"/>
+      <w:numFmt w:val="bullet"/>
+      <w:lvlText w:val="o"/>
+      <w:lvlJc w:val="left"/>
+      <w:pPr>
+        <w:ind w:left="1221" w:hanging="360"/>
+      </w:pPr>
+      <w:rPr>
+        <w:rFonts w:ascii="Courier New" w:hAnsi="Courier New" w:cs="Courier New" w:hint="default"/>
+      </w:rPr>
+    </w:lvl>
+    <w:lvl w:ilvl="2" w:tplc="44090005" w:tentative="1">
+      <w:start w:val="1"/>
+      <w:numFmt w:val="bullet"/>
+      <w:lvlText w:val=""/>
+      <w:lvlJc w:val="left"/>
+      <w:pPr>
+        <w:ind w:left="1941" w:hanging="360"/>
+      </w:pPr>
+      <w:rPr>
+        <w:rFonts w:ascii="Wingdings" w:hAnsi="Wingdings" w:hint="default"/>
+      </w:rPr>
+    </w:lvl>
+    <w:lvl w:ilvl="3" w:tplc="44090001" w:tentative="1">
+      <w:start w:val="1"/>
+      <w:numFmt w:val="bullet"/>
+      <w:lvlText w:val=""/>
+      <w:lvlJc w:val="left"/>
+      <w:pPr>
+        <w:ind w:left="2661" w:hanging="360"/>
+      </w:pPr>
+      <w:rPr>
+        <w:rFonts w:ascii="Symbol" w:hAnsi="Symbol" w:hint="default"/>
+      </w:rPr>
+    </w:lvl>
+    <w:lvl w:ilvl="4" w:tplc="44090003" w:tentative="1">
+      <w:start w:val="1"/>
+      <w:numFmt w:val="bullet"/>
+      <w:lvlText w:val="o"/>
+      <w:lvlJc w:val="left"/>
+      <w:pPr>
+        <w:ind w:left="3381" w:hanging="360"/>
+      </w:pPr>
+      <w:rPr>
+        <w:rFonts w:ascii="Courier New" w:hAnsi="Courier New" w:cs="Courier New" w:hint="default"/>
+      </w:rPr>
+    </w:lvl>
+    <w:lvl w:ilvl="5" w:tplc="44090005" w:tentative="1">
+      <w:start w:val="1"/>
+      <w:numFmt w:val="bullet"/>
+      <w:lvlText w:val=""/>
+      <w:lvlJc w:val="left"/>
+      <w:pPr>
+        <w:ind w:left="4101" w:hanging="360"/>
+      </w:pPr>
+      <w:rPr>
+        <w:rFonts w:ascii="Wingdings" w:hAnsi="Wingdings" w:hint="default"/>
+      </w:rPr>
+    </w:lvl>
+    <w:lvl w:ilvl="6" w:tplc="44090001" w:tentative="1">
+      <w:start w:val="1"/>
+      <w:numFmt w:val="bullet"/>
+      <w:lvlText w:val=""/>
+      <w:lvlJc w:val="left"/>
+      <w:pPr>
+        <w:ind w:left="4821" w:hanging="360"/>
+      </w:pPr>
+      <w:rPr>
+        <w:rFonts w:ascii="Symbol" w:hAnsi="Symbol" w:hint="default"/>
+      </w:rPr>
+    </w:lvl>
+    <w:lvl w:ilvl="7" w:tplc="44090003" w:tentative="1">
+      <w:start w:val="1"/>
+      <w:numFmt w:val="bullet"/>
+      <w:lvlText w:val="o"/>
+      <w:lvlJc w:val="left"/>
+      <w:pPr>
+        <w:ind w:left="5541" w:hanging="360"/>
+      </w:pPr>
+      <w:rPr>
+        <w:rFonts w:ascii="Courier New" w:hAnsi="Courier New" w:cs="Courier New" w:hint="default"/>
+      </w:rPr>
+    </w:lvl>
+    <w:lvl w:ilvl="8" w:tplc="44090005" w:tentative="1">
+      <w:start w:val="1"/>
+      <w:numFmt w:val="bullet"/>
+      <w:lvlText w:val=""/>
+      <w:lvlJc w:val="left"/>
+      <w:pPr>
+        <w:ind w:left="6261" w:hanging="360"/>
+      </w:pPr>
+      <w:rPr>
+        <w:rFonts w:ascii="Wingdings" w:hAnsi="Wingdings" w:hint="default"/>
+      </w:rPr>
+    </w:lvl>
+  </w:abstractNum>
+  <w:abstractNum w:abstractNumId="4" w15:restartNumberingAfterBreak="0">
+    <w:nsid w:val="3C6F2408"/>
+    <w:multiLevelType w:val="multilevel"/>
+    <w:tmpl w:val="11E03AD2"/>
+    <w:lvl w:ilvl="0">
+      <w:start w:val="1"/>
+      <w:numFmt w:val="bullet"/>
+      <w:lvlText w:val=""/>
+      <w:lvlJc w:val="left"/>
+      <w:pPr>
+        <w:tabs>
+          <w:tab w:val="num" w:pos="720"/>
+        </w:tabs>
         <w:ind w:left="720" w:hanging="360"/>
       </w:pPr>
       <w:rPr>
         <w:rFonts w:ascii="Symbol" w:hAnsi="Symbol" w:hint="default"/>
-      </w:rPr>
-    </w:lvl>
-    <w:lvl w:ilvl="1" w:tplc="44090003" w:tentative="1">
+        <w:sz w:val="20"/>
+      </w:rPr>
+    </w:lvl>
+    <w:lvl w:ilvl="1" w:tentative="1">
       <w:start w:val="1"/>
       <w:numFmt w:val="bullet"/>
       <w:lvlText w:val="o"/>
       <w:lvlJc w:val="left"/>
       <w:pPr>
+        <w:tabs>
+          <w:tab w:val="num" w:pos="1440"/>
+        </w:tabs>
         <w:ind w:left="1440" w:hanging="360"/>
       </w:pPr>
       <w:rPr>
-        <w:rFonts w:ascii="Courier New" w:hAnsi="Courier New" w:cs="Courier New" w:hint="default"/>
-      </w:rPr>
-    </w:lvl>
-    <w:lvl w:ilvl="2" w:tplc="44090005" w:tentative="1">
+        <w:rFonts w:ascii="Courier New" w:hAnsi="Courier New" w:hint="default"/>
+        <w:sz w:val="20"/>
+      </w:rPr>
+    </w:lvl>
+    <w:lvl w:ilvl="2" w:tentative="1">
       <w:start w:val="1"/>
       <w:numFmt w:val="bullet"/>
       <w:lvlText w:val=""/>
       <w:lvlJc w:val="left"/>
       <w:pPr>
+        <w:tabs>
+          <w:tab w:val="num" w:pos="2160"/>
+        </w:tabs>
         <w:ind w:left="2160" w:hanging="360"/>
       </w:pPr>
       <w:rPr>
         <w:rFonts w:ascii="Wingdings" w:hAnsi="Wingdings" w:hint="default"/>
-      </w:rPr>
-    </w:lvl>
-    <w:lvl w:ilvl="3" w:tplc="44090001" w:tentative="1">
-      <w:start w:val="1"/>
-      <w:numFmt w:val="bullet"/>
-      <w:lvlText w:val=""/>
-      <w:lvlJc w:val="left"/>
-      <w:pPr>
+        <w:sz w:val="20"/>
+      </w:rPr>
+    </w:lvl>
+    <w:lvl w:ilvl="3" w:tentative="1">
+      <w:start w:val="1"/>
+      <w:numFmt w:val="bullet"/>
+      <w:lvlText w:val=""/>
+      <w:lvlJc w:val="left"/>
+      <w:pPr>
+        <w:tabs>
+          <w:tab w:val="num" w:pos="2880"/>
+        </w:tabs>
         <w:ind w:left="2880" w:hanging="360"/>
       </w:pPr>
       <w:rPr>
-        <w:rFonts w:ascii="Symbol" w:hAnsi="Symbol" w:hint="default"/>
-      </w:rPr>
-    </w:lvl>
-    <w:lvl w:ilvl="4" w:tplc="44090003" w:tentative="1">
-      <w:start w:val="1"/>
-      <w:numFmt w:val="bullet"/>
-      <w:lvlText w:val="o"/>
-      <w:lvlJc w:val="left"/>
-      <w:pPr>
+        <w:rFonts w:ascii="Wingdings" w:hAnsi="Wingdings" w:hint="default"/>
+        <w:sz w:val="20"/>
+      </w:rPr>
+    </w:lvl>
+    <w:lvl w:ilvl="4" w:tentative="1">
+      <w:start w:val="1"/>
+      <w:numFmt w:val="bullet"/>
+      <w:lvlText w:val=""/>
+      <w:lvlJc w:val="left"/>
+      <w:pPr>
+        <w:tabs>
+          <w:tab w:val="num" w:pos="3600"/>
+        </w:tabs>
         <w:ind w:left="3600" w:hanging="360"/>
       </w:pPr>
       <w:rPr>
-        <w:rFonts w:ascii="Courier New" w:hAnsi="Courier New" w:cs="Courier New" w:hint="default"/>
-      </w:rPr>
-    </w:lvl>
-    <w:lvl w:ilvl="5" w:tplc="44090005" w:tentative="1">
+        <w:rFonts w:ascii="Wingdings" w:hAnsi="Wingdings" w:hint="default"/>
+        <w:sz w:val="20"/>
+      </w:rPr>
+    </w:lvl>
+    <w:lvl w:ilvl="5" w:tentative="1">
       <w:start w:val="1"/>
       <w:numFmt w:val="bullet"/>
       <w:lvlText w:val=""/>
       <w:lvlJc w:val="left"/>
       <w:pPr>
+        <w:tabs>
+          <w:tab w:val="num" w:pos="4320"/>
+        </w:tabs>
         <w:ind w:left="4320" w:hanging="360"/>
       </w:pPr>
       <w:rPr>
         <w:rFonts w:ascii="Wingdings" w:hAnsi="Wingdings" w:hint="default"/>
-      </w:rPr>
-    </w:lvl>
-    <w:lvl w:ilvl="6" w:tplc="44090001" w:tentative="1">
-      <w:start w:val="1"/>
-      <w:numFmt w:val="bullet"/>
-      <w:lvlText w:val=""/>
-      <w:lvlJc w:val="left"/>
-      <w:pPr>
+        <w:sz w:val="20"/>
+      </w:rPr>
+    </w:lvl>
+    <w:lvl w:ilvl="6" w:tentative="1">
+      <w:start w:val="1"/>
+      <w:numFmt w:val="bullet"/>
+      <w:lvlText w:val=""/>
+      <w:lvlJc w:val="left"/>
+      <w:pPr>
+        <w:tabs>
+          <w:tab w:val="num" w:pos="5040"/>
+        </w:tabs>
         <w:ind w:left="5040" w:hanging="360"/>
       </w:pPr>
       <w:rPr>
-        <w:rFonts w:ascii="Symbol" w:hAnsi="Symbol" w:hint="default"/>
-      </w:rPr>
-    </w:lvl>
-    <w:lvl w:ilvl="7" w:tplc="44090003" w:tentative="1">
-      <w:start w:val="1"/>
-      <w:numFmt w:val="bullet"/>
-      <w:lvlText w:val="o"/>
-      <w:lvlJc w:val="left"/>
-      <w:pPr>
+        <w:rFonts w:ascii="Wingdings" w:hAnsi="Wingdings" w:hint="default"/>
+        <w:sz w:val="20"/>
+      </w:rPr>
+    </w:lvl>
+    <w:lvl w:ilvl="7" w:tentative="1">
+      <w:start w:val="1"/>
+      <w:numFmt w:val="bullet"/>
+      <w:lvlText w:val=""/>
+      <w:lvlJc w:val="left"/>
+      <w:pPr>
+        <w:tabs>
+          <w:tab w:val="num" w:pos="5760"/>
+        </w:tabs>
         <w:ind w:left="5760" w:hanging="360"/>
       </w:pPr>
       <w:rPr>
-        <w:rFonts w:ascii="Courier New" w:hAnsi="Courier New" w:cs="Courier New" w:hint="default"/>
-      </w:rPr>
-    </w:lvl>
-    <w:lvl w:ilvl="8" w:tplc="44090005" w:tentative="1">
+        <w:rFonts w:ascii="Wingdings" w:hAnsi="Wingdings" w:hint="default"/>
+        <w:sz w:val="20"/>
+      </w:rPr>
+    </w:lvl>
+    <w:lvl w:ilvl="8" w:tentative="1">
       <w:start w:val="1"/>
       <w:numFmt w:val="bullet"/>
       <w:lvlText w:val=""/>
       <w:lvlJc w:val="left"/>
       <w:pPr>
+        <w:tabs>
+          <w:tab w:val="num" w:pos="6480"/>
+        </w:tabs>
         <w:ind w:left="6480" w:hanging="360"/>
       </w:pPr>
       <w:rPr>
         <w:rFonts w:ascii="Wingdings" w:hAnsi="Wingdings" w:hint="default"/>
+        <w:sz w:val="20"/>
       </w:rPr>
     </w:lvl>
   </w:abstractNum>
-  <w:abstractNum w:abstractNumId="3" w15:restartNumberingAfterBreak="0">
+  <w:abstractNum w:abstractNumId="5" w15:restartNumberingAfterBreak="0">
     <w:nsid w:val="438F7F56"/>
     <w:multiLevelType w:val="hybridMultilevel"/>
     <w:tmpl w:val="C2D86830"/>
@@ -1679,7 +2771,305 @@
       </w:rPr>
     </w:lvl>
   </w:abstractNum>
-  <w:abstractNum w:abstractNumId="4" w15:restartNumberingAfterBreak="0">
+  <w:abstractNum w:abstractNumId="6" w15:restartNumberingAfterBreak="0">
+    <w:nsid w:val="469754F4"/>
+    <w:multiLevelType w:val="multilevel"/>
+    <w:tmpl w:val="94C6F7FC"/>
+    <w:lvl w:ilvl="0">
+      <w:start w:val="1"/>
+      <w:numFmt w:val="bullet"/>
+      <w:lvlText w:val=""/>
+      <w:lvlJc w:val="left"/>
+      <w:pPr>
+        <w:tabs>
+          <w:tab w:val="num" w:pos="720"/>
+        </w:tabs>
+        <w:ind w:left="720" w:hanging="360"/>
+      </w:pPr>
+      <w:rPr>
+        <w:rFonts w:ascii="Symbol" w:hAnsi="Symbol" w:hint="default"/>
+        <w:sz w:val="20"/>
+      </w:rPr>
+    </w:lvl>
+    <w:lvl w:ilvl="1" w:tentative="1">
+      <w:start w:val="1"/>
+      <w:numFmt w:val="bullet"/>
+      <w:lvlText w:val="o"/>
+      <w:lvlJc w:val="left"/>
+      <w:pPr>
+        <w:tabs>
+          <w:tab w:val="num" w:pos="1440"/>
+        </w:tabs>
+        <w:ind w:left="1440" w:hanging="360"/>
+      </w:pPr>
+      <w:rPr>
+        <w:rFonts w:ascii="Courier New" w:hAnsi="Courier New" w:hint="default"/>
+        <w:sz w:val="20"/>
+      </w:rPr>
+    </w:lvl>
+    <w:lvl w:ilvl="2" w:tentative="1">
+      <w:start w:val="1"/>
+      <w:numFmt w:val="bullet"/>
+      <w:lvlText w:val=""/>
+      <w:lvlJc w:val="left"/>
+      <w:pPr>
+        <w:tabs>
+          <w:tab w:val="num" w:pos="2160"/>
+        </w:tabs>
+        <w:ind w:left="2160" w:hanging="360"/>
+      </w:pPr>
+      <w:rPr>
+        <w:rFonts w:ascii="Wingdings" w:hAnsi="Wingdings" w:hint="default"/>
+        <w:sz w:val="20"/>
+      </w:rPr>
+    </w:lvl>
+    <w:lvl w:ilvl="3" w:tentative="1">
+      <w:start w:val="1"/>
+      <w:numFmt w:val="bullet"/>
+      <w:lvlText w:val=""/>
+      <w:lvlJc w:val="left"/>
+      <w:pPr>
+        <w:tabs>
+          <w:tab w:val="num" w:pos="2880"/>
+        </w:tabs>
+        <w:ind w:left="2880" w:hanging="360"/>
+      </w:pPr>
+      <w:rPr>
+        <w:rFonts w:ascii="Wingdings" w:hAnsi="Wingdings" w:hint="default"/>
+        <w:sz w:val="20"/>
+      </w:rPr>
+    </w:lvl>
+    <w:lvl w:ilvl="4" w:tentative="1">
+      <w:start w:val="1"/>
+      <w:numFmt w:val="bullet"/>
+      <w:lvlText w:val=""/>
+      <w:lvlJc w:val="left"/>
+      <w:pPr>
+        <w:tabs>
+          <w:tab w:val="num" w:pos="3600"/>
+        </w:tabs>
+        <w:ind w:left="3600" w:hanging="360"/>
+      </w:pPr>
+      <w:rPr>
+        <w:rFonts w:ascii="Wingdings" w:hAnsi="Wingdings" w:hint="default"/>
+        <w:sz w:val="20"/>
+      </w:rPr>
+    </w:lvl>
+    <w:lvl w:ilvl="5" w:tentative="1">
+      <w:start w:val="1"/>
+      <w:numFmt w:val="bullet"/>
+      <w:lvlText w:val=""/>
+      <w:lvlJc w:val="left"/>
+      <w:pPr>
+        <w:tabs>
+          <w:tab w:val="num" w:pos="4320"/>
+        </w:tabs>
+        <w:ind w:left="4320" w:hanging="360"/>
+      </w:pPr>
+      <w:rPr>
+        <w:rFonts w:ascii="Wingdings" w:hAnsi="Wingdings" w:hint="default"/>
+        <w:sz w:val="20"/>
+      </w:rPr>
+    </w:lvl>
+    <w:lvl w:ilvl="6" w:tentative="1">
+      <w:start w:val="1"/>
+      <w:numFmt w:val="bullet"/>
+      <w:lvlText w:val=""/>
+      <w:lvlJc w:val="left"/>
+      <w:pPr>
+        <w:tabs>
+          <w:tab w:val="num" w:pos="5040"/>
+        </w:tabs>
+        <w:ind w:left="5040" w:hanging="360"/>
+      </w:pPr>
+      <w:rPr>
+        <w:rFonts w:ascii="Wingdings" w:hAnsi="Wingdings" w:hint="default"/>
+        <w:sz w:val="20"/>
+      </w:rPr>
+    </w:lvl>
+    <w:lvl w:ilvl="7" w:tentative="1">
+      <w:start w:val="1"/>
+      <w:numFmt w:val="bullet"/>
+      <w:lvlText w:val=""/>
+      <w:lvlJc w:val="left"/>
+      <w:pPr>
+        <w:tabs>
+          <w:tab w:val="num" w:pos="5760"/>
+        </w:tabs>
+        <w:ind w:left="5760" w:hanging="360"/>
+      </w:pPr>
+      <w:rPr>
+        <w:rFonts w:ascii="Wingdings" w:hAnsi="Wingdings" w:hint="default"/>
+        <w:sz w:val="20"/>
+      </w:rPr>
+    </w:lvl>
+    <w:lvl w:ilvl="8" w:tentative="1">
+      <w:start w:val="1"/>
+      <w:numFmt w:val="bullet"/>
+      <w:lvlText w:val=""/>
+      <w:lvlJc w:val="left"/>
+      <w:pPr>
+        <w:tabs>
+          <w:tab w:val="num" w:pos="6480"/>
+        </w:tabs>
+        <w:ind w:left="6480" w:hanging="360"/>
+      </w:pPr>
+      <w:rPr>
+        <w:rFonts w:ascii="Wingdings" w:hAnsi="Wingdings" w:hint="default"/>
+        <w:sz w:val="20"/>
+      </w:rPr>
+    </w:lvl>
+  </w:abstractNum>
+  <w:abstractNum w:abstractNumId="7" w15:restartNumberingAfterBreak="0">
+    <w:nsid w:val="4F2C1E61"/>
+    <w:multiLevelType w:val="multilevel"/>
+    <w:tmpl w:val="3B5200E8"/>
+    <w:lvl w:ilvl="0">
+      <w:start w:val="1"/>
+      <w:numFmt w:val="bullet"/>
+      <w:lvlText w:val=""/>
+      <w:lvlJc w:val="left"/>
+      <w:pPr>
+        <w:tabs>
+          <w:tab w:val="num" w:pos="720"/>
+        </w:tabs>
+        <w:ind w:left="720" w:hanging="360"/>
+      </w:pPr>
+      <w:rPr>
+        <w:rFonts w:ascii="Symbol" w:hAnsi="Symbol" w:hint="default"/>
+        <w:sz w:val="20"/>
+      </w:rPr>
+    </w:lvl>
+    <w:lvl w:ilvl="1" w:tentative="1">
+      <w:start w:val="1"/>
+      <w:numFmt w:val="bullet"/>
+      <w:lvlText w:val="o"/>
+      <w:lvlJc w:val="left"/>
+      <w:pPr>
+        <w:tabs>
+          <w:tab w:val="num" w:pos="1440"/>
+        </w:tabs>
+        <w:ind w:left="1440" w:hanging="360"/>
+      </w:pPr>
+      <w:rPr>
+        <w:rFonts w:ascii="Courier New" w:hAnsi="Courier New" w:hint="default"/>
+        <w:sz w:val="20"/>
+      </w:rPr>
+    </w:lvl>
+    <w:lvl w:ilvl="2" w:tentative="1">
+      <w:start w:val="1"/>
+      <w:numFmt w:val="bullet"/>
+      <w:lvlText w:val=""/>
+      <w:lvlJc w:val="left"/>
+      <w:pPr>
+        <w:tabs>
+          <w:tab w:val="num" w:pos="2160"/>
+        </w:tabs>
+        <w:ind w:left="2160" w:hanging="360"/>
+      </w:pPr>
+      <w:rPr>
+        <w:rFonts w:ascii="Wingdings" w:hAnsi="Wingdings" w:hint="default"/>
+        <w:sz w:val="20"/>
+      </w:rPr>
+    </w:lvl>
+    <w:lvl w:ilvl="3" w:tentative="1">
+      <w:start w:val="1"/>
+      <w:numFmt w:val="bullet"/>
+      <w:lvlText w:val=""/>
+      <w:lvlJc w:val="left"/>
+      <w:pPr>
+        <w:tabs>
+          <w:tab w:val="num" w:pos="2880"/>
+        </w:tabs>
+        <w:ind w:left="2880" w:hanging="360"/>
+      </w:pPr>
+      <w:rPr>
+        <w:rFonts w:ascii="Wingdings" w:hAnsi="Wingdings" w:hint="default"/>
+        <w:sz w:val="20"/>
+      </w:rPr>
+    </w:lvl>
+    <w:lvl w:ilvl="4" w:tentative="1">
+      <w:start w:val="1"/>
+      <w:numFmt w:val="bullet"/>
+      <w:lvlText w:val=""/>
+      <w:lvlJc w:val="left"/>
+      <w:pPr>
+        <w:tabs>
+          <w:tab w:val="num" w:pos="3600"/>
+        </w:tabs>
+        <w:ind w:left="3600" w:hanging="360"/>
+      </w:pPr>
+      <w:rPr>
+        <w:rFonts w:ascii="Wingdings" w:hAnsi="Wingdings" w:hint="default"/>
+        <w:sz w:val="20"/>
+      </w:rPr>
+    </w:lvl>
+    <w:lvl w:ilvl="5" w:tentative="1">
+      <w:start w:val="1"/>
+      <w:numFmt w:val="bullet"/>
+      <w:lvlText w:val=""/>
+      <w:lvlJc w:val="left"/>
+      <w:pPr>
+        <w:tabs>
+          <w:tab w:val="num" w:pos="4320"/>
+        </w:tabs>
+        <w:ind w:left="4320" w:hanging="360"/>
+      </w:pPr>
+      <w:rPr>
+        <w:rFonts w:ascii="Wingdings" w:hAnsi="Wingdings" w:hint="default"/>
+        <w:sz w:val="20"/>
+      </w:rPr>
+    </w:lvl>
+    <w:lvl w:ilvl="6" w:tentative="1">
+      <w:start w:val="1"/>
+      <w:numFmt w:val="bullet"/>
+      <w:lvlText w:val=""/>
+      <w:lvlJc w:val="left"/>
+      <w:pPr>
+        <w:tabs>
+          <w:tab w:val="num" w:pos="5040"/>
+        </w:tabs>
+        <w:ind w:left="5040" w:hanging="360"/>
+      </w:pPr>
+      <w:rPr>
+        <w:rFonts w:ascii="Wingdings" w:hAnsi="Wingdings" w:hint="default"/>
+        <w:sz w:val="20"/>
+      </w:rPr>
+    </w:lvl>
+    <w:lvl w:ilvl="7" w:tentative="1">
+      <w:start w:val="1"/>
+      <w:numFmt w:val="bullet"/>
+      <w:lvlText w:val=""/>
+      <w:lvlJc w:val="left"/>
+      <w:pPr>
+        <w:tabs>
+          <w:tab w:val="num" w:pos="5760"/>
+        </w:tabs>
+        <w:ind w:left="5760" w:hanging="360"/>
+      </w:pPr>
+      <w:rPr>
+        <w:rFonts w:ascii="Wingdings" w:hAnsi="Wingdings" w:hint="default"/>
+        <w:sz w:val="20"/>
+      </w:rPr>
+    </w:lvl>
+    <w:lvl w:ilvl="8" w:tentative="1">
+      <w:start w:val="1"/>
+      <w:numFmt w:val="bullet"/>
+      <w:lvlText w:val=""/>
+      <w:lvlJc w:val="left"/>
+      <w:pPr>
+        <w:tabs>
+          <w:tab w:val="num" w:pos="6480"/>
+        </w:tabs>
+        <w:ind w:left="6480" w:hanging="360"/>
+      </w:pPr>
+      <w:rPr>
+        <w:rFonts w:ascii="Wingdings" w:hAnsi="Wingdings" w:hint="default"/>
+        <w:sz w:val="20"/>
+      </w:rPr>
+    </w:lvl>
+  </w:abstractNum>
+  <w:abstractNum w:abstractNumId="8" w15:restartNumberingAfterBreak="0">
     <w:nsid w:val="6BFE4FA5"/>
     <w:multiLevelType w:val="hybridMultilevel"/>
     <w:tmpl w:val="4CF83DA4"/>
@@ -1792,7 +3182,7 @@
       </w:rPr>
     </w:lvl>
   </w:abstractNum>
-  <w:abstractNum w:abstractNumId="5" w15:restartNumberingAfterBreak="0">
+  <w:abstractNum w:abstractNumId="9" w15:restartNumberingAfterBreak="0">
     <w:nsid w:val="7CB74D53"/>
     <w:multiLevelType w:val="hybridMultilevel"/>
     <w:tmpl w:val="5C0A7880"/>
@@ -1802,7 +3192,7 @@
       <w:lvlText w:val=""/>
       <w:lvlJc w:val="left"/>
       <w:pPr>
-        <w:ind w:left="720" w:hanging="360"/>
+        <w:ind w:left="360" w:hanging="360"/>
       </w:pPr>
       <w:rPr>
         <w:rFonts w:ascii="Symbol" w:hAnsi="Symbol" w:hint="default"/>
@@ -1814,7 +3204,7 @@
       <w:lvlText w:val="o"/>
       <w:lvlJc w:val="left"/>
       <w:pPr>
-        <w:ind w:left="1440" w:hanging="360"/>
+        <w:ind w:left="1221" w:hanging="360"/>
       </w:pPr>
       <w:rPr>
         <w:rFonts w:ascii="Courier New" w:hAnsi="Courier New" w:cs="Courier New" w:hint="default"/>
@@ -1826,7 +3216,7 @@
       <w:lvlText w:val=""/>
       <w:lvlJc w:val="left"/>
       <w:pPr>
-        <w:ind w:left="2160" w:hanging="360"/>
+        <w:ind w:left="1941" w:hanging="360"/>
       </w:pPr>
       <w:rPr>
         <w:rFonts w:ascii="Wingdings" w:hAnsi="Wingdings" w:hint="default"/>
@@ -1838,7 +3228,7 @@
       <w:lvlText w:val=""/>
       <w:lvlJc w:val="left"/>
       <w:pPr>
-        <w:ind w:left="2880" w:hanging="360"/>
+        <w:ind w:left="2661" w:hanging="360"/>
       </w:pPr>
       <w:rPr>
         <w:rFonts w:ascii="Symbol" w:hAnsi="Symbol" w:hint="default"/>
@@ -1850,7 +3240,7 @@
       <w:lvlText w:val="o"/>
       <w:lvlJc w:val="left"/>
       <w:pPr>
-        <w:ind w:left="3600" w:hanging="360"/>
+        <w:ind w:left="3381" w:hanging="360"/>
       </w:pPr>
       <w:rPr>
         <w:rFonts w:ascii="Courier New" w:hAnsi="Courier New" w:cs="Courier New" w:hint="default"/>
@@ -1862,7 +3252,7 @@
       <w:lvlText w:val=""/>
       <w:lvlJc w:val="left"/>
       <w:pPr>
-        <w:ind w:left="4320" w:hanging="360"/>
+        <w:ind w:left="4101" w:hanging="360"/>
       </w:pPr>
       <w:rPr>
         <w:rFonts w:ascii="Wingdings" w:hAnsi="Wingdings" w:hint="default"/>
@@ -1874,7 +3264,7 @@
       <w:lvlText w:val=""/>
       <w:lvlJc w:val="left"/>
       <w:pPr>
-        <w:ind w:left="5040" w:hanging="360"/>
+        <w:ind w:left="4821" w:hanging="360"/>
       </w:pPr>
       <w:rPr>
         <w:rFonts w:ascii="Symbol" w:hAnsi="Symbol" w:hint="default"/>
@@ -1886,7 +3276,7 @@
       <w:lvlText w:val="o"/>
       <w:lvlJc w:val="left"/>
       <w:pPr>
-        <w:ind w:left="5760" w:hanging="360"/>
+        <w:ind w:left="5541" w:hanging="360"/>
       </w:pPr>
       <w:rPr>
         <w:rFonts w:ascii="Courier New" w:hAnsi="Courier New" w:cs="Courier New" w:hint="default"/>
@@ -1898,7 +3288,7 @@
       <w:lvlText w:val=""/>
       <w:lvlJc w:val="left"/>
       <w:pPr>
-        <w:ind w:left="6480" w:hanging="360"/>
+        <w:ind w:left="6261" w:hanging="360"/>
       </w:pPr>
       <w:rPr>
         <w:rFonts w:ascii="Wingdings" w:hAnsi="Wingdings" w:hint="default"/>
@@ -1906,22 +3296,34 @@
     </w:lvl>
   </w:abstractNum>
   <w:num w:numId="1" w16cid:durableId="843132142">
-    <w:abstractNumId w:val="4"/>
+    <w:abstractNumId w:val="8"/>
   </w:num>
   <w:num w:numId="2" w16cid:durableId="653728019">
+    <w:abstractNumId w:val="2"/>
+  </w:num>
+  <w:num w:numId="3" w16cid:durableId="1614241369">
+    <w:abstractNumId w:val="5"/>
+  </w:num>
+  <w:num w:numId="4" w16cid:durableId="1105422019">
     <w:abstractNumId w:val="1"/>
   </w:num>
-  <w:num w:numId="3" w16cid:durableId="1614241369">
+  <w:num w:numId="5" w16cid:durableId="234559356">
     <w:abstractNumId w:val="3"/>
   </w:num>
-  <w:num w:numId="4" w16cid:durableId="1105422019">
+  <w:num w:numId="6" w16cid:durableId="2127850559">
+    <w:abstractNumId w:val="9"/>
+  </w:num>
+  <w:num w:numId="7" w16cid:durableId="1627814458">
     <w:abstractNumId w:val="0"/>
   </w:num>
-  <w:num w:numId="5" w16cid:durableId="234559356">
-    <w:abstractNumId w:val="2"/>
+  <w:num w:numId="8" w16cid:durableId="513885820">
+    <w:abstractNumId w:val="7"/>
   </w:num>
-  <w:num w:numId="6" w16cid:durableId="2127850559">
-    <w:abstractNumId w:val="5"/>
+  <w:num w:numId="9" w16cid:durableId="376441764">
+    <w:abstractNumId w:val="6"/>
+  </w:num>
+  <w:num w:numId="10" w16cid:durableId="237445998">
+    <w:abstractNumId w:val="4"/>
   </w:num>
 </w:numbering>
 </file>

</xml_diff>